<commit_message>
Started adding a section to Documentation.
</commit_message>
<xml_diff>
--- a/CoopJa Compiler Documentation (Comp 430).docx
+++ b/CoopJa Compiler Documentation (Comp 430).docx
@@ -1,6 +1,6 @@
 
 <file path=word/document.xml><?xml version="1.0" encoding="utf-8"?>
-<w:document xmlns:wpc="http://schemas.microsoft.com/office/word/2010/wordprocessingCanvas" xmlns:mc="http://schemas.openxmlformats.org/markup-compatibility/2006" xmlns:o="urn:schemas-microsoft-com:office:office" xmlns:r="http://schemas.openxmlformats.org/officeDocument/2006/relationships" xmlns:m="http://schemas.openxmlformats.org/officeDocument/2006/math" xmlns:v="urn:schemas-microsoft-com:vml" xmlns:wp14="http://schemas.microsoft.com/office/word/2010/wordprocessingDrawing" xmlns:wp="http://schemas.openxmlformats.org/drawingml/2006/wordprocessingDrawing" xmlns:w10="urn:schemas-microsoft-com:office:word" xmlns:w="http://schemas.openxmlformats.org/wordprocessingml/2006/main" xmlns:w14="http://schemas.microsoft.com/office/word/2010/wordml" xmlns:wpg="http://schemas.microsoft.com/office/word/2010/wordprocessingGroup" xmlns:wpi="http://schemas.microsoft.com/office/word/2010/wordprocessingInk" xmlns:wne="http://schemas.microsoft.com/office/word/2006/wordml" xmlns:wps="http://schemas.microsoft.com/office/word/2010/wordprocessingShape" mc:Ignorable="w14 wp14">
+<w:document xmlns:wpc="http://schemas.microsoft.com/office/word/2010/wordprocessingCanvas" xmlns:cx="http://schemas.microsoft.com/office/drawing/2014/chartex" xmlns:cx1="http://schemas.microsoft.com/office/drawing/2015/9/8/chartex" xmlns:cx2="http://schemas.microsoft.com/office/drawing/2015/10/21/chartex" xmlns:cx3="http://schemas.microsoft.com/office/drawing/2016/5/9/chartex" xmlns:cx4="http://schemas.microsoft.com/office/drawing/2016/5/10/chartex" xmlns:cx5="http://schemas.microsoft.com/office/drawing/2016/5/11/chartex" xmlns:cx6="http://schemas.microsoft.com/office/drawing/2016/5/12/chartex" xmlns:cx7="http://schemas.microsoft.com/office/drawing/2016/5/13/chartex" xmlns:cx8="http://schemas.microsoft.com/office/drawing/2016/5/14/chartex" xmlns:mc="http://schemas.openxmlformats.org/markup-compatibility/2006" xmlns:aink="http://schemas.microsoft.com/office/drawing/2016/ink" xmlns:am3d="http://schemas.microsoft.com/office/drawing/2017/model3d" xmlns:o="urn:schemas-microsoft-com:office:office" xmlns:r="http://schemas.openxmlformats.org/officeDocument/2006/relationships" xmlns:m="http://schemas.openxmlformats.org/officeDocument/2006/math" xmlns:v="urn:schemas-microsoft-com:vml" xmlns:wp14="http://schemas.microsoft.com/office/word/2010/wordprocessingDrawing" xmlns:wp="http://schemas.openxmlformats.org/drawingml/2006/wordprocessingDrawing" xmlns:w10="urn:schemas-microsoft-com:office:word" xmlns:w="http://schemas.openxmlformats.org/wordprocessingml/2006/main" xmlns:w14="http://schemas.microsoft.com/office/word/2010/wordml" xmlns:w15="http://schemas.microsoft.com/office/word/2012/wordml" xmlns:w16cid="http://schemas.microsoft.com/office/word/2016/wordml/cid" xmlns:w16se="http://schemas.microsoft.com/office/word/2015/wordml/symex" xmlns:wpg="http://schemas.microsoft.com/office/word/2010/wordprocessingGroup" xmlns:wpi="http://schemas.microsoft.com/office/word/2010/wordprocessingInk" xmlns:wne="http://schemas.microsoft.com/office/word/2006/wordml" xmlns:wps="http://schemas.microsoft.com/office/word/2010/wordprocessingShape" mc:Ignorable="w14 w15 w16se w16cid wp14">
   <w:body>
     <w:p>
       <w:pPr>
@@ -76,25 +76,7 @@
           <w:sz w:val="52"/>
           <w:szCs w:val="52"/>
         </w:rPr>
-        <w:t>“</w:t>
-      </w:r>
-      <w:proofErr w:type="spellStart"/>
-      <w:r>
-        <w:rPr>
-          <w:b/>
-          <w:sz w:val="52"/>
-          <w:szCs w:val="52"/>
-        </w:rPr>
-        <w:t>CoopJa</w:t>
-      </w:r>
-      <w:proofErr w:type="spellEnd"/>
-      <w:r>
-        <w:rPr>
-          <w:b/>
-          <w:sz w:val="52"/>
-          <w:szCs w:val="52"/>
-        </w:rPr>
-        <w:t>"</w:t>
+        <w:t>“CoopJa"</w:t>
       </w:r>
     </w:p>
     <w:p>
@@ -252,18 +234,8 @@
           <w:sz w:val="26"/>
           <w:szCs w:val="26"/>
         </w:rPr>
-        <w:t xml:space="preserve">Jacob </w:t>
-      </w:r>
-      <w:proofErr w:type="spellStart"/>
-      <w:r>
-        <w:rPr>
-          <w:b/>
-          <w:sz w:val="26"/>
-          <w:szCs w:val="26"/>
-        </w:rPr>
-        <w:t>Poersch</w:t>
-      </w:r>
-      <w:proofErr w:type="spellEnd"/>
+        <w:t>Jacob Poersch</w:t>
+      </w:r>
     </w:p>
     <w:p>
       <w:pPr>
@@ -604,7 +576,6 @@
           <w:szCs w:val="36"/>
           <w:u w:val="single"/>
         </w:rPr>
-        <w:lastRenderedPageBreak/>
         <w:t>TABLE OF CONTENTS</w:t>
       </w:r>
       <w:r>
@@ -625,6 +596,7 @@
           <w:docPartUnique/>
         </w:docPartObj>
       </w:sdtPr>
+      <w:sdtEndPr/>
       <w:sdtContent>
         <w:p>
           <w:pPr>
@@ -643,11 +615,9 @@
           <w:r>
             <w:t>Cover Page ….</w:t>
           </w:r>
-          <w:proofErr w:type="gramStart"/>
           <w:r>
             <w:t>…………………………………..…………………………………………..1</w:t>
           </w:r>
-          <w:proofErr w:type="gramEnd"/>
         </w:p>
         <w:p>
           <w:pPr>
@@ -800,14 +770,18 @@
             <w:widowControl w:val="0"/>
             <w:ind w:firstLine="720"/>
           </w:pPr>
-          <w:proofErr w:type="gramStart"/>
           <w:r>
             <w:rPr>
               <w:b/>
             </w:rPr>
-            <w:t>Section 2.</w:t>
-          </w:r>
-          <w:proofErr w:type="gramEnd"/>
+            <w:t xml:space="preserve">Section 2. </w:t>
+          </w:r>
+          <w:r>
+            <w:rPr>
+              <w:b/>
+            </w:rPr>
+            <w:t>Language Specifications &amp; Features (Syntax)</w:t>
+          </w:r>
           <w:r>
             <w:rPr>
               <w:b/>
@@ -815,19 +789,6 @@
             <w:t xml:space="preserve"> </w:t>
           </w:r>
           <w:r>
-            <w:rPr>
-              <w:b/>
-            </w:rPr>
-            <w:t>Language Specifications &amp; Features (Syntax)</w:t>
-          </w:r>
-          <w:r>
-            <w:rPr>
-              <w:b/>
-            </w:rPr>
-            <w:t xml:space="preserve"> </w:t>
-          </w:r>
-          <w:proofErr w:type="gramStart"/>
-          <w:r>
             <w:t>……….…….</w:t>
           </w:r>
           <w:r>
@@ -839,7 +800,6 @@
           <w:r>
             <w:t>5</w:t>
           </w:r>
-          <w:proofErr w:type="gramEnd"/>
         </w:p>
         <w:p>
           <w:pPr>
@@ -852,19 +812,11 @@
             <w:widowControl w:val="0"/>
             <w:ind w:firstLine="720"/>
           </w:pPr>
-          <w:proofErr w:type="gramStart"/>
           <w:r>
             <w:rPr>
               <w:b/>
             </w:rPr>
-            <w:t>Section 3.</w:t>
-          </w:r>
-          <w:proofErr w:type="gramEnd"/>
-          <w:r>
-            <w:rPr>
-              <w:b/>
-            </w:rPr>
-            <w:t xml:space="preserve"> Implementation Order &amp; Descriptions </w:t>
+            <w:t xml:space="preserve">Section 3. Implementation Order &amp; Descriptions </w:t>
           </w:r>
           <w:r>
             <w:rPr>
@@ -872,7 +824,6 @@
             </w:rPr>
             <w:t>…..</w:t>
           </w:r>
-          <w:proofErr w:type="gramStart"/>
           <w:r>
             <w:t>…</w:t>
           </w:r>
@@ -883,11 +834,7 @@
             <w:t>…….</w:t>
           </w:r>
           <w:r>
-            <w:t>…….…</w:t>
-          </w:r>
-          <w:proofErr w:type="gramEnd"/>
-          <w:r>
-            <w:t>..</w:t>
+            <w:t>…….…..</w:t>
           </w:r>
           <w:r>
             <w:t>7</w:t>
@@ -902,28 +849,23 @@
             <w:t>Retrospective</w:t>
           </w:r>
           <w:r>
+            <w:t>….......…</w:t>
+          </w:r>
+          <w:r>
+            <w:t>……………………………………………………</w:t>
+          </w:r>
+          <w:r>
+            <w:t>………..</w:t>
+          </w:r>
+          <w:r>
+            <w:t>…….</w:t>
+          </w:r>
+          <w:r>
             <w:t>…</w:t>
           </w:r>
-          <w:proofErr w:type="gramStart"/>
-          <w:r>
-            <w:t>.......…</w:t>
-          </w:r>
-          <w:r>
-            <w:t>……………………………………………………</w:t>
-          </w:r>
-          <w:r>
-            <w:t>………..</w:t>
-          </w:r>
-          <w:r>
-            <w:t>…….</w:t>
-          </w:r>
-          <w:r>
-            <w:t>…</w:t>
-          </w:r>
           <w:r>
             <w:t>9</w:t>
           </w:r>
-          <w:proofErr w:type="gramEnd"/>
         </w:p>
         <w:p>
           <w:pPr>
@@ -936,35 +878,12 @@
             <w:widowControl w:val="0"/>
             <w:ind w:firstLine="720"/>
           </w:pPr>
-          <w:proofErr w:type="gramStart"/>
           <w:r>
             <w:rPr>
               <w:b/>
             </w:rPr>
-            <w:t>Section 4.</w:t>
-          </w:r>
-          <w:proofErr w:type="gramEnd"/>
-          <w:r>
-            <w:rPr>
-              <w:b/>
-            </w:rPr>
-            <w:t xml:space="preserve"> </w:t>
-          </w:r>
-          <w:proofErr w:type="spellStart"/>
-          <w:r>
-            <w:rPr>
-              <w:b/>
-            </w:rPr>
-            <w:t>Tokenizer</w:t>
-          </w:r>
-          <w:proofErr w:type="spellEnd"/>
-          <w:r>
-            <w:rPr>
-              <w:b/>
-            </w:rPr>
-            <w:t xml:space="preserve"> </w:t>
-          </w:r>
-          <w:proofErr w:type="gramStart"/>
+            <w:t xml:space="preserve">Section 4. Tokenizer </w:t>
+          </w:r>
           <w:r>
             <w:t>………………</w:t>
           </w:r>
@@ -995,7 +914,6 @@
           <w:r>
             <w:t>…...……….…...</w:t>
           </w:r>
-          <w:proofErr w:type="gramEnd"/>
           <w:r>
             <w:t>10</w:t>
           </w:r>
@@ -1006,13 +924,8 @@
             <w:ind w:left="720"/>
           </w:pPr>
           <w:r>
-            <w:t xml:space="preserve">Files Pertaining to the </w:t>
-          </w:r>
-          <w:proofErr w:type="spellStart"/>
-          <w:r>
-            <w:t>Tokenizer</w:t>
-          </w:r>
-          <w:proofErr w:type="spellEnd"/>
+            <w:t>Files Pertaining to the Tokenizer</w:t>
+          </w:r>
           <w:r>
             <w:t>……………………</w:t>
           </w:r>
@@ -1041,11 +954,7 @@
             <w:t xml:space="preserve">Other Files </w:t>
           </w:r>
           <w:r>
-            <w:t>….</w:t>
-          </w:r>
-          <w:proofErr w:type="gramStart"/>
-          <w:r>
-            <w:t>……….......……</w:t>
+            <w:t>….……….......……</w:t>
           </w:r>
           <w:r>
             <w:t>……………………………</w:t>
@@ -1062,7 +971,6 @@
           <w:r>
             <w:t>………………</w:t>
           </w:r>
-          <w:proofErr w:type="gramEnd"/>
           <w:r>
             <w:t>10</w:t>
           </w:r>
@@ -1108,7 +1016,6 @@
           <w:r>
             <w:t>Variable Naming Restrictions</w:t>
           </w:r>
-          <w:proofErr w:type="gramStart"/>
           <w:r>
             <w:t>……….......…………………</w:t>
           </w:r>
@@ -1121,7 +1028,6 @@
           <w:r>
             <w:t>……………………</w:t>
           </w:r>
-          <w:proofErr w:type="gramEnd"/>
           <w:r>
             <w:t>1</w:t>
           </w:r>
@@ -1134,15 +1040,9 @@
             <w:widowControl w:val="0"/>
             <w:ind w:left="720"/>
           </w:pPr>
-          <w:proofErr w:type="spellStart"/>
-          <w:r>
-            <w:t>Tokenizer</w:t>
-          </w:r>
-          <w:proofErr w:type="spellEnd"/>
-          <w:r>
-            <w:t xml:space="preserve"> Output</w:t>
-          </w:r>
-          <w:proofErr w:type="gramStart"/>
+          <w:r>
+            <w:t>Tokenizer Output</w:t>
+          </w:r>
           <w:r>
             <w:t>……….......………………………</w:t>
           </w:r>
@@ -1150,11 +1050,7 @@
             <w:t>…………….</w:t>
           </w:r>
           <w:r>
-            <w:t>…...……………………</w:t>
-          </w:r>
-          <w:proofErr w:type="gramEnd"/>
-          <w:r>
-            <w:t>1</w:t>
+            <w:t>…...……………………1</w:t>
           </w:r>
           <w:r>
             <w:t>3</w:t>
@@ -1171,7 +1067,6 @@
             <w:widowControl w:val="0"/>
             <w:ind w:firstLine="720"/>
           </w:pPr>
-          <w:proofErr w:type="gramStart"/>
           <w:r>
             <w:rPr>
               <w:b/>
@@ -1182,14 +1077,7 @@
             <w:rPr>
               <w:b/>
             </w:rPr>
-            <w:t>5.</w:t>
-          </w:r>
-          <w:proofErr w:type="gramEnd"/>
-          <w:r>
-            <w:rPr>
-              <w:b/>
-            </w:rPr>
-            <w:t xml:space="preserve"> Parser</w:t>
+            <w:t>5. Parser</w:t>
           </w:r>
           <w:r>
             <w:rPr>
@@ -1197,25 +1085,51 @@
             </w:rPr>
             <w:t xml:space="preserve"> </w:t>
           </w:r>
-          <w:proofErr w:type="gramStart"/>
-          <w:r>
-            <w:t>………………………………..…..……………..…...……….</w:t>
-          </w:r>
-          <w:proofErr w:type="gramEnd"/>
-          <w:r>
-            <w:t>…</w:t>
-          </w:r>
-          <w:r>
-            <w:t>…….</w:t>
-          </w:r>
-          <w:r>
-            <w:t>.1</w:t>
+          <w:r>
+            <w:t>………………………………..…..……………..…...……….………..1</w:t>
           </w:r>
           <w:r>
             <w:t>6</w:t>
           </w:r>
-          <w:bookmarkStart w:id="2" w:name="_GoBack"/>
-          <w:bookmarkEnd w:id="2"/>
+        </w:p>
+        <w:p>
+          <w:pPr>
+            <w:widowControl w:val="0"/>
+            <w:ind w:firstLine="720"/>
+          </w:pPr>
+        </w:p>
+        <w:p>
+          <w:pPr>
+            <w:widowControl w:val="0"/>
+            <w:ind w:firstLine="720"/>
+          </w:pPr>
+          <w:r>
+            <w:rPr>
+              <w:b/>
+            </w:rPr>
+            <w:t xml:space="preserve">Section </w:t>
+          </w:r>
+          <w:r>
+            <w:rPr>
+              <w:b/>
+            </w:rPr>
+            <w:t xml:space="preserve">. </w:t>
+          </w:r>
+          <w:r>
+            <w:rPr>
+              <w:b/>
+            </w:rPr>
+            <w:t xml:space="preserve">Code Generator </w:t>
+          </w:r>
+          <w:r>
+            <w:t>……………………..…..……………..…...……….………..</w:t>
+          </w:r>
+        </w:p>
+        <w:p>
+          <w:pPr>
+            <w:widowControl w:val="0"/>
+            <w:ind w:firstLine="720"/>
+          </w:pPr>
         </w:p>
         <w:p>
           <w:pPr>
@@ -1245,20 +1159,20 @@
         <w:widowControl w:val="0"/>
         <w:spacing w:before="0" w:line="276" w:lineRule="auto"/>
       </w:pPr>
-      <w:bookmarkStart w:id="3" w:name="qj4hwv51j94k" w:colFirst="0" w:colLast="0"/>
-      <w:bookmarkStart w:id="4" w:name="98m8lid0iwqk" w:colFirst="0" w:colLast="0"/>
-      <w:bookmarkStart w:id="5" w:name="17ck4v9tnsc8" w:colFirst="0" w:colLast="0"/>
-      <w:bookmarkStart w:id="6" w:name="fv16t6z0eqsp" w:colFirst="0" w:colLast="0"/>
-      <w:bookmarkStart w:id="7" w:name="sy38ge3r391" w:colFirst="0" w:colLast="0"/>
-      <w:bookmarkStart w:id="8" w:name="n3q4lxbrv6w3" w:colFirst="0" w:colLast="0"/>
-      <w:bookmarkStart w:id="9" w:name="6kmxc6762jpe" w:colFirst="0" w:colLast="0"/>
+      <w:bookmarkStart w:id="2" w:name="qj4hwv51j94k" w:colFirst="0" w:colLast="0"/>
+      <w:bookmarkStart w:id="3" w:name="98m8lid0iwqk" w:colFirst="0" w:colLast="0"/>
+      <w:bookmarkStart w:id="4" w:name="17ck4v9tnsc8" w:colFirst="0" w:colLast="0"/>
+      <w:bookmarkStart w:id="5" w:name="fv16t6z0eqsp" w:colFirst="0" w:colLast="0"/>
+      <w:bookmarkStart w:id="6" w:name="sy38ge3r391" w:colFirst="0" w:colLast="0"/>
+      <w:bookmarkStart w:id="7" w:name="n3q4lxbrv6w3" w:colFirst="0" w:colLast="0"/>
+      <w:bookmarkStart w:id="8" w:name="6kmxc6762jpe" w:colFirst="0" w:colLast="0"/>
+      <w:bookmarkEnd w:id="2"/>
       <w:bookmarkEnd w:id="3"/>
       <w:bookmarkEnd w:id="4"/>
       <w:bookmarkEnd w:id="5"/>
       <w:bookmarkEnd w:id="6"/>
       <w:bookmarkEnd w:id="7"/>
       <w:bookmarkEnd w:id="8"/>
-      <w:bookmarkEnd w:id="9"/>
     </w:p>
     <w:p>
       <w:pPr>
@@ -1270,10 +1184,10 @@
           <w:u w:val="single"/>
         </w:rPr>
       </w:pPr>
-      <w:bookmarkStart w:id="10" w:name="ud306yxhlctw" w:colFirst="0" w:colLast="0"/>
-      <w:bookmarkStart w:id="11" w:name="_30j0zll" w:colFirst="0" w:colLast="0"/>
+      <w:bookmarkStart w:id="9" w:name="ud306yxhlctw" w:colFirst="0" w:colLast="0"/>
+      <w:bookmarkStart w:id="10" w:name="_30j0zll" w:colFirst="0" w:colLast="0"/>
+      <w:bookmarkEnd w:id="9"/>
       <w:bookmarkEnd w:id="10"/>
-      <w:bookmarkEnd w:id="11"/>
     </w:p>
     <w:p>
       <w:pPr>
@@ -1297,6 +1211,10 @@
         </w:rPr>
       </w:pPr>
     </w:p>
+    <w:p/>
+    <w:p/>
+    <w:p/>
+    <w:p/>
     <w:p>
       <w:pPr>
         <w:pStyle w:val="Heading1"/>
@@ -1304,20 +1222,11 @@
         <w:keepLines w:val="0"/>
         <w:widowControl w:val="0"/>
       </w:pPr>
-      <w:proofErr w:type="gramStart"/>
       <w:r>
         <w:rPr>
           <w:u w:val="single"/>
         </w:rPr>
-        <w:lastRenderedPageBreak/>
-        <w:t>Section 1.</w:t>
-      </w:r>
-      <w:proofErr w:type="gramEnd"/>
-      <w:r>
-        <w:rPr>
-          <w:u w:val="single"/>
-        </w:rPr>
-        <w:t xml:space="preserve"> </w:t>
+        <w:t xml:space="preserve">Section 1. </w:t>
       </w:r>
       <w:r>
         <w:rPr>
@@ -1337,10 +1246,10 @@
           <w:u w:val="single"/>
         </w:rPr>
       </w:pPr>
-      <w:bookmarkStart w:id="12" w:name="j8uwjmm97d7d" w:colFirst="0" w:colLast="0"/>
-      <w:bookmarkStart w:id="13" w:name="_6gil51ekxvrv" w:colFirst="0" w:colLast="0"/>
+      <w:bookmarkStart w:id="11" w:name="j8uwjmm97d7d" w:colFirst="0" w:colLast="0"/>
+      <w:bookmarkStart w:id="12" w:name="_6gil51ekxvrv" w:colFirst="0" w:colLast="0"/>
+      <w:bookmarkEnd w:id="11"/>
       <w:bookmarkEnd w:id="12"/>
-      <w:bookmarkEnd w:id="13"/>
       <w:r>
         <w:rPr>
           <w:u w:val="single"/>
@@ -1411,10 +1320,10 @@
       <w:r>
         <w:t xml:space="preserve"> made-up language is based on Java, we decided to make this our Implementation Language.</w:t>
       </w:r>
-      <w:bookmarkStart w:id="14" w:name="2s8eyo1" w:colFirst="0" w:colLast="0"/>
-      <w:bookmarkStart w:id="15" w:name="_4q1i1qyktimh" w:colFirst="0" w:colLast="0"/>
+      <w:bookmarkStart w:id="13" w:name="2s8eyo1" w:colFirst="0" w:colLast="0"/>
+      <w:bookmarkStart w:id="14" w:name="_4q1i1qyktimh" w:colFirst="0" w:colLast="0"/>
+      <w:bookmarkEnd w:id="13"/>
       <w:bookmarkEnd w:id="14"/>
-      <w:bookmarkEnd w:id="15"/>
       <w:r>
         <w:t xml:space="preserve"> After some discussion between the group members, </w:t>
       </w:r>
@@ -1428,7 +1337,13 @@
         <w:t xml:space="preserve">ere also all interested in </w:t>
       </w:r>
       <w:r>
-        <w:t>working with this language as well, so we made C our Target Language.</w:t>
+        <w:t xml:space="preserve">working with </w:t>
+      </w:r>
+      <w:r>
+        <w:t>the C</w:t>
+      </w:r>
+      <w:r>
+        <w:t xml:space="preserve"> language as well, so we made C our Target Language.</w:t>
       </w:r>
     </w:p>
     <w:p>
@@ -1437,29 +1352,13 @@
         <w:ind w:firstLine="720"/>
       </w:pPr>
       <w:r>
-        <w:t>The name of our compiler “</w:t>
-      </w:r>
-      <w:proofErr w:type="spellStart"/>
-      <w:r>
-        <w:t>CoopJa</w:t>
-      </w:r>
-      <w:proofErr w:type="spellEnd"/>
-      <w:r>
-        <w:t xml:space="preserve">” means and comes from the abbreviation: </w:t>
+        <w:t xml:space="preserve">The name of our compiler “CoopJa” means and comes from the abbreviation: </w:t>
       </w:r>
       <w:r>
         <w:t>“C’s Cooperative Object</w:t>
       </w:r>
       <w:r>
-        <w:t xml:space="preserve"> Oriented Programming from Java.” This is because we plan </w:t>
-      </w:r>
-      <w:proofErr w:type="gramStart"/>
-      <w:r>
-        <w:t>bring</w:t>
-      </w:r>
-      <w:proofErr w:type="gramEnd"/>
-      <w:r>
-        <w:t xml:space="preserve"> Java’s Object Oriented Programming nature to C with our compiler. Since </w:t>
+        <w:t xml:space="preserve"> Oriented Programming from Java.” This is because we plan bring Java’s Object Oriented Programming nature to C with our compiler. Since </w:t>
       </w:r>
       <w:r>
         <w:t xml:space="preserve">Java supports OOP and C does not, our compiler will bridge the gap and </w:t>
@@ -1975,7 +1874,6 @@
               </w:rPr>
               <w:t>“</w:t>
             </w:r>
-            <w:proofErr w:type="spellStart"/>
             <w:r>
               <w:rPr>
                 <w:b/>
@@ -1984,7 +1882,6 @@
               </w:rPr>
               <w:t>CoopJa</w:t>
             </w:r>
-            <w:proofErr w:type="spellEnd"/>
             <w:r>
               <w:rPr>
                 <w:b/>
@@ -2065,10 +1962,10 @@
           <w:between w:val="nil"/>
         </w:pBdr>
       </w:pPr>
-      <w:bookmarkStart w:id="16" w:name="kix.dvor1z7ubmuk" w:colFirst="0" w:colLast="0"/>
-      <w:bookmarkStart w:id="17" w:name="_4qaay6qfxo3j" w:colFirst="0" w:colLast="0"/>
+      <w:bookmarkStart w:id="15" w:name="kix.dvor1z7ubmuk" w:colFirst="0" w:colLast="0"/>
+      <w:bookmarkStart w:id="16" w:name="_4qaay6qfxo3j" w:colFirst="0" w:colLast="0"/>
+      <w:bookmarkEnd w:id="15"/>
       <w:bookmarkEnd w:id="16"/>
-      <w:bookmarkEnd w:id="17"/>
       <w:r>
         <w:br/>
       </w:r>
@@ -2084,48 +1981,46 @@
           <w:u w:val="single"/>
         </w:rPr>
       </w:pPr>
-      <w:bookmarkStart w:id="18" w:name="4i7ojhp" w:colFirst="0" w:colLast="0"/>
-      <w:bookmarkStart w:id="19" w:name="_d7l39xn3x8vb" w:colFirst="0" w:colLast="0"/>
+      <w:bookmarkStart w:id="17" w:name="4i7ojhp" w:colFirst="0" w:colLast="0"/>
+      <w:bookmarkStart w:id="18" w:name="_d7l39xn3x8vb" w:colFirst="0" w:colLast="0"/>
+      <w:bookmarkEnd w:id="17"/>
       <w:bookmarkEnd w:id="18"/>
+      <w:r>
+        <w:rPr>
+          <w:u w:val="single"/>
+        </w:rPr>
+        <w:t>General Constraints</w:t>
+      </w:r>
+    </w:p>
+    <w:p/>
+    <w:p>
+      <w:pPr>
+        <w:spacing w:line="480" w:lineRule="auto"/>
+      </w:pPr>
+      <w:r>
+        <w:tab/>
+      </w:r>
+      <w:r>
+        <w:t xml:space="preserve">Due to the limited time of the semester, it is necessary to restrict our made-up language to have </w:t>
+      </w:r>
+      <w:r>
+        <w:t>fewer</w:t>
+      </w:r>
+      <w:r>
+        <w:t xml:space="preserve"> features than the full Implementation Language. </w:t>
+      </w:r>
+      <w:bookmarkStart w:id="19" w:name="1ci93xb" w:colFirst="0" w:colLast="0"/>
+      <w:bookmarkStart w:id="20" w:name="_z9e8oauuop1e" w:colFirst="0" w:colLast="0"/>
       <w:bookmarkEnd w:id="19"/>
-      <w:r>
-        <w:rPr>
-          <w:u w:val="single"/>
-        </w:rPr>
-        <w:t>General Constraints</w:t>
-      </w:r>
-    </w:p>
-    <w:p/>
-    <w:p>
-      <w:pPr>
-        <w:spacing w:line="480" w:lineRule="auto"/>
-      </w:pPr>
-      <w:r>
-        <w:tab/>
-      </w:r>
-      <w:r>
-        <w:t xml:space="preserve">Due to the limited time of the semester, it is necessary to restrict our made-up language to have </w:t>
-      </w:r>
-      <w:r>
-        <w:t>fewer</w:t>
-      </w:r>
-      <w:r>
-        <w:t xml:space="preserve"> features than the full Implementation Language. </w:t>
-      </w:r>
-      <w:bookmarkStart w:id="20" w:name="1ci93xb" w:colFirst="0" w:colLast="0"/>
-      <w:bookmarkStart w:id="21" w:name="_z9e8oauuop1e" w:colFirst="0" w:colLast="0"/>
       <w:bookmarkEnd w:id="20"/>
-      <w:bookmarkEnd w:id="21"/>
-      <w:r>
-        <w:t xml:space="preserve">We will not be featuring any memory de-allocation, </w:t>
-      </w:r>
-      <w:proofErr w:type="gramStart"/>
-      <w:r>
-        <w:t>nor</w:t>
-      </w:r>
-      <w:proofErr w:type="gramEnd"/>
-      <w:r>
-        <w:t xml:space="preserve"> any garbage collection. We also will not be featuring any Generics in our language.</w:t>
+      <w:r>
+        <w:t xml:space="preserve">We will not be featuring any memory de-allocation, nor any </w:t>
+      </w:r>
+      <w:r>
+        <w:t xml:space="preserve">automatic </w:t>
+      </w:r>
+      <w:r>
+        <w:t>garbage collection. We also will not be featuring any Generics in our language.</w:t>
       </w:r>
     </w:p>
     <w:p>
@@ -2151,7 +2046,6 @@
         <w:br/>
       </w:r>
       <w:hyperlink w:anchor="fv16t6z0eqsp">
-        <w:proofErr w:type="gramStart"/>
         <w:r>
           <w:rPr>
             <w:u w:val="single"/>
@@ -2168,18 +2062,11 @@
           <w:rPr>
             <w:u w:val="single"/>
           </w:rPr>
-          <w:t>.</w:t>
-        </w:r>
-        <w:proofErr w:type="gramEnd"/>
-        <w:r>
-          <w:rPr>
-            <w:u w:val="single"/>
-          </w:rPr>
-          <w:t xml:space="preserve"> </w:t>
+          <w:t xml:space="preserve">. </w:t>
         </w:r>
       </w:hyperlink>
-      <w:bookmarkStart w:id="22" w:name="qsh70q" w:colFirst="0" w:colLast="0"/>
-      <w:bookmarkEnd w:id="22"/>
+      <w:bookmarkStart w:id="21" w:name="qsh70q" w:colFirst="0" w:colLast="0"/>
+      <w:bookmarkEnd w:id="21"/>
       <w:r>
         <w:rPr>
           <w:u w:val="single"/>
@@ -2210,6 +2097,7 @@
         <w:ind w:firstLine="720"/>
       </w:pPr>
       <w:r>
+        <w:lastRenderedPageBreak/>
         <w:t xml:space="preserve">The </w:t>
       </w:r>
       <w:r>
@@ -2223,8 +2111,6 @@
           <w:lang w:val="en"/>
         </w:rPr>
       </w:pPr>
-      <w:proofErr w:type="spellStart"/>
-      <w:proofErr w:type="gramStart"/>
       <w:r>
         <w:rPr>
           <w:i/>
@@ -2232,8 +2118,6 @@
         </w:rPr>
         <w:t>var</w:t>
       </w:r>
-      <w:proofErr w:type="spellEnd"/>
-      <w:proofErr w:type="gramEnd"/>
       <w:r>
         <w:rPr>
           <w:lang w:val="en"/>
@@ -2248,8 +2132,6 @@
           <w:lang w:val="en"/>
         </w:rPr>
       </w:pPr>
-      <w:proofErr w:type="spellStart"/>
-      <w:proofErr w:type="gramStart"/>
       <w:r>
         <w:rPr>
           <w:i/>
@@ -2257,8 +2139,6 @@
         </w:rPr>
         <w:t>objectname</w:t>
       </w:r>
-      <w:proofErr w:type="spellEnd"/>
-      <w:proofErr w:type="gramEnd"/>
       <w:r>
         <w:rPr>
           <w:lang w:val="en"/>
@@ -2273,29 +2153,39 @@
           <w:lang w:val="en"/>
         </w:rPr>
       </w:pPr>
-      <w:proofErr w:type="spellStart"/>
-      <w:proofErr w:type="gramStart"/>
       <w:r>
         <w:rPr>
           <w:i/>
           <w:lang w:val="en"/>
         </w:rPr>
-        <w:t>methodname</w:t>
-      </w:r>
-      <w:proofErr w:type="spellEnd"/>
-      <w:proofErr w:type="gramEnd"/>
+        <w:t xml:space="preserve">methodname </w:t>
+      </w:r>
+      <w:r>
+        <w:rPr>
+          <w:lang w:val="en"/>
+        </w:rPr>
+        <w:t>is the name of a method</w:t>
+      </w:r>
+    </w:p>
+    <w:p>
+      <w:pPr>
+        <w:spacing w:before="0" w:line="276" w:lineRule="auto"/>
+        <w:rPr>
+          <w:lang w:val="en"/>
+        </w:rPr>
+      </w:pPr>
       <w:r>
         <w:rPr>
           <w:i/>
           <w:lang w:val="en"/>
         </w:rPr>
-        <w:t xml:space="preserve"> </w:t>
-      </w:r>
-      <w:r>
-        <w:rPr>
-          <w:lang w:val="en"/>
-        </w:rPr>
-        <w:t>is the name of a method</w:t>
+        <w:t xml:space="preserve">str </w:t>
+      </w:r>
+      <w:r>
+        <w:rPr>
+          <w:lang w:val="en"/>
+        </w:rPr>
+        <w:t>is a string</w:t>
       </w:r>
     </w:p>
     <w:p>
@@ -2305,29 +2195,18 @@
           <w:lang w:val="en"/>
         </w:rPr>
       </w:pPr>
-      <w:proofErr w:type="spellStart"/>
-      <w:proofErr w:type="gramStart"/>
       <w:r>
         <w:rPr>
           <w:i/>
           <w:lang w:val="en"/>
         </w:rPr>
-        <w:t>str</w:t>
-      </w:r>
-      <w:proofErr w:type="spellEnd"/>
-      <w:proofErr w:type="gramEnd"/>
-      <w:r>
-        <w:rPr>
-          <w:i/>
-          <w:lang w:val="en"/>
-        </w:rPr>
-        <w:t xml:space="preserve"> </w:t>
-      </w:r>
-      <w:r>
-        <w:rPr>
-          <w:lang w:val="en"/>
-        </w:rPr>
-        <w:t>is a string</w:t>
+        <w:t>i</w:t>
+      </w:r>
+      <w:r>
+        <w:rPr>
+          <w:lang w:val="en"/>
+        </w:rPr>
+        <w:t xml:space="preserve"> is an integer</w:t>
       </w:r>
     </w:p>
     <w:p>
@@ -2337,21 +2216,6 @@
           <w:lang w:val="en"/>
         </w:rPr>
       </w:pPr>
-      <w:proofErr w:type="gramStart"/>
-      <w:r>
-        <w:rPr>
-          <w:i/>
-          <w:lang w:val="en"/>
-        </w:rPr>
-        <w:t>i</w:t>
-      </w:r>
-      <w:proofErr w:type="gramEnd"/>
-      <w:r>
-        <w:rPr>
-          <w:lang w:val="en"/>
-        </w:rPr>
-        <w:t xml:space="preserve"> is an integer</w:t>
-      </w:r>
     </w:p>
     <w:p>
       <w:pPr>
@@ -2360,55 +2224,11 @@
           <w:lang w:val="en"/>
         </w:rPr>
       </w:pPr>
-    </w:p>
-    <w:p>
-      <w:pPr>
-        <w:spacing w:before="0" w:line="276" w:lineRule="auto"/>
-        <w:rPr>
-          <w:lang w:val="en"/>
-        </w:rPr>
-      </w:pPr>
-      <w:proofErr w:type="gramStart"/>
-      <w:r>
-        <w:rPr>
-          <w:lang w:val="en"/>
-        </w:rPr>
-        <w:t>type :</w:t>
-      </w:r>
-      <w:proofErr w:type="gramEnd"/>
-      <w:r>
-        <w:rPr>
-          <w:lang w:val="en"/>
-        </w:rPr>
-        <w:t xml:space="preserve">:= </w:t>
-      </w:r>
-      <w:proofErr w:type="spellStart"/>
-      <w:r>
-        <w:rPr>
-          <w:lang w:val="en"/>
-        </w:rPr>
-        <w:t>int</w:t>
-      </w:r>
-      <w:proofErr w:type="spellEnd"/>
-      <w:r>
-        <w:rPr>
-          <w:lang w:val="en"/>
-        </w:rPr>
-        <w:t xml:space="preserve"> | double | char | </w:t>
-      </w:r>
-      <w:proofErr w:type="spellStart"/>
-      <w:r>
-        <w:rPr>
-          <w:lang w:val="en"/>
-        </w:rPr>
-        <w:t>boolean</w:t>
-      </w:r>
-      <w:proofErr w:type="spellEnd"/>
-      <w:r>
-        <w:rPr>
-          <w:lang w:val="en"/>
-        </w:rPr>
-        <w:t xml:space="preserve"> | string | auto |</w:t>
+      <w:r>
+        <w:rPr>
+          <w:lang w:val="en"/>
+        </w:rPr>
+        <w:t>type ::= int | double | char | boolean | string | auto |</w:t>
       </w:r>
       <w:r>
         <w:rPr>
@@ -2426,21 +2246,11 @@
           <w:lang w:val="en"/>
         </w:rPr>
       </w:pPr>
-      <w:proofErr w:type="spellStart"/>
-      <w:proofErr w:type="gramStart"/>
-      <w:r>
-        <w:rPr>
-          <w:lang w:val="en"/>
-        </w:rPr>
-        <w:t>objectname</w:t>
-      </w:r>
-      <w:proofErr w:type="spellEnd"/>
-      <w:proofErr w:type="gramEnd"/>
-      <w:r>
-        <w:rPr>
-          <w:lang w:val="en"/>
-        </w:rPr>
-        <w:t xml:space="preserve"> </w:t>
+      <w:r>
+        <w:rPr>
+          <w:lang w:val="en"/>
+        </w:rPr>
+        <w:t xml:space="preserve">objectname </w:t>
       </w:r>
       <w:r>
         <w:rPr>
@@ -2481,19 +2291,11 @@
           <w:lang w:val="en"/>
         </w:rPr>
       </w:pPr>
-      <w:proofErr w:type="gramStart"/>
-      <w:r>
-        <w:rPr>
-          <w:lang w:val="en"/>
-        </w:rPr>
-        <w:t>op :</w:t>
-      </w:r>
-      <w:proofErr w:type="gramEnd"/>
-      <w:r>
-        <w:rPr>
-          <w:lang w:val="en"/>
-        </w:rPr>
-        <w:t>:=</w:t>
+      <w:r>
+        <w:rPr>
+          <w:lang w:val="en"/>
+        </w:rPr>
+        <w:t>op ::=</w:t>
       </w:r>
       <w:r>
         <w:rPr>
@@ -2546,21 +2348,7 @@
           <w:lang w:val="en"/>
         </w:rPr>
         <w:tab/>
-        <w:t xml:space="preserve">&gt; | &lt; | &gt;= | &lt;= | == </w:t>
-      </w:r>
-      <w:proofErr w:type="gramStart"/>
-      <w:r>
-        <w:rPr>
-          <w:lang w:val="en"/>
-        </w:rPr>
-        <w:t>| !</w:t>
-      </w:r>
-      <w:proofErr w:type="gramEnd"/>
-      <w:r>
-        <w:rPr>
-          <w:lang w:val="en"/>
-        </w:rPr>
-        <w:t>= | ==| |</w:t>
+        <w:t>&gt; | &lt; | &gt;= | &lt;= | == | != | ==| |</w:t>
       </w:r>
       <w:r>
         <w:rPr>
@@ -2634,22 +2422,7 @@
           <w:lang w:val="en"/>
         </w:rPr>
         <w:tab/>
-      </w:r>
-      <w:proofErr w:type="spellStart"/>
-      <w:proofErr w:type="gramStart"/>
-      <w:r>
-        <w:rPr>
-          <w:lang w:val="en"/>
-        </w:rPr>
-        <w:t>var</w:t>
-      </w:r>
-      <w:proofErr w:type="spellEnd"/>
-      <w:proofErr w:type="gramEnd"/>
-      <w:r>
-        <w:rPr>
-          <w:lang w:val="en"/>
-        </w:rPr>
-        <w:t>++; |</w:t>
+        <w:t>var++; |</w:t>
       </w:r>
       <w:r>
         <w:rPr>
@@ -2695,28 +2468,7 @@
           <w:lang w:val="en"/>
         </w:rPr>
         <w:tab/>
-      </w:r>
-      <w:proofErr w:type="spellStart"/>
-      <w:proofErr w:type="gramStart"/>
-      <w:r>
-        <w:rPr>
-          <w:lang w:val="en"/>
-        </w:rPr>
-        <w:t>var</w:t>
-      </w:r>
-      <w:proofErr w:type="spellEnd"/>
-      <w:r>
-        <w:rPr>
-          <w:lang w:val="en"/>
-        </w:rPr>
-        <w:t>--</w:t>
-      </w:r>
-      <w:proofErr w:type="gramEnd"/>
-      <w:r>
-        <w:rPr>
-          <w:lang w:val="en"/>
-        </w:rPr>
-        <w:t>; |</w:t>
+        <w:t>var--; |</w:t>
       </w:r>
       <w:r>
         <w:rPr>
@@ -2763,36 +2515,12 @@
           <w:lang w:val="en"/>
         </w:rPr>
       </w:pPr>
-      <w:proofErr w:type="spellStart"/>
-      <w:proofErr w:type="gramStart"/>
-      <w:r>
-        <w:rPr>
-          <w:lang w:val="en"/>
-        </w:rPr>
-        <w:t>vardec</w:t>
-      </w:r>
-      <w:proofErr w:type="spellEnd"/>
-      <w:r>
-        <w:rPr>
-          <w:lang w:val="en"/>
-        </w:rPr>
-        <w:t xml:space="preserve"> :</w:t>
-      </w:r>
-      <w:proofErr w:type="gramEnd"/>
-      <w:r>
-        <w:rPr>
-          <w:lang w:val="en"/>
-        </w:rPr>
-        <w:t xml:space="preserve">:= type </w:t>
-      </w:r>
-      <w:proofErr w:type="spellStart"/>
-      <w:r>
-        <w:rPr>
-          <w:lang w:val="en"/>
-        </w:rPr>
-        <w:t>var</w:t>
-      </w:r>
-      <w:proofErr w:type="spellEnd"/>
+      <w:r>
+        <w:rPr>
+          <w:lang w:val="en"/>
+        </w:rPr>
+        <w:t>vardec ::= type var</w:t>
+      </w:r>
       <w:r>
         <w:rPr>
           <w:lang w:val="en"/>
@@ -2840,55 +2568,11 @@
           <w:lang w:val="en"/>
         </w:rPr>
       </w:pPr>
-      <w:proofErr w:type="spellStart"/>
-      <w:proofErr w:type="gramStart"/>
-      <w:r>
-        <w:rPr>
-          <w:lang w:val="en"/>
-        </w:rPr>
-        <w:t>exp</w:t>
-      </w:r>
-      <w:proofErr w:type="spellEnd"/>
-      <w:r>
-        <w:rPr>
-          <w:lang w:val="en"/>
-        </w:rPr>
-        <w:t xml:space="preserve"> :</w:t>
-      </w:r>
-      <w:proofErr w:type="gramEnd"/>
-      <w:r>
-        <w:rPr>
-          <w:lang w:val="en"/>
-        </w:rPr>
-        <w:t xml:space="preserve">:= </w:t>
-      </w:r>
-      <w:proofErr w:type="spellStart"/>
-      <w:r>
-        <w:rPr>
-          <w:lang w:val="en"/>
-        </w:rPr>
-        <w:t>var</w:t>
-      </w:r>
-      <w:proofErr w:type="spellEnd"/>
-      <w:r>
-        <w:rPr>
-          <w:lang w:val="en"/>
-        </w:rPr>
-        <w:t xml:space="preserve"> | </w:t>
-      </w:r>
-      <w:proofErr w:type="spellStart"/>
-      <w:r>
-        <w:rPr>
-          <w:lang w:val="en"/>
-        </w:rPr>
-        <w:t>str</w:t>
-      </w:r>
-      <w:proofErr w:type="spellEnd"/>
-      <w:r>
-        <w:rPr>
-          <w:lang w:val="en"/>
-        </w:rPr>
-        <w:t xml:space="preserve"> | i |</w:t>
+      <w:r>
+        <w:rPr>
+          <w:lang w:val="en"/>
+        </w:rPr>
+        <w:t>exp ::= var | str | i |</w:t>
       </w:r>
       <w:r>
         <w:rPr>
@@ -2930,33 +2614,11 @@
           <w:lang w:val="en"/>
         </w:rPr>
       </w:pPr>
-      <w:proofErr w:type="spellStart"/>
-      <w:r>
-        <w:rPr>
-          <w:lang w:val="en"/>
-        </w:rPr>
-        <w:t>Exp</w:t>
-      </w:r>
-      <w:proofErr w:type="spellEnd"/>
-      <w:r>
-        <w:rPr>
-          <w:lang w:val="en"/>
-        </w:rPr>
-        <w:t xml:space="preserve"> op </w:t>
-      </w:r>
-      <w:proofErr w:type="spellStart"/>
-      <w:r>
-        <w:rPr>
-          <w:lang w:val="en"/>
-        </w:rPr>
-        <w:t>exp</w:t>
-      </w:r>
-      <w:proofErr w:type="spellEnd"/>
-      <w:r>
-        <w:rPr>
-          <w:lang w:val="en"/>
-        </w:rPr>
-        <w:t>|</w:t>
+      <w:r>
+        <w:rPr>
+          <w:lang w:val="en"/>
+        </w:rPr>
+        <w:t>Exp op exp|</w:t>
       </w:r>
       <w:r>
         <w:rPr>
@@ -2998,35 +2660,11 @@
           <w:lang w:val="en"/>
         </w:rPr>
       </w:pPr>
-      <w:proofErr w:type="spellStart"/>
-      <w:proofErr w:type="gramStart"/>
-      <w:r>
-        <w:rPr>
-          <w:lang w:val="en"/>
-        </w:rPr>
-        <w:t>println</w:t>
-      </w:r>
-      <w:proofErr w:type="spellEnd"/>
-      <w:r>
-        <w:rPr>
-          <w:lang w:val="en"/>
-        </w:rPr>
-        <w:t>(</w:t>
-      </w:r>
-      <w:proofErr w:type="spellStart"/>
-      <w:proofErr w:type="gramEnd"/>
-      <w:r>
-        <w:rPr>
-          <w:lang w:val="en"/>
-        </w:rPr>
-        <w:t>exp</w:t>
-      </w:r>
-      <w:proofErr w:type="spellEnd"/>
-      <w:r>
-        <w:rPr>
-          <w:lang w:val="en"/>
-        </w:rPr>
-        <w:t>)|</w:t>
+      <w:r>
+        <w:rPr>
+          <w:lang w:val="en"/>
+        </w:rPr>
+        <w:t>println(exp)|</w:t>
       </w:r>
       <w:r>
         <w:rPr>
@@ -3120,35 +2758,11 @@
           <w:lang w:val="en"/>
         </w:rPr>
       </w:pPr>
-      <w:proofErr w:type="spellStart"/>
-      <w:proofErr w:type="gramStart"/>
-      <w:r>
-        <w:rPr>
-          <w:lang w:val="en"/>
-        </w:rPr>
-        <w:t>objectname.Method</w:t>
-      </w:r>
-      <w:proofErr w:type="spellEnd"/>
-      <w:r>
-        <w:rPr>
-          <w:lang w:val="en"/>
-        </w:rPr>
-        <w:t>(</w:t>
-      </w:r>
-      <w:proofErr w:type="spellStart"/>
-      <w:proofErr w:type="gramEnd"/>
-      <w:r>
-        <w:rPr>
-          <w:lang w:val="en"/>
-        </w:rPr>
-        <w:t>Var</w:t>
-      </w:r>
-      <w:proofErr w:type="spellEnd"/>
-      <w:r>
-        <w:rPr>
-          <w:lang w:val="en"/>
-        </w:rPr>
-        <w:t>*)</w:t>
+      <w:r>
+        <w:rPr>
+          <w:lang w:val="en"/>
+        </w:rPr>
+        <w:t>objectname.Method(Var*)</w:t>
       </w:r>
       <w:r>
         <w:rPr>
@@ -3178,47 +2792,11 @@
           <w:lang w:val="en"/>
         </w:rPr>
       </w:pPr>
-      <w:proofErr w:type="gramStart"/>
-      <w:r>
-        <w:rPr>
-          <w:lang w:val="en"/>
-        </w:rPr>
-        <w:t>new</w:t>
-      </w:r>
-      <w:proofErr w:type="gramEnd"/>
-      <w:r>
-        <w:rPr>
-          <w:lang w:val="en"/>
-        </w:rPr>
-        <w:t xml:space="preserve"> </w:t>
-      </w:r>
-      <w:proofErr w:type="spellStart"/>
-      <w:r>
-        <w:rPr>
-          <w:lang w:val="en"/>
-        </w:rPr>
-        <w:t>objectName</w:t>
-      </w:r>
-      <w:proofErr w:type="spellEnd"/>
-      <w:r>
-        <w:rPr>
-          <w:lang w:val="en"/>
-        </w:rPr>
-        <w:t>(</w:t>
-      </w:r>
-      <w:proofErr w:type="spellStart"/>
-      <w:r>
-        <w:rPr>
-          <w:lang w:val="en"/>
-        </w:rPr>
-        <w:t>exp</w:t>
-      </w:r>
-      <w:proofErr w:type="spellEnd"/>
-      <w:r>
-        <w:rPr>
-          <w:lang w:val="en"/>
-        </w:rPr>
-        <w:t>*)</w:t>
+      <w:r>
+        <w:rPr>
+          <w:lang w:val="en"/>
+        </w:rPr>
+        <w:t>new objectName(exp*)</w:t>
       </w:r>
       <w:r>
         <w:rPr>
@@ -3279,86 +2857,38 @@
           <w:lang w:val="en"/>
         </w:rPr>
       </w:pPr>
-      <w:proofErr w:type="gramStart"/>
-      <w:r>
-        <w:rPr>
-          <w:lang w:val="en"/>
-        </w:rPr>
-        <w:t>access :</w:t>
-      </w:r>
-      <w:proofErr w:type="gramEnd"/>
-      <w:r>
-        <w:rPr>
-          <w:lang w:val="en"/>
-        </w:rPr>
-        <w:t>:= Public | Private | Protected</w:t>
-      </w:r>
-      <w:r>
-        <w:rPr>
-          <w:lang w:val="en"/>
-        </w:rPr>
-        <w:tab/>
-      </w:r>
-      <w:r>
-        <w:rPr>
-          <w:lang w:val="en"/>
-        </w:rPr>
-        <w:tab/>
-        <w:t xml:space="preserve">[access type for a method or </w:t>
-      </w:r>
-      <w:proofErr w:type="spellStart"/>
-      <w:r>
-        <w:rPr>
-          <w:lang w:val="en"/>
-        </w:rPr>
-        <w:t>var</w:t>
-      </w:r>
-      <w:proofErr w:type="spellEnd"/>
-      <w:r>
-        <w:rPr>
-          <w:lang w:val="en"/>
-        </w:rPr>
-        <w:t>]</w:t>
+      <w:r>
+        <w:rPr>
+          <w:lang w:val="en"/>
+        </w:rPr>
+        <w:t>access ::= Public | Private | Protected</w:t>
+      </w:r>
+      <w:r>
+        <w:rPr>
+          <w:lang w:val="en"/>
+        </w:rPr>
+        <w:tab/>
+      </w:r>
+      <w:r>
+        <w:rPr>
+          <w:lang w:val="en"/>
+        </w:rPr>
+        <w:tab/>
+        <w:t>[access type for a method or var]</w:t>
       </w:r>
       <w:r>
         <w:rPr>
           <w:lang w:val="en"/>
         </w:rPr>
         <w:br/>
-      </w:r>
-      <w:proofErr w:type="spellStart"/>
-      <w:r>
-        <w:rPr>
-          <w:lang w:val="en"/>
-        </w:rPr>
-        <w:t>stmt</w:t>
-      </w:r>
-      <w:proofErr w:type="spellEnd"/>
-      <w:r>
-        <w:rPr>
-          <w:lang w:val="en"/>
-        </w:rPr>
-        <w:t xml:space="preserve">  ::=</w:t>
-      </w:r>
-      <w:r>
-        <w:rPr>
-          <w:lang w:val="en"/>
-        </w:rPr>
-        <w:tab/>
-      </w:r>
-      <w:proofErr w:type="spellStart"/>
-      <w:r>
-        <w:rPr>
-          <w:lang w:val="en"/>
-        </w:rPr>
-        <w:t>vardec</w:t>
-      </w:r>
-      <w:proofErr w:type="spellEnd"/>
-      <w:r>
-        <w:rPr>
-          <w:lang w:val="en"/>
-        </w:rPr>
-        <w:t>; |</w:t>
+        <w:t>stmt  ::=</w:t>
+      </w:r>
+      <w:r>
+        <w:rPr>
+          <w:lang w:val="en"/>
+        </w:rPr>
+        <w:tab/>
+        <w:t>vardec; |</w:t>
       </w:r>
       <w:r>
         <w:rPr>
@@ -3394,35 +2924,11 @@
           <w:lang w:val="en"/>
         </w:rPr>
       </w:pPr>
-      <w:proofErr w:type="spellStart"/>
-      <w:proofErr w:type="gramStart"/>
-      <w:r>
-        <w:rPr>
-          <w:lang w:val="en"/>
-        </w:rPr>
-        <w:t>var</w:t>
-      </w:r>
-      <w:proofErr w:type="spellEnd"/>
-      <w:proofErr w:type="gramEnd"/>
-      <w:r>
-        <w:rPr>
-          <w:lang w:val="en"/>
-        </w:rPr>
-        <w:t xml:space="preserve"> = </w:t>
-      </w:r>
-      <w:proofErr w:type="spellStart"/>
-      <w:r>
-        <w:rPr>
-          <w:lang w:val="en"/>
-        </w:rPr>
-        <w:t>exp</w:t>
-      </w:r>
-      <w:proofErr w:type="spellEnd"/>
-      <w:r>
-        <w:rPr>
-          <w:lang w:val="en"/>
-        </w:rPr>
-        <w:t>; |</w:t>
+      <w:r>
+        <w:rPr>
+          <w:lang w:val="en"/>
+        </w:rPr>
+        <w:t>var = exp; |</w:t>
       </w:r>
       <w:r>
         <w:rPr>
@@ -3462,49 +2968,7 @@
         <w:rPr>
           <w:lang w:val="en"/>
         </w:rPr>
-        <w:t>If (</w:t>
-      </w:r>
-      <w:proofErr w:type="spellStart"/>
-      <w:r>
-        <w:rPr>
-          <w:lang w:val="en"/>
-        </w:rPr>
-        <w:t>exp</w:t>
-      </w:r>
-      <w:proofErr w:type="spellEnd"/>
-      <w:r>
-        <w:rPr>
-          <w:lang w:val="en"/>
-        </w:rPr>
-        <w:t xml:space="preserve">) </w:t>
-      </w:r>
-      <w:proofErr w:type="spellStart"/>
-      <w:r>
-        <w:rPr>
-          <w:lang w:val="en"/>
-        </w:rPr>
-        <w:t>stmt</w:t>
-      </w:r>
-      <w:proofErr w:type="spellEnd"/>
-      <w:r>
-        <w:rPr>
-          <w:lang w:val="en"/>
-        </w:rPr>
-        <w:t xml:space="preserve"> else </w:t>
-      </w:r>
-      <w:proofErr w:type="spellStart"/>
-      <w:r>
-        <w:rPr>
-          <w:lang w:val="en"/>
-        </w:rPr>
-        <w:t>stmt</w:t>
-      </w:r>
-      <w:proofErr w:type="spellEnd"/>
-      <w:r>
-        <w:rPr>
-          <w:lang w:val="en"/>
-        </w:rPr>
-        <w:t xml:space="preserve"> |</w:t>
+        <w:t>If (exp) stmt else stmt |</w:t>
       </w:r>
       <w:r>
         <w:rPr>
@@ -3528,47 +2992,11 @@
           <w:lang w:val="en"/>
         </w:rPr>
       </w:pPr>
-      <w:proofErr w:type="gramStart"/>
-      <w:r>
-        <w:rPr>
-          <w:lang w:val="en"/>
-        </w:rPr>
-        <w:t>while</w:t>
-      </w:r>
-      <w:proofErr w:type="gramEnd"/>
-      <w:r>
-        <w:rPr>
-          <w:lang w:val="en"/>
-        </w:rPr>
-        <w:t xml:space="preserve"> (</w:t>
-      </w:r>
-      <w:proofErr w:type="spellStart"/>
-      <w:r>
-        <w:rPr>
-          <w:lang w:val="en"/>
-        </w:rPr>
-        <w:t>exp</w:t>
-      </w:r>
-      <w:proofErr w:type="spellEnd"/>
-      <w:r>
-        <w:rPr>
-          <w:lang w:val="en"/>
-        </w:rPr>
-        <w:t xml:space="preserve">) </w:t>
-      </w:r>
-      <w:proofErr w:type="spellStart"/>
-      <w:r>
-        <w:rPr>
-          <w:lang w:val="en"/>
-        </w:rPr>
-        <w:t>stmt</w:t>
-      </w:r>
-      <w:proofErr w:type="spellEnd"/>
-      <w:r>
-        <w:rPr>
-          <w:lang w:val="en"/>
-        </w:rPr>
-        <w:t xml:space="preserve"> |</w:t>
+      <w:r>
+        <w:rPr>
+          <w:lang w:val="en"/>
+        </w:rPr>
+        <w:t>while (exp) stmt |</w:t>
       </w:r>
       <w:r>
         <w:rPr>
@@ -3598,75 +3026,11 @@
           <w:lang w:val="en"/>
         </w:rPr>
       </w:pPr>
-      <w:proofErr w:type="gramStart"/>
-      <w:r>
-        <w:rPr>
-          <w:lang w:val="en"/>
-        </w:rPr>
-        <w:t>for</w:t>
-      </w:r>
-      <w:proofErr w:type="gramEnd"/>
-      <w:r>
-        <w:rPr>
-          <w:lang w:val="en"/>
-        </w:rPr>
-        <w:t xml:space="preserve"> (</w:t>
-      </w:r>
-      <w:proofErr w:type="spellStart"/>
-      <w:r>
-        <w:rPr>
-          <w:lang w:val="en"/>
-        </w:rPr>
-        <w:t>vardec</w:t>
-      </w:r>
-      <w:proofErr w:type="spellEnd"/>
-      <w:r>
-        <w:rPr>
-          <w:lang w:val="en"/>
-        </w:rPr>
-        <w:t xml:space="preserve">; </w:t>
-      </w:r>
-      <w:proofErr w:type="spellStart"/>
-      <w:r>
-        <w:rPr>
-          <w:lang w:val="en"/>
-        </w:rPr>
-        <w:t>exp</w:t>
-      </w:r>
-      <w:proofErr w:type="spellEnd"/>
-      <w:r>
-        <w:rPr>
-          <w:lang w:val="en"/>
-        </w:rPr>
-        <w:t xml:space="preserve">; </w:t>
-      </w:r>
-      <w:proofErr w:type="spellStart"/>
-      <w:r>
-        <w:rPr>
-          <w:lang w:val="en"/>
-        </w:rPr>
-        <w:t>exp</w:t>
-      </w:r>
-      <w:proofErr w:type="spellEnd"/>
-      <w:r>
-        <w:rPr>
-          <w:lang w:val="en"/>
-        </w:rPr>
-        <w:t xml:space="preserve">) </w:t>
-      </w:r>
-      <w:proofErr w:type="spellStart"/>
-      <w:r>
-        <w:rPr>
-          <w:lang w:val="en"/>
-        </w:rPr>
-        <w:t>stmt</w:t>
-      </w:r>
-      <w:proofErr w:type="spellEnd"/>
-      <w:r>
-        <w:rPr>
-          <w:lang w:val="en"/>
-        </w:rPr>
-        <w:t xml:space="preserve"> |</w:t>
+      <w:r>
+        <w:rPr>
+          <w:lang w:val="en"/>
+        </w:rPr>
+        <w:t>for (vardec; exp; exp) stmt |</w:t>
       </w:r>
       <w:r>
         <w:rPr>
@@ -3690,19 +3054,11 @@
           <w:lang w:val="en"/>
         </w:rPr>
       </w:pPr>
-      <w:proofErr w:type="gramStart"/>
-      <w:r>
-        <w:rPr>
-          <w:lang w:val="en"/>
-        </w:rPr>
-        <w:t>break</w:t>
-      </w:r>
-      <w:proofErr w:type="gramEnd"/>
-      <w:r>
-        <w:rPr>
-          <w:lang w:val="en"/>
-        </w:rPr>
-        <w:t>; |</w:t>
+      <w:r>
+        <w:rPr>
+          <w:lang w:val="en"/>
+        </w:rPr>
+        <w:t>break; |</w:t>
       </w:r>
       <w:r>
         <w:rPr>
@@ -3748,68 +3104,38 @@
           <w:lang w:val="en"/>
         </w:rPr>
         <w:tab/>
-        <w:t>{</w:t>
-      </w:r>
-      <w:proofErr w:type="spellStart"/>
-      <w:proofErr w:type="gramStart"/>
-      <w:r>
-        <w:rPr>
-          <w:lang w:val="en"/>
-        </w:rPr>
-        <w:t>stmt</w:t>
-      </w:r>
-      <w:proofErr w:type="spellEnd"/>
-      <w:proofErr w:type="gramEnd"/>
-      <w:r>
-        <w:rPr>
-          <w:lang w:val="en"/>
-        </w:rPr>
-        <w:t>*}</w:t>
-      </w:r>
-      <w:r>
-        <w:rPr>
-          <w:lang w:val="en"/>
-        </w:rPr>
-        <w:tab/>
-      </w:r>
-      <w:r>
-        <w:rPr>
-          <w:lang w:val="en"/>
-        </w:rPr>
-        <w:tab/>
-      </w:r>
-      <w:r>
-        <w:rPr>
-          <w:lang w:val="en"/>
-        </w:rPr>
-        <w:tab/>
-      </w:r>
-      <w:r>
-        <w:rPr>
-          <w:lang w:val="en"/>
-        </w:rPr>
-        <w:tab/>
-      </w:r>
-      <w:r>
-        <w:rPr>
-          <w:lang w:val="en"/>
-        </w:rPr>
-        <w:tab/>
-        <w:t>[</w:t>
-      </w:r>
-      <w:proofErr w:type="gramStart"/>
-      <w:r>
-        <w:rPr>
-          <w:lang w:val="en"/>
-        </w:rPr>
-        <w:t>block</w:t>
-      </w:r>
-      <w:proofErr w:type="gramEnd"/>
-      <w:r>
-        <w:rPr>
-          <w:lang w:val="en"/>
-        </w:rPr>
-        <w:t>]</w:t>
+        <w:t>{stmt*}</w:t>
+      </w:r>
+      <w:r>
+        <w:rPr>
+          <w:lang w:val="en"/>
+        </w:rPr>
+        <w:tab/>
+      </w:r>
+      <w:r>
+        <w:rPr>
+          <w:lang w:val="en"/>
+        </w:rPr>
+        <w:tab/>
+      </w:r>
+      <w:r>
+        <w:rPr>
+          <w:lang w:val="en"/>
+        </w:rPr>
+        <w:tab/>
+      </w:r>
+      <w:r>
+        <w:rPr>
+          <w:lang w:val="en"/>
+        </w:rPr>
+        <w:tab/>
+      </w:r>
+      <w:r>
+        <w:rPr>
+          <w:lang w:val="en"/>
+        </w:rPr>
+        <w:tab/>
+        <w:t>[block]</w:t>
       </w:r>
     </w:p>
     <w:p>
@@ -3830,34 +3156,7 @@
           <w:lang w:val="en"/>
         </w:rPr>
         <w:tab/>
-      </w:r>
-      <w:proofErr w:type="gramStart"/>
-      <w:r>
-        <w:rPr>
-          <w:lang w:val="en"/>
-        </w:rPr>
-        <w:t>return</w:t>
-      </w:r>
-      <w:proofErr w:type="gramEnd"/>
-      <w:r>
-        <w:rPr>
-          <w:lang w:val="en"/>
-        </w:rPr>
-        <w:t xml:space="preserve"> </w:t>
-      </w:r>
-      <w:proofErr w:type="spellStart"/>
-      <w:r>
-        <w:rPr>
-          <w:lang w:val="en"/>
-        </w:rPr>
-        <w:t>exp</w:t>
-      </w:r>
-      <w:proofErr w:type="spellEnd"/>
-      <w:r>
-        <w:rPr>
-          <w:lang w:val="en"/>
-        </w:rPr>
-        <w:t>|</w:t>
+        <w:t>return exp|</w:t>
       </w:r>
       <w:r>
         <w:rPr>
@@ -3903,20 +3202,7 @@
           <w:lang w:val="en"/>
         </w:rPr>
         <w:tab/>
-      </w:r>
-      <w:proofErr w:type="gramStart"/>
-      <w:r>
-        <w:rPr>
-          <w:lang w:val="en"/>
-        </w:rPr>
-        <w:t>return</w:t>
-      </w:r>
-      <w:proofErr w:type="gramEnd"/>
-      <w:r>
-        <w:rPr>
-          <w:lang w:val="en"/>
-        </w:rPr>
-        <w:t>; |</w:t>
+        <w:t>return; |</w:t>
       </w:r>
       <w:r>
         <w:rPr>
@@ -3959,41 +3245,11 @@
           <w:lang w:val="en"/>
         </w:rPr>
       </w:pPr>
-      <w:proofErr w:type="spellStart"/>
-      <w:proofErr w:type="gramStart"/>
-      <w:r>
-        <w:rPr>
-          <w:lang w:val="en"/>
-        </w:rPr>
-        <w:t>instancedec</w:t>
-      </w:r>
-      <w:proofErr w:type="spellEnd"/>
-      <w:r>
-        <w:rPr>
-          <w:lang w:val="en"/>
-        </w:rPr>
-        <w:t xml:space="preserve"> :</w:t>
-      </w:r>
-      <w:proofErr w:type="gramEnd"/>
-      <w:r>
-        <w:rPr>
-          <w:lang w:val="en"/>
-        </w:rPr>
-        <w:t xml:space="preserve">:= access </w:t>
-      </w:r>
-      <w:proofErr w:type="spellStart"/>
-      <w:r>
-        <w:rPr>
-          <w:lang w:val="en"/>
-        </w:rPr>
-        <w:t>vardec</w:t>
-      </w:r>
-      <w:proofErr w:type="spellEnd"/>
-      <w:r>
-        <w:rPr>
-          <w:lang w:val="en"/>
-        </w:rPr>
-        <w:t>;</w:t>
+      <w:r>
+        <w:rPr>
+          <w:lang w:val="en"/>
+        </w:rPr>
+        <w:t>instancedec ::= access vardec;</w:t>
       </w:r>
     </w:p>
     <w:p>
@@ -4003,33 +3259,11 @@
           <w:lang w:val="en"/>
         </w:rPr>
       </w:pPr>
-      <w:proofErr w:type="spellStart"/>
-      <w:r>
-        <w:rPr>
-          <w:lang w:val="en"/>
-        </w:rPr>
-        <w:t>result_</w:t>
-      </w:r>
-      <w:proofErr w:type="gramStart"/>
-      <w:r>
-        <w:rPr>
-          <w:lang w:val="en"/>
-        </w:rPr>
-        <w:t>type</w:t>
-      </w:r>
-      <w:proofErr w:type="spellEnd"/>
-      <w:r>
-        <w:rPr>
-          <w:lang w:val="en"/>
-        </w:rPr>
-        <w:t xml:space="preserve"> :</w:t>
-      </w:r>
-      <w:proofErr w:type="gramEnd"/>
-      <w:r>
-        <w:rPr>
-          <w:lang w:val="en"/>
-        </w:rPr>
-        <w:t>:=</w:t>
+      <w:r>
+        <w:rPr>
+          <w:lang w:val="en"/>
+        </w:rPr>
+        <w:t>result_type ::=</w:t>
       </w:r>
       <w:r>
         <w:rPr>
@@ -4071,79 +3305,19 @@
           <w:lang w:val="en"/>
         </w:rPr>
       </w:pPr>
-      <w:proofErr w:type="spellStart"/>
-      <w:proofErr w:type="gramStart"/>
-      <w:r>
-        <w:rPr>
-          <w:lang w:val="en"/>
-        </w:rPr>
-        <w:t>methodef</w:t>
-      </w:r>
-      <w:proofErr w:type="spellEnd"/>
-      <w:proofErr w:type="gramEnd"/>
-      <w:r>
-        <w:rPr>
-          <w:lang w:val="en"/>
-        </w:rPr>
-        <w:t xml:space="preserve">::= </w:t>
-      </w:r>
-      <w:r>
-        <w:rPr>
-          <w:lang w:val="en"/>
-        </w:rPr>
-        <w:tab/>
-        <w:t xml:space="preserve">Access </w:t>
-      </w:r>
-      <w:proofErr w:type="spellStart"/>
-      <w:r>
-        <w:rPr>
-          <w:lang w:val="en"/>
-        </w:rPr>
-        <w:t>result_type</w:t>
-      </w:r>
-      <w:proofErr w:type="spellEnd"/>
-      <w:r>
-        <w:rPr>
-          <w:lang w:val="en"/>
-        </w:rPr>
-        <w:t xml:space="preserve"> </w:t>
-      </w:r>
-      <w:proofErr w:type="spellStart"/>
-      <w:r>
-        <w:rPr>
-          <w:lang w:val="en"/>
-        </w:rPr>
-        <w:t>methodname</w:t>
-      </w:r>
-      <w:proofErr w:type="spellEnd"/>
-      <w:r>
-        <w:rPr>
-          <w:lang w:val="en"/>
-        </w:rPr>
-        <w:t xml:space="preserve"> (</w:t>
-      </w:r>
-      <w:proofErr w:type="spellStart"/>
-      <w:r>
-        <w:rPr>
-          <w:lang w:val="en"/>
-        </w:rPr>
-        <w:t>vardec</w:t>
-      </w:r>
-      <w:proofErr w:type="spellEnd"/>
-      <w:r>
-        <w:rPr>
-          <w:lang w:val="en"/>
-        </w:rPr>
-        <w:t xml:space="preserve">) </w:t>
-      </w:r>
-      <w:proofErr w:type="spellStart"/>
-      <w:r>
-        <w:rPr>
-          <w:lang w:val="en"/>
-        </w:rPr>
-        <w:t>stmt</w:t>
-      </w:r>
-      <w:proofErr w:type="spellEnd"/>
+      <w:r>
+        <w:rPr>
+          <w:lang w:val="en"/>
+        </w:rPr>
+        <w:t xml:space="preserve">methodef::= </w:t>
+      </w:r>
+      <w:r>
+        <w:rPr>
+          <w:lang w:val="en"/>
+        </w:rPr>
+        <w:tab/>
+        <w:t>Access result_type methodname (vardec) stmt</w:t>
+      </w:r>
       <w:r>
         <w:rPr>
           <w:lang w:val="en"/>
@@ -4175,64 +3349,12 @@
           <w:lang w:val="en"/>
         </w:rPr>
       </w:pPr>
-      <w:proofErr w:type="spellStart"/>
-      <w:proofErr w:type="gramStart"/>
-      <w:r>
-        <w:rPr>
-          <w:lang w:val="en"/>
-        </w:rPr>
-        <w:t>objectdefheader</w:t>
-      </w:r>
-      <w:proofErr w:type="spellEnd"/>
-      <w:r>
-        <w:rPr>
-          <w:lang w:val="en"/>
-        </w:rPr>
-        <w:t xml:space="preserve"> :</w:t>
-      </w:r>
-      <w:proofErr w:type="gramEnd"/>
-      <w:r>
-        <w:rPr>
-          <w:lang w:val="en"/>
-        </w:rPr>
-        <w:t xml:space="preserve">:= access class </w:t>
-      </w:r>
-      <w:proofErr w:type="spellStart"/>
-      <w:r>
-        <w:rPr>
-          <w:lang w:val="en"/>
-        </w:rPr>
-        <w:t>objectname</w:t>
-      </w:r>
-      <w:proofErr w:type="spellEnd"/>
-      <w:r>
-        <w:rPr>
-          <w:lang w:val="en"/>
-        </w:rPr>
-        <w:t xml:space="preserve"> | access class </w:t>
-      </w:r>
-      <w:proofErr w:type="spellStart"/>
-      <w:r>
-        <w:rPr>
-          <w:lang w:val="en"/>
-        </w:rPr>
-        <w:t>objectname</w:t>
-      </w:r>
-      <w:proofErr w:type="spellEnd"/>
-      <w:r>
-        <w:rPr>
-          <w:lang w:val="en"/>
-        </w:rPr>
-        <w:t xml:space="preserve"> extends </w:t>
-      </w:r>
-      <w:proofErr w:type="spellStart"/>
-      <w:r>
-        <w:rPr>
-          <w:lang w:val="en"/>
-        </w:rPr>
-        <w:t>objectname</w:t>
-      </w:r>
-      <w:proofErr w:type="spellEnd"/>
+      <w:r>
+        <w:rPr>
+          <w:lang w:val="en"/>
+        </w:rPr>
+        <w:t>objectdefheader ::= access class objectname | access class objectname extends objectname</w:t>
+      </w:r>
     </w:p>
     <w:p>
       <w:pPr>
@@ -4241,41 +3363,18 @@
           <w:lang w:val="en"/>
         </w:rPr>
       </w:pPr>
-      <w:proofErr w:type="spellStart"/>
-      <w:proofErr w:type="gramStart"/>
-      <w:r>
-        <w:rPr>
-          <w:lang w:val="en"/>
-        </w:rPr>
-        <w:t>objectdef</w:t>
-      </w:r>
-      <w:proofErr w:type="spellEnd"/>
-      <w:proofErr w:type="gramEnd"/>
-      <w:r>
-        <w:rPr>
-          <w:lang w:val="en"/>
-        </w:rPr>
-        <w:t>::=</w:t>
-      </w:r>
-      <w:r>
-        <w:rPr>
-          <w:lang w:val="en"/>
-        </w:rPr>
-        <w:tab/>
-      </w:r>
-      <w:proofErr w:type="spellStart"/>
-      <w:r>
-        <w:rPr>
-          <w:lang w:val="en"/>
-        </w:rPr>
-        <w:t>objectdefheader</w:t>
-      </w:r>
-      <w:proofErr w:type="spellEnd"/>
-      <w:r>
-        <w:rPr>
-          <w:lang w:val="en"/>
-        </w:rPr>
-        <w:t xml:space="preserve"> {</w:t>
+      <w:r>
+        <w:rPr>
+          <w:lang w:val="en"/>
+        </w:rPr>
+        <w:t>objectdef::=</w:t>
+      </w:r>
+      <w:r>
+        <w:rPr>
+          <w:lang w:val="en"/>
+        </w:rPr>
+        <w:tab/>
+        <w:t>objectdefheader {</w:t>
       </w:r>
     </w:p>
     <w:p>
@@ -4302,22 +3401,7 @@
           <w:lang w:val="en"/>
         </w:rPr>
         <w:tab/>
-      </w:r>
-      <w:proofErr w:type="spellStart"/>
-      <w:proofErr w:type="gramStart"/>
-      <w:r>
-        <w:rPr>
-          <w:lang w:val="en"/>
-        </w:rPr>
-        <w:t>vardec</w:t>
-      </w:r>
-      <w:proofErr w:type="spellEnd"/>
-      <w:proofErr w:type="gramEnd"/>
-      <w:r>
-        <w:rPr>
-          <w:lang w:val="en"/>
-        </w:rPr>
-        <w:t>*</w:t>
+        <w:t>vardec*</w:t>
       </w:r>
       <w:r>
         <w:rPr>
@@ -4350,61 +3434,21 @@
         <w:rPr>
           <w:lang w:val="en"/>
         </w:rPr>
-        <w:tab/>
-      </w:r>
-      <w:r>
-        <w:rPr>
-          <w:lang w:val="en"/>
-        </w:rPr>
-        <w:tab/>
-      </w:r>
-      <w:r>
-        <w:rPr>
-          <w:lang w:val="en"/>
-        </w:rPr>
-        <w:tab/>
-      </w:r>
-      <w:proofErr w:type="gramStart"/>
-      <w:r>
-        <w:rPr>
-          <w:lang w:val="en"/>
-        </w:rPr>
-        <w:t>public</w:t>
-      </w:r>
-      <w:proofErr w:type="gramEnd"/>
-      <w:r>
-        <w:rPr>
-          <w:lang w:val="en"/>
-        </w:rPr>
-        <w:t xml:space="preserve"> </w:t>
-      </w:r>
-      <w:proofErr w:type="spellStart"/>
-      <w:r>
-        <w:rPr>
-          <w:lang w:val="en"/>
-        </w:rPr>
-        <w:t>objectname</w:t>
-      </w:r>
-      <w:proofErr w:type="spellEnd"/>
-      <w:r>
-        <w:rPr>
-          <w:lang w:val="en"/>
-        </w:rPr>
-        <w:t xml:space="preserve"> {</w:t>
-      </w:r>
-      <w:proofErr w:type="spellStart"/>
-      <w:r>
-        <w:rPr>
-          <w:lang w:val="en"/>
-        </w:rPr>
-        <w:t>smt</w:t>
-      </w:r>
-      <w:proofErr w:type="spellEnd"/>
-      <w:r>
-        <w:rPr>
-          <w:lang w:val="en"/>
-        </w:rPr>
-        <w:t>*}</w:t>
+        <w:lastRenderedPageBreak/>
+        <w:tab/>
+      </w:r>
+      <w:r>
+        <w:rPr>
+          <w:lang w:val="en"/>
+        </w:rPr>
+        <w:tab/>
+      </w:r>
+      <w:r>
+        <w:rPr>
+          <w:lang w:val="en"/>
+        </w:rPr>
+        <w:tab/>
+        <w:t>public objectname {smt*}</w:t>
       </w:r>
       <w:r>
         <w:rPr>
@@ -4438,22 +3482,7 @@
           <w:lang w:val="en"/>
         </w:rPr>
         <w:tab/>
-      </w:r>
-      <w:proofErr w:type="spellStart"/>
-      <w:proofErr w:type="gramStart"/>
-      <w:r>
-        <w:rPr>
-          <w:lang w:val="en"/>
-        </w:rPr>
-        <w:t>methodef</w:t>
-      </w:r>
-      <w:proofErr w:type="spellEnd"/>
-      <w:proofErr w:type="gramEnd"/>
-      <w:r>
-        <w:rPr>
-          <w:lang w:val="en"/>
-        </w:rPr>
-        <w:t>*</w:t>
+        <w:t>methodef*</w:t>
       </w:r>
     </w:p>
     <w:p>
@@ -4492,80 +3521,36 @@
           <w:lang w:val="en"/>
         </w:rPr>
       </w:pPr>
-      <w:proofErr w:type="gramStart"/>
-      <w:r>
-        <w:rPr>
-          <w:lang w:val="en"/>
-        </w:rPr>
-        <w:t>program :</w:t>
-      </w:r>
-      <w:proofErr w:type="gramEnd"/>
-      <w:r>
-        <w:rPr>
-          <w:lang w:val="en"/>
-        </w:rPr>
-        <w:t xml:space="preserve">:= </w:t>
-      </w:r>
-      <w:proofErr w:type="spellStart"/>
-      <w:r>
-        <w:rPr>
-          <w:lang w:val="en"/>
-        </w:rPr>
-        <w:t>objectdef</w:t>
-      </w:r>
-      <w:proofErr w:type="spellEnd"/>
-      <w:r>
-        <w:rPr>
-          <w:lang w:val="en"/>
-        </w:rPr>
-        <w:t xml:space="preserve">* </w:t>
-      </w:r>
-      <w:proofErr w:type="spellStart"/>
-      <w:r>
-        <w:rPr>
-          <w:lang w:val="en"/>
-        </w:rPr>
-        <w:t>exp</w:t>
-      </w:r>
-      <w:proofErr w:type="spellEnd"/>
-      <w:r>
-        <w:rPr>
-          <w:lang w:val="en"/>
-        </w:rPr>
-        <w:tab/>
-      </w:r>
-      <w:r>
-        <w:rPr>
-          <w:lang w:val="en"/>
-        </w:rPr>
-        <w:tab/>
-      </w:r>
-      <w:r>
-        <w:rPr>
-          <w:lang w:val="en"/>
-        </w:rPr>
-        <w:tab/>
-      </w:r>
-      <w:r>
-        <w:rPr>
-          <w:lang w:val="en"/>
-        </w:rPr>
-        <w:tab/>
-        <w:t>[</w:t>
-      </w:r>
-      <w:proofErr w:type="spellStart"/>
-      <w:r>
-        <w:rPr>
-          <w:lang w:val="en"/>
-        </w:rPr>
-        <w:t>exp</w:t>
-      </w:r>
-      <w:proofErr w:type="spellEnd"/>
-      <w:r>
-        <w:rPr>
-          <w:lang w:val="en"/>
-        </w:rPr>
-        <w:t xml:space="preserve"> is an entry point]</w:t>
+      <w:r>
+        <w:rPr>
+          <w:lang w:val="en"/>
+        </w:rPr>
+        <w:t>program ::= objectdef* exp</w:t>
+      </w:r>
+      <w:r>
+        <w:rPr>
+          <w:lang w:val="en"/>
+        </w:rPr>
+        <w:tab/>
+      </w:r>
+      <w:r>
+        <w:rPr>
+          <w:lang w:val="en"/>
+        </w:rPr>
+        <w:tab/>
+      </w:r>
+      <w:r>
+        <w:rPr>
+          <w:lang w:val="en"/>
+        </w:rPr>
+        <w:tab/>
+      </w:r>
+      <w:r>
+        <w:rPr>
+          <w:lang w:val="en"/>
+        </w:rPr>
+        <w:tab/>
+        <w:t>[exp is an entry point]</w:t>
       </w:r>
     </w:p>
     <w:p>
@@ -4757,28 +3742,19 @@
         <w:keepLines w:val="0"/>
         <w:widowControl w:val="0"/>
       </w:pPr>
-      <w:bookmarkStart w:id="23" w:name="kix.2zo52bamul3d" w:colFirst="0" w:colLast="0"/>
-      <w:bookmarkEnd w:id="23"/>
+      <w:bookmarkStart w:id="22" w:name="kix.2zo52bamul3d" w:colFirst="0" w:colLast="0"/>
+      <w:bookmarkEnd w:id="22"/>
       <w:r>
         <w:rPr>
           <w:u w:val="single"/>
         </w:rPr>
         <w:br/>
       </w:r>
-      <w:proofErr w:type="gramStart"/>
       <w:r>
         <w:rPr>
           <w:u w:val="single"/>
         </w:rPr>
-        <w:lastRenderedPageBreak/>
-        <w:t>Section 3.</w:t>
-      </w:r>
-      <w:proofErr w:type="gramEnd"/>
-      <w:r>
-        <w:rPr>
-          <w:u w:val="single"/>
-        </w:rPr>
-        <w:t xml:space="preserve"> </w:t>
+        <w:t xml:space="preserve">Section 3. </w:t>
       </w:r>
       <w:r>
         <w:rPr>
@@ -4824,7 +3800,11 @@
         <w:t xml:space="preserve">order in which </w:t>
       </w:r>
       <w:r>
-        <w:t>we implemented each portion of our compiler and some details about why this is the case. Each specific part of the compiler will be further discussed in its own section later in the document.</w:t>
+        <w:t xml:space="preserve">we implemented each portion of our compiler and some details about why this is the case. Each specific part of the compiler will be further </w:t>
+      </w:r>
+      <w:r>
+        <w:lastRenderedPageBreak/>
+        <w:t>discussed in its own section later in the document.</w:t>
       </w:r>
       <w:r>
         <w:t xml:space="preserve"> </w:t>
@@ -4864,50 +3844,10 @@
         <w:tab/>
       </w:r>
       <w:r>
-        <w:t xml:space="preserve">The first step in the creation of our compiler was working on the </w:t>
-      </w:r>
-      <w:proofErr w:type="spellStart"/>
-      <w:r>
-        <w:t>Tokenizer</w:t>
-      </w:r>
-      <w:proofErr w:type="spellEnd"/>
-      <w:r>
-        <w:t xml:space="preserve"> / </w:t>
-      </w:r>
-      <w:proofErr w:type="spellStart"/>
-      <w:r>
-        <w:t>Lexer</w:t>
-      </w:r>
-      <w:proofErr w:type="spellEnd"/>
-      <w:r>
-        <w:t xml:space="preserve">. The purpose of the </w:t>
-      </w:r>
-      <w:proofErr w:type="spellStart"/>
-      <w:r>
-        <w:t>Tokenizer</w:t>
-      </w:r>
-      <w:proofErr w:type="spellEnd"/>
-      <w:r>
-        <w:t xml:space="preserve"> is to go through our input program and find recognized keywords and terms in a “reserved words” list. For example, in order to have classes in our program, we must reserve the word “class” to create a class. The reserved words list includes </w:t>
-      </w:r>
-      <w:r>
-        <w:t xml:space="preserve">the types of variables (like </w:t>
-      </w:r>
-      <w:proofErr w:type="spellStart"/>
-      <w:r>
-        <w:t>int</w:t>
-      </w:r>
-      <w:proofErr w:type="spellEnd"/>
-      <w:r>
-        <w:t xml:space="preserve">, string, </w:t>
-      </w:r>
-      <w:proofErr w:type="spellStart"/>
-      <w:r>
-        <w:t>boolean</w:t>
-      </w:r>
-      <w:proofErr w:type="spellEnd"/>
-      <w:r>
-        <w:t xml:space="preserve">, etc.), access modifiers (like public &amp; private), </w:t>
+        <w:t xml:space="preserve">The first step in the creation of our compiler was working on the Tokenizer / Lexer. The purpose of the Tokenizer is to go through our input program and find recognized keywords and terms in a “reserved words” list. For example, in order to have classes in our program, we must reserve the word “class” to create a class. The reserved words list includes </w:t>
+      </w:r>
+      <w:r>
+        <w:t xml:space="preserve">the types of variables (like int, string, boolean, etc.), access modifiers (like public &amp; private), </w:t>
       </w:r>
       <w:r>
         <w:t xml:space="preserve">symbol names (like equals, less than, slash, etc.) </w:t>
@@ -4928,15 +3868,7 @@
         <w:t xml:space="preserve"> </w:t>
       </w:r>
       <w:r>
-        <w:t xml:space="preserve">true, etc.). A complete list of our reserved words will be in the </w:t>
-      </w:r>
-      <w:proofErr w:type="spellStart"/>
-      <w:r>
-        <w:t>Tokenizer</w:t>
-      </w:r>
-      <w:proofErr w:type="spellEnd"/>
-      <w:r>
-        <w:t xml:space="preserve"> section of the documentation.</w:t>
+        <w:t>true, etc.). A complete list of our reserved words will be in the Tokenizer section of the documentation.</w:t>
       </w:r>
     </w:p>
     <w:p>
@@ -4953,40 +3885,16 @@
       </w:pPr>
       <w:r>
         <w:tab/>
-        <w:t xml:space="preserve">The </w:t>
-      </w:r>
-      <w:proofErr w:type="spellStart"/>
-      <w:r>
-        <w:t>Tokenizer</w:t>
-      </w:r>
-      <w:proofErr w:type="spellEnd"/>
-      <w:r>
-        <w:t xml:space="preserve"> then identifies those reserved words and replaces those words with a Token object corresponding to that word. However, this list is impossible to be exhaustive, since a user can create a variable object with any name</w:t>
+        <w:t>The Tokenizer then identifies those reserved words and replaces those words with a Token object corresponding to that word. However, this list is impossible to be exhaustive, since a user can create a variable object with any name</w:t>
       </w:r>
       <w:r>
         <w:t>, within the restrictions of our language</w:t>
       </w:r>
       <w:r>
-        <w:t xml:space="preserve">. For this, when the </w:t>
-      </w:r>
-      <w:proofErr w:type="spellStart"/>
-      <w:r>
-        <w:t>Tokenizer</w:t>
-      </w:r>
-      <w:proofErr w:type="spellEnd"/>
-      <w:r>
-        <w:t xml:space="preserve"> finds a word that it does not recognize, it classifies this as an “Identifier,” or the name of a variable, class, or method. </w:t>
-      </w:r>
-      <w:r>
-        <w:t xml:space="preserve">The </w:t>
-      </w:r>
-      <w:proofErr w:type="spellStart"/>
-      <w:r>
-        <w:t>Tokenizer</w:t>
-      </w:r>
-      <w:proofErr w:type="spellEnd"/>
-      <w:r>
-        <w:t xml:space="preserve"> translates the entire input program into Tokens. This way, our compiler will be able to read and manipulate the given program to create meaningful output.</w:t>
+        <w:t xml:space="preserve">. For this, when the Tokenizer finds a word that it does not recognize, it classifies this as an “Identifier,” or the name of a variable, class, or method. </w:t>
+      </w:r>
+      <w:r>
+        <w:t>The Tokenizer translates the entire input program into Tokens. This way, our compiler will be able to read and manipulate the given program to create meaningful output.</w:t>
       </w:r>
     </w:p>
     <w:p>
@@ -5002,23 +3910,24 @@
         <w:spacing w:line="480" w:lineRule="auto"/>
       </w:pPr>
       <w:r>
+        <w:tab/>
+      </w:r>
+      <w:r>
+        <w:br/>
+      </w:r>
+      <w:r>
+        <w:tab/>
+        <w:t>The next step in the process of writing our compiler was to write the Parser. The Parser takes the output from the Tokenizer and is able to decipher what is being asked from the original program and whether it is valid or not. For example, when declaring an “if” statement, the “if” keyword must immediately be followed by a left parenthesis, then an expression</w:t>
+      </w:r>
+      <w:r>
+        <w:t xml:space="preserve"> that resolves to a Boolean, the</w:t>
+      </w:r>
+      <w:r>
+        <w:t xml:space="preserve">n a right parenthesis and braces (Java &amp; our </w:t>
+      </w:r>
+      <w:r>
         <w:lastRenderedPageBreak/>
-        <w:tab/>
-      </w:r>
-      <w:r>
-        <w:br/>
-      </w:r>
-      <w:r>
-        <w:tab/>
-        <w:t xml:space="preserve">The next step in the process of writing our compiler was to write the Parser. The Parser takes the output from the </w:t>
-      </w:r>
-      <w:proofErr w:type="spellStart"/>
-      <w:r>
-        <w:t>Tokenizer</w:t>
-      </w:r>
-      <w:proofErr w:type="spellEnd"/>
-      <w:r>
-        <w:t xml:space="preserve"> and is able to decipher what is being asked from the original program and whether it is valid or not. For example, when declaring an “if” statement, the “if” keyword must immediately be followed by a left parenthesis, then an expression that resolves to a Boolean, than a right parenthesis and braces (Java &amp; our language specific). If someone did not have the left parenthesis, the statement declaration would not be valid. The Parser uses the Tokens to determine if all that needs to be there in a declaration is in fa</w:t>
+        <w:t>language specific). If someone did not have the left parenthesis, the statement declaration would not be valid. The Parser uses the Tokens to determine if all that needs to be there in a declaration is in fa</w:t>
       </w:r>
       <w:r>
         <w:t>ct there. So the Parser will see an “if” token, and if it does not see a left parenthesis token immediately, it will call the statement invalid. However, the Parser is not able to tell if the statement within the parentheses actually resolves to a Boolean or not. This is because the Parser only cares about syntactic validity, and not content. The Parser is able to detect all that is defined within our language and checks the entire given program. When the Parser detects a proper-form “if” statement (for example), it puts this “if” statement into an object for ease of access later down the line. The Parser is able to define things such as variable declarations, method declarations, class declarations, and general statements. If the Parser passes, we can assume the program is syntactically valid.</w:t>
@@ -5038,42 +3947,19 @@
       </w:pPr>
       <w:r>
         <w:tab/>
-        <w:t xml:space="preserve">After the Parser has checked the input program, the </w:t>
-      </w:r>
-      <w:proofErr w:type="spellStart"/>
-      <w:r>
-        <w:t>Typechecker</w:t>
-      </w:r>
-      <w:proofErr w:type="spellEnd"/>
-      <w:r>
-        <w:t xml:space="preserve"> will begin its check. The </w:t>
-      </w:r>
-      <w:proofErr w:type="spellStart"/>
-      <w:r>
-        <w:t>Typechecker’s</w:t>
-      </w:r>
-      <w:proofErr w:type="spellEnd"/>
-      <w:r>
-        <w:t xml:space="preserve"> job is to check the things the Parser does not. </w:t>
-      </w:r>
-      <w:r>
-        <w:t xml:space="preserve">The </w:t>
-      </w:r>
-      <w:proofErr w:type="spellStart"/>
-      <w:r>
-        <w:t>Typechecker</w:t>
-      </w:r>
-      <w:proofErr w:type="spellEnd"/>
-      <w:r>
-        <w:t xml:space="preserve"> checked declared variables and makes sure they are not declared again or used incorrectly. For example, if the user declares an </w:t>
-      </w:r>
-      <w:proofErr w:type="spellStart"/>
-      <w:r>
-        <w:t>int</w:t>
-      </w:r>
-      <w:proofErr w:type="spellEnd"/>
-      <w:r>
-        <w:t xml:space="preserve"> variable but then tri</w:t>
+        <w:t>After the Parser has checked the input program, the Typechecker will begin its check. The Typechecker’s job is to check the things the Parser does not</w:t>
+      </w:r>
+      <w:r>
+        <w:t>, and ensure that there is no disparity among types</w:t>
+      </w:r>
+      <w:r>
+        <w:t xml:space="preserve">. </w:t>
+      </w:r>
+      <w:r>
+        <w:t>The Typechecker checks</w:t>
+      </w:r>
+      <w:r>
+        <w:t xml:space="preserve"> declared variables and makes sure they are not declared again or used incorrectly. For example, if the user declares an int variable but then tri</w:t>
       </w:r>
       <w:r>
         <w:t>es</w:t>
@@ -5085,46 +3971,10 @@
         <w:t>this action</w:t>
       </w:r>
       <w:r>
-        <w:t xml:space="preserve"> would be caught as invalid by the </w:t>
-      </w:r>
-      <w:proofErr w:type="spellStart"/>
-      <w:r>
-        <w:t>Typechecker</w:t>
-      </w:r>
-      <w:proofErr w:type="spellEnd"/>
-      <w:r>
-        <w:t xml:space="preserve">. The </w:t>
-      </w:r>
-      <w:proofErr w:type="spellStart"/>
-      <w:r>
-        <w:t>Typechecker</w:t>
-      </w:r>
-      <w:proofErr w:type="spellEnd"/>
-      <w:r>
-        <w:t xml:space="preserve"> would </w:t>
-      </w:r>
-      <w:r>
-        <w:t xml:space="preserve">also be able to resolve the expression within an “if” statement (as mentioned previously), since it is keeping </w:t>
-      </w:r>
-      <w:r>
-        <w:lastRenderedPageBreak/>
-        <w:t xml:space="preserve">track of the names of all variables. This is to say the </w:t>
-      </w:r>
-      <w:proofErr w:type="spellStart"/>
-      <w:r>
-        <w:t>Typechecker</w:t>
-      </w:r>
-      <w:proofErr w:type="spellEnd"/>
-      <w:r>
-        <w:t xml:space="preserve"> is able to check the logic of the code. If there is no error in the </w:t>
-      </w:r>
-      <w:proofErr w:type="spellStart"/>
-      <w:r>
-        <w:t>Typechecker</w:t>
-      </w:r>
-      <w:proofErr w:type="spellEnd"/>
-      <w:r>
-        <w:t>, the input program is valid.</w:t>
+        <w:t xml:space="preserve"> would be caught as invalid by the Typechecker. The Typechecker would </w:t>
+      </w:r>
+      <w:r>
+        <w:t>also be able to resolve the expression within an “if” statement (as mentioned previously), since it is keeping track of the names of all variables. This is to say the Typechecker is able to check the logic of the code. If there is no error in the Typechecker, the input program is valid.</w:t>
       </w:r>
     </w:p>
     <w:p>
@@ -5144,7 +3994,11 @@
       </w:r>
       <w:r>
         <w:tab/>
-        <w:t xml:space="preserve">The last step in the process of our compiler is the Code Generation. For this portion, we add some code to each object that the Parser creates. This code will be used to transform the given statement into C code. Code Generation is the process of checking each object, since we have determined that they are valid syntactically and logically, and outputting its C code. Once the entire program has been transferred to C code, our compiler can also output this program to a .c file and run it through a C compiler and check the output. This is used in testing to see if the expected output matches the actual output of the program we inputted. </w:t>
+        <w:t xml:space="preserve">The last step in the process of our compiler is the Code Generation. For this portion, we add some code to each object that the Parser creates. This code will be used to transform the given statement into C code. Code Generation is the process of checking each </w:t>
+      </w:r>
+      <w:r>
+        <w:lastRenderedPageBreak/>
+        <w:t xml:space="preserve">object, since we have determined that they are valid syntactically and logically, and outputting its C code. Once the entire program has been transferred to C code, our compiler can also output this program to a .c file and run it through a C compiler and check the output. This is used in testing to see if the expected output matches the actual output of the program we inputted. </w:t>
       </w:r>
     </w:p>
     <w:p>
@@ -5267,9 +4121,8 @@
         <w:widowControl w:val="0"/>
         <w:ind w:left="720"/>
       </w:pPr>
-      <w:bookmarkStart w:id="24" w:name="2j18bm54kiw9" w:colFirst="0" w:colLast="0"/>
-      <w:bookmarkEnd w:id="24"/>
-      <w:proofErr w:type="gramStart"/>
+      <w:bookmarkStart w:id="23" w:name="2j18bm54kiw9" w:colFirst="0" w:colLast="0"/>
+      <w:bookmarkEnd w:id="23"/>
       <w:r>
         <w:rPr>
           <w:b/>
@@ -5277,10 +4130,10 @@
           <w:szCs w:val="32"/>
           <w:u w:val="single"/>
         </w:rPr>
-        <w:lastRenderedPageBreak/>
-        <w:t>Section 4.</w:t>
-      </w:r>
-      <w:proofErr w:type="gramEnd"/>
+        <w:t xml:space="preserve">Section 4. </w:t>
+      </w:r>
+      <w:bookmarkStart w:id="24" w:name="edbilmlibk40" w:colFirst="0" w:colLast="0"/>
+      <w:bookmarkEnd w:id="24"/>
       <w:r>
         <w:rPr>
           <w:b/>
@@ -5288,26 +4141,13 @@
           <w:szCs w:val="32"/>
           <w:u w:val="single"/>
         </w:rPr>
-        <w:t xml:space="preserve"> </w:t>
-      </w:r>
-      <w:bookmarkStart w:id="25" w:name="edbilmlibk40" w:colFirst="0" w:colLast="0"/>
-      <w:bookmarkEnd w:id="25"/>
-      <w:proofErr w:type="spellStart"/>
+        <w:t>Tokenizer</w:t>
+      </w:r>
       <w:r>
         <w:rPr>
           <w:b/>
           <w:sz w:val="32"/>
           <w:szCs w:val="32"/>
-          <w:u w:val="single"/>
-        </w:rPr>
-        <w:t>Tokenizer</w:t>
-      </w:r>
-      <w:proofErr w:type="spellEnd"/>
-      <w:r>
-        <w:rPr>
-          <w:b/>
-          <w:sz w:val="32"/>
-          <w:szCs w:val="32"/>
         </w:rPr>
         <w:br/>
       </w:r>
@@ -5334,16 +4174,8 @@
         <w:rPr>
           <w:u w:val="single"/>
         </w:rPr>
-        <w:t xml:space="preserve">Files Pertaining to the </w:t>
-      </w:r>
-      <w:proofErr w:type="spellStart"/>
-      <w:r>
-        <w:rPr>
-          <w:u w:val="single"/>
-        </w:rPr>
-        <w:t>Tokenizer</w:t>
-      </w:r>
-      <w:proofErr w:type="spellEnd"/>
+        <w:t>Files Pertaining to the Tokenizer</w:t>
+      </w:r>
     </w:p>
     <w:p/>
     <w:p>
@@ -5362,26 +4194,10 @@
         <w:t>Token.java</w:t>
       </w:r>
       <w:r>
-        <w:t xml:space="preserve"> – The whole </w:t>
-      </w:r>
-      <w:proofErr w:type="spellStart"/>
-      <w:r>
-        <w:t>Tokenizer</w:t>
-      </w:r>
-      <w:proofErr w:type="spellEnd"/>
-      <w:r>
-        <w:t xml:space="preserve"> file</w:t>
-      </w:r>
-      <w:r>
-        <w:t xml:space="preserve"> is stored here, including a list of reserved words the </w:t>
-      </w:r>
-      <w:proofErr w:type="spellStart"/>
-      <w:r>
-        <w:t>Tokenizer</w:t>
-      </w:r>
-      <w:proofErr w:type="spellEnd"/>
-      <w:r>
-        <w:t xml:space="preserve"> uses.</w:t>
+        <w:t xml:space="preserve"> – The whole Tokenizer file</w:t>
+      </w:r>
+      <w:r>
+        <w:t xml:space="preserve"> is stored here, including a list of reserved words the Tokenizer uses.</w:t>
       </w:r>
       <w:r>
         <w:br/>
@@ -5400,18 +4216,11 @@
         <w:rPr>
           <w:u w:val="single"/>
         </w:rPr>
+        <w:lastRenderedPageBreak/>
         <w:t>test\TokenizerUnitTests.java</w:t>
       </w:r>
       <w:r>
-        <w:t xml:space="preserve"> – The </w:t>
-      </w:r>
-      <w:proofErr w:type="spellStart"/>
-      <w:r>
-        <w:t>Tokenizer</w:t>
-      </w:r>
-      <w:proofErr w:type="spellEnd"/>
-      <w:r>
-        <w:t xml:space="preserve"> Unit Tests. Note “test\” refers to the fact that this file is not in the normal directory of .java files, and is in the test directory since it contains unit tests.</w:t>
+        <w:t xml:space="preserve"> – The Tokenizer Unit Tests. Note “test\” refers to the fact that this file is not in the normal directory of .java files, and is in the test directory since it contains unit tests.</w:t>
       </w:r>
       <w:r>
         <w:br/>
@@ -5464,26 +4273,10 @@
         <w:t>This file e</w:t>
       </w:r>
       <w:r>
-        <w:t xml:space="preserve">xplains the usage of the </w:t>
-      </w:r>
-      <w:proofErr w:type="spellStart"/>
-      <w:r>
-        <w:t>Tokenizer</w:t>
-      </w:r>
-      <w:proofErr w:type="spellEnd"/>
-      <w:r>
-        <w:t xml:space="preserve"> and gives some examples of it being used.</w:t>
-      </w:r>
-      <w:r>
-        <w:t xml:space="preserve"> This file could also be considered the </w:t>
-      </w:r>
-      <w:proofErr w:type="gramStart"/>
-      <w:r>
-        <w:t>Main(</w:t>
-      </w:r>
-      <w:proofErr w:type="gramEnd"/>
-      <w:r>
-        <w:t>) method for the Token file, since Token.java does not have one.</w:t>
+        <w:t>xplains the usage of the Tokenizer and gives some examples of it being used.</w:t>
+      </w:r>
+      <w:r>
+        <w:t xml:space="preserve"> This file could also be considered the Main() method for the Token file, since Token.java does not have one.</w:t>
       </w:r>
     </w:p>
     <w:p>
@@ -5557,7 +4350,6 @@
         <w:rPr>
           <w:u w:val="single"/>
         </w:rPr>
-        <w:lastRenderedPageBreak/>
         <w:t>Reserved Words / Symbols</w:t>
       </w:r>
     </w:p>
@@ -5570,15 +4362,7 @@
         <w:ind w:firstLine="720"/>
       </w:pPr>
       <w:r>
-        <w:t xml:space="preserve">Our </w:t>
-      </w:r>
-      <w:proofErr w:type="spellStart"/>
-      <w:r>
-        <w:t>Tokenizer</w:t>
-      </w:r>
-      <w:proofErr w:type="spellEnd"/>
-      <w:r>
-        <w:t xml:space="preserve"> checks to see if the input</w:t>
+        <w:t>Our Tokenizer checks to see if the input</w:t>
       </w:r>
       <w:r>
         <w:t xml:space="preserve"> program, word by word,</w:t>
@@ -5710,11 +4494,9 @@
                     <w:spacing w:after="160"/>
                     <w:jc w:val="center"/>
                   </w:pPr>
-                  <w:proofErr w:type="spellStart"/>
                   <w:r>
                     <w:t>int</w:t>
                   </w:r>
-                  <w:proofErr w:type="spellEnd"/>
                 </w:p>
               </w:tc>
               <w:tc>
@@ -5808,11 +4590,10 @@
                     <w:spacing w:after="160"/>
                     <w:jc w:val="center"/>
                   </w:pPr>
-                  <w:proofErr w:type="spellStart"/>
-                  <w:r>
+                  <w:r>
+                    <w:lastRenderedPageBreak/>
                     <w:t>boolean</w:t>
                   </w:r>
-                  <w:proofErr w:type="spellEnd"/>
                 </w:p>
               </w:tc>
               <w:tc>
@@ -6128,6 +4909,7 @@
                     <w:rPr>
                       <w:u w:val="single"/>
                     </w:rPr>
+                    <w:lastRenderedPageBreak/>
                     <w:t>Keyword</w:t>
                   </w:r>
                 </w:p>
@@ -6294,6 +5076,7 @@
                     <w:jc w:val="center"/>
                   </w:pPr>
                   <w:r>
+                    <w:lastRenderedPageBreak/>
                     <w:t>return</w:t>
                   </w:r>
                 </w:p>
@@ -6453,11 +5236,9 @@
                     <w:spacing w:after="160"/>
                     <w:jc w:val="center"/>
                   </w:pPr>
-                  <w:proofErr w:type="spellStart"/>
                   <w:r>
                     <w:t>println</w:t>
                   </w:r>
-                  <w:proofErr w:type="spellEnd"/>
                 </w:p>
               </w:tc>
               <w:tc>
@@ -7830,7 +6611,6 @@
         <w:rPr>
           <w:u w:val="single"/>
         </w:rPr>
-        <w:lastRenderedPageBreak/>
         <w:t>Variable Naming Restrictions</w:t>
       </w:r>
     </w:p>
@@ -7840,23 +6620,7 @@
       </w:r>
       <w:r>
         <w:tab/>
-        <w:t xml:space="preserve">The </w:t>
-      </w:r>
-      <w:proofErr w:type="spellStart"/>
-      <w:r>
-        <w:t>Tokenizer</w:t>
-      </w:r>
-      <w:proofErr w:type="spellEnd"/>
-      <w:r>
-        <w:t xml:space="preserve"> is able to determine which inputted words are a variable / method / class name if it does not fall into one of the reserved words list. If the word does not appear in the list, it must be a user-defined variable name, also called an Identifier. After the </w:t>
-      </w:r>
-      <w:proofErr w:type="spellStart"/>
-      <w:r>
-        <w:t>Tokenizer</w:t>
-      </w:r>
-      <w:proofErr w:type="spellEnd"/>
-      <w:r>
-        <w:t xml:space="preserve"> checks the reserved words list, we use Regular Expressions to determine if this is the case. Restricting certain symbols from being part of the Identifier, and requiring the name begin with a letter or an underscore, but may contain numbers or more underscore characters after, our Regular Expression Pattern to determine this is:</w:t>
+        <w:t>The Tokenizer is able to determine which inputted words are a variable / method / class name if it does not fall into one of the reserved words list. If the word does not appear in the list, it must be a user-defined variable name, also called an Identifier. After the Tokenizer checks the reserved words list, we use Regular Expressions to determine if this is the case. Restricting certain symbols from being part of the Identifier, and requiring the name begin with a letter or an underscore, but may contain numbers or more underscore characters after, our Regular Expression Pattern to determine this is:</w:t>
       </w:r>
     </w:p>
     <w:p>
@@ -7907,19 +6671,11 @@
           <w:u w:val="single"/>
         </w:rPr>
       </w:pPr>
-      <w:proofErr w:type="spellStart"/>
       <w:r>
         <w:rPr>
           <w:u w:val="single"/>
         </w:rPr>
-        <w:t>Tokenizer</w:t>
-      </w:r>
-      <w:proofErr w:type="spellEnd"/>
-      <w:r>
-        <w:rPr>
-          <w:u w:val="single"/>
-        </w:rPr>
-        <w:t xml:space="preserve"> Output</w:t>
+        <w:t>Tokenizer Output</w:t>
       </w:r>
     </w:p>
     <w:p>
@@ -7931,45 +6687,13 @@
       </w:r>
       <w:r>
         <w:tab/>
-        <w:t xml:space="preserve">The </w:t>
-      </w:r>
-      <w:proofErr w:type="spellStart"/>
-      <w:r>
-        <w:t>Tokenizer</w:t>
-      </w:r>
-      <w:proofErr w:type="spellEnd"/>
-      <w:r>
-        <w:t xml:space="preserve"> </w:t>
-      </w:r>
-      <w:r>
-        <w:t xml:space="preserve">converts string literal input into objects of type “Token.” But the ultimate result of the </w:t>
-      </w:r>
-      <w:proofErr w:type="spellStart"/>
-      <w:r>
-        <w:t>Tokenizer</w:t>
-      </w:r>
-      <w:proofErr w:type="spellEnd"/>
-      <w:r>
-        <w:t xml:space="preserve"> is an </w:t>
-      </w:r>
-      <w:proofErr w:type="spellStart"/>
-      <w:r>
-        <w:t>ArrayList</w:t>
-      </w:r>
-      <w:proofErr w:type="spellEnd"/>
-      <w:r>
-        <w:t xml:space="preserve"> object filled with these Token Objects</w:t>
-      </w:r>
-      <w:r>
-        <w:t xml:space="preserve">. Below are some examples of input and the </w:t>
-      </w:r>
-      <w:proofErr w:type="spellStart"/>
-      <w:r>
-        <w:t>Tokenizer’s</w:t>
-      </w:r>
-      <w:proofErr w:type="spellEnd"/>
-      <w:r>
-        <w:t xml:space="preserve"> resulting output:</w:t>
+        <w:t xml:space="preserve">The Tokenizer </w:t>
+      </w:r>
+      <w:r>
+        <w:t>converts string literal input into objects of type “Token.” But the ultimate result of the Tokenizer is an ArrayList object filled with these Token Objects</w:t>
+      </w:r>
+      <w:r>
+        <w:t>. Below are some examples of input and the Tokenizer’s resulting output:</w:t>
       </w:r>
     </w:p>
     <w:p/>
@@ -8015,6 +6739,7 @@
         <w:rPr>
           <w:noProof/>
         </w:rPr>
+        <w:lastRenderedPageBreak/>
         <w:drawing>
           <wp:inline distT="0" distB="0" distL="0" distR="0" wp14:anchorId="046CCB21" wp14:editId="5CB96D61">
             <wp:extent cx="4164965" cy="1029970"/>
@@ -8033,7 +6758,7 @@
                     </pic:cNvPicPr>
                   </pic:nvPicPr>
                   <pic:blipFill>
-                    <a:blip r:embed="rId9">
+                    <a:blip r:embed="rId8">
                       <a:extLst>
                         <a:ext uri="{28A0092B-C50C-407E-A947-70E740481C1C}">
                           <a14:useLocalDpi xmlns:a14="http://schemas.microsoft.com/office/drawing/2010/main" val="0"/>
@@ -8078,48 +6803,7 @@
         <w:br/>
       </w:r>
       <w:r>
-        <w:lastRenderedPageBreak/>
-        <w:t xml:space="preserve">The first line “String </w:t>
-      </w:r>
-      <w:proofErr w:type="spellStart"/>
-      <w:r>
-        <w:t>myExample</w:t>
-      </w:r>
-      <w:proofErr w:type="spellEnd"/>
-      <w:r>
-        <w:t>” can be thought of as our input program. We take this input program and resolve it to a string. In this case, although it is a string literal, in other instances it may be a text file. This string is then sent to the static method “</w:t>
-      </w:r>
-      <w:proofErr w:type="gramStart"/>
-      <w:r>
-        <w:t>tokenize(</w:t>
-      </w:r>
-      <w:proofErr w:type="gramEnd"/>
-      <w:r>
-        <w:t xml:space="preserve">)” in class Token as the parameter. The result of this function is an </w:t>
-      </w:r>
-      <w:proofErr w:type="spellStart"/>
-      <w:r>
-        <w:t>ArrayList</w:t>
-      </w:r>
-      <w:proofErr w:type="spellEnd"/>
-      <w:r>
-        <w:t>&lt;Token&gt; (and in this example) called “</w:t>
-      </w:r>
-      <w:proofErr w:type="spellStart"/>
-      <w:r>
-        <w:t>tokenList</w:t>
-      </w:r>
-      <w:proofErr w:type="spellEnd"/>
-      <w:r>
-        <w:t xml:space="preserve">.” Here is the </w:t>
-      </w:r>
-      <w:proofErr w:type="gramStart"/>
-      <w:r>
-        <w:t>tokenize(</w:t>
-      </w:r>
-      <w:proofErr w:type="gramEnd"/>
-      <w:r>
-        <w:t>) function:</w:t>
+        <w:t>The first line “String myExample” can be thought of as our input program. We take this input program and resolve it to a string. In this case, although it is a string literal, in other instances it may be a text file. This string is then sent to the static method “tokenize()” in class Token as the parameter. The result of this function is an ArrayList&lt;Token&gt; (and in this example) called “tokenList.” Here is the tokenize() function:</w:t>
       </w:r>
       <w:r>
         <w:br/>
@@ -8149,7 +6833,7 @@
                     </pic:cNvPicPr>
                   </pic:nvPicPr>
                   <pic:blipFill rotWithShape="1">
-                    <a:blip r:embed="rId10">
+                    <a:blip r:embed="rId9">
                       <a:extLst>
                         <a:ext uri="{28A0092B-C50C-407E-A947-70E740481C1C}">
                           <a14:useLocalDpi xmlns:a14="http://schemas.microsoft.com/office/drawing/2010/main" val="0"/>
@@ -8198,23 +6882,11 @@
         <w:t>Variable Naming Restrictions</w:t>
       </w:r>
       <w:r>
-        <w:t xml:space="preserve">” section. We define a Regular Expression pattern to match against our input String. The result is a Matcher object, which we convert to an </w:t>
-      </w:r>
-      <w:proofErr w:type="spellStart"/>
-      <w:r>
-        <w:t>ArrayList</w:t>
-      </w:r>
-      <w:proofErr w:type="spellEnd"/>
-      <w:r>
-        <w:t xml:space="preserve"> using the while loop. The final output is an </w:t>
-      </w:r>
-      <w:proofErr w:type="spellStart"/>
-      <w:r>
-        <w:t>ArrayList</w:t>
-      </w:r>
-      <w:proofErr w:type="spellEnd"/>
-      <w:r>
-        <w:t>&lt;Token&gt;, which is returned at the end of the method.</w:t>
+        <w:t xml:space="preserve">” section. We define a Regular Expression pattern to match against our input String. The result is a Matcher object, </w:t>
+      </w:r>
+      <w:r>
+        <w:lastRenderedPageBreak/>
+        <w:t>which we convert to an ArrayList using the while loop. The final output is an ArrayList&lt;Token&gt;, which is returned at the end of the method.</w:t>
       </w:r>
     </w:p>
     <w:p>
@@ -8239,24 +6911,7 @@
         <w:ind w:firstLine="720"/>
       </w:pPr>
       <w:r>
-        <w:lastRenderedPageBreak/>
-        <w:t xml:space="preserve">So, our original input string was “9*3 + foo77 + (12)” and our output from the </w:t>
-      </w:r>
-      <w:proofErr w:type="spellStart"/>
-      <w:r>
-        <w:t>Tokenizer</w:t>
-      </w:r>
-      <w:proofErr w:type="spellEnd"/>
-      <w:r>
-        <w:t xml:space="preserve"> is an </w:t>
-      </w:r>
-      <w:proofErr w:type="spellStart"/>
-      <w:r>
-        <w:t>ArrayList</w:t>
-      </w:r>
-      <w:proofErr w:type="spellEnd"/>
-      <w:r>
-        <w:t>. When outputted, this is our result:</w:t>
+        <w:t>So, our original input string was “9*3 + foo77 + (12)” and our output from the Tokenizer is an ArrayList. When outputted, this is our result:</w:t>
       </w:r>
     </w:p>
     <w:p>
@@ -8287,7 +6942,7 @@
                     </pic:cNvPicPr>
                   </pic:nvPicPr>
                   <pic:blipFill>
-                    <a:blip r:embed="rId11">
+                    <a:blip r:embed="rId10">
                       <a:extLst>
                         <a:ext uri="{28A0092B-C50C-407E-A947-70E740481C1C}">
                           <a14:useLocalDpi xmlns:a14="http://schemas.microsoft.com/office/drawing/2010/main" val="0"/>
@@ -8330,23 +6985,7 @@
       </w:r>
       <w:r>
         <w:tab/>
-        <w:t xml:space="preserve">The </w:t>
-      </w:r>
-      <w:proofErr w:type="spellStart"/>
-      <w:r>
-        <w:t>Tokenizer</w:t>
-      </w:r>
-      <w:proofErr w:type="spellEnd"/>
-      <w:r>
-        <w:t xml:space="preserve"> was able to recognize all symbols and numbers, but the word “foo77,” since it is not in our reserved words list, is found to be an Identifier. At this stage, the </w:t>
-      </w:r>
-      <w:proofErr w:type="spellStart"/>
-      <w:r>
-        <w:t>Tokenizer</w:t>
-      </w:r>
-      <w:proofErr w:type="spellEnd"/>
-      <w:r>
-        <w:t xml:space="preserve"> does not know, or care, whether “foo77” is a class name, variable name, or method name. This is handled within the Parser.</w:t>
+        <w:t>The Tokenizer was able to recognize all symbols and numbers, but the word “foo77,” since it is not in our reserved words list, is found to be an Identifier. At this stage, the Tokenizer does not know, or care, whether “foo77” is a class name, variable name, or method name. This is handled within the Parser.</w:t>
       </w:r>
     </w:p>
     <w:p>
@@ -8452,7 +7091,6 @@
           <w:u w:val="single"/>
         </w:rPr>
       </w:pPr>
-      <w:proofErr w:type="gramStart"/>
       <w:r>
         <w:rPr>
           <w:b/>
@@ -8460,7 +7098,6 @@
           <w:szCs w:val="32"/>
           <w:u w:val="single"/>
         </w:rPr>
-        <w:lastRenderedPageBreak/>
         <w:t xml:space="preserve">Section </w:t>
       </w:r>
       <w:r>
@@ -8479,17 +7116,7 @@
           <w:szCs w:val="32"/>
           <w:u w:val="single"/>
         </w:rPr>
-        <w:t>.</w:t>
-      </w:r>
-      <w:proofErr w:type="gramEnd"/>
-      <w:r>
-        <w:rPr>
-          <w:b/>
-          <w:sz w:val="32"/>
-          <w:szCs w:val="32"/>
-          <w:u w:val="single"/>
-        </w:rPr>
-        <w:t xml:space="preserve"> </w:t>
+        <w:t xml:space="preserve">. </w:t>
       </w:r>
       <w:r>
         <w:rPr>
@@ -8521,11 +7148,184 @@
           <w:between w:val="nil"/>
         </w:pBdr>
         <w:spacing w:before="0"/>
+        <w:rPr>
+          <w:b/>
+          <w:sz w:val="32"/>
+          <w:szCs w:val="32"/>
+          <w:u w:val="single"/>
+        </w:rPr>
+      </w:pPr>
+      <w:r>
+        <w:rPr>
+          <w:b/>
+          <w:sz w:val="32"/>
+          <w:szCs w:val="32"/>
+          <w:u w:val="single"/>
+        </w:rPr>
+        <w:t xml:space="preserve">Section </w:t>
+      </w:r>
+      <w:r>
+        <w:rPr>
+          <w:b/>
+          <w:sz w:val="32"/>
+          <w:szCs w:val="32"/>
+          <w:u w:val="single"/>
+        </w:rPr>
+        <w:t xml:space="preserve">. </w:t>
+      </w:r>
+      <w:r>
+        <w:rPr>
+          <w:b/>
+          <w:sz w:val="32"/>
+          <w:szCs w:val="32"/>
+          <w:u w:val="single"/>
+        </w:rPr>
+        <w:t>Code Generator</w:t>
+      </w:r>
+    </w:p>
+    <w:p>
+      <w:pPr>
+        <w:widowControl w:val="0"/>
+        <w:pBdr>
+          <w:top w:val="nil"/>
+          <w:left w:val="nil"/>
+          <w:bottom w:val="nil"/>
+          <w:right w:val="nil"/>
+          <w:between w:val="nil"/>
+        </w:pBdr>
+        <w:spacing w:before="0"/>
+        <w:rPr>
+          <w:b/>
+          <w:sz w:val="32"/>
+          <w:szCs w:val="32"/>
+          <w:u w:val="single"/>
+        </w:rPr>
+      </w:pPr>
+    </w:p>
+    <w:p>
+      <w:pPr>
+        <w:pStyle w:val="Heading2"/>
+        <w:keepNext w:val="0"/>
+        <w:keepLines w:val="0"/>
+        <w:widowControl w:val="0"/>
+        <w:ind w:left="720"/>
+        <w:rPr>
+          <w:u w:val="single"/>
+        </w:rPr>
+      </w:pPr>
+      <w:r>
+        <w:rPr>
+          <w:u w:val="single"/>
+        </w:rPr>
+        <w:t>Files Pertaining to the Code Generato</w:t>
+      </w:r>
+      <w:r>
+        <w:rPr>
+          <w:u w:val="single"/>
+        </w:rPr>
+        <w:t>r</w:t>
+      </w:r>
+    </w:p>
+    <w:p>
+      <w:r>
+        <w:tab/>
+      </w:r>
+    </w:p>
+    <w:p>
+      <w:pPr>
+        <w:pStyle w:val="Heading2"/>
+        <w:keepNext w:val="0"/>
+        <w:keepLines w:val="0"/>
+        <w:widowControl w:val="0"/>
+        <w:ind w:left="720"/>
+        <w:rPr>
+          <w:u w:val="single"/>
+        </w:rPr>
+      </w:pPr>
+      <w:r>
+        <w:rPr>
+          <w:u w:val="single"/>
+        </w:rPr>
+        <w:t>Converting Object Oriented Code and Other Designs to Functional</w:t>
+      </w:r>
+    </w:p>
+    <w:p/>
+    <w:p>
+      <w:r>
+        <w:tab/>
+        <w:t xml:space="preserve">The job of the Code Generator (CG) is to </w:t>
+      </w:r>
+      <w:r>
+        <w:t>convert</w:t>
+      </w:r>
+      <w:r>
+        <w:t xml:space="preserve"> the input program in our language into valid code in the Target Language so that it is executable. The CG must do its work after the parser and type-checker in order for the code to be valid in the Target Language.</w:t>
+      </w:r>
+      <w:r>
+        <w:t xml:space="preserve"> The CG takes as input the input program file. It goes through the code and, if necessary, modifies it to work in C. </w:t>
+      </w:r>
+    </w:p>
+    <w:p>
+      <w:bookmarkStart w:id="25" w:name="_GoBack"/>
+      <w:bookmarkEnd w:id="25"/>
+    </w:p>
+    <w:p>
+      <w:r>
+        <w:t xml:space="preserve">Because C is not an Object Oriented programming language, our team had to figure out ways of making Object Oriented programming </w:t>
+      </w:r>
+      <w:r>
+        <w:t>viable</w:t>
+      </w:r>
+      <w:r>
+        <w:t xml:space="preserve"> in C. </w:t>
+      </w:r>
+      <w:r>
+        <w:t>It was decided that classes would be</w:t>
+      </w:r>
+      <w:r>
+        <w:t xml:space="preserve"> made into structs. </w:t>
+      </w:r>
+      <w:r>
+        <w:t>Class members that were not methods</w:t>
+      </w:r>
+      <w:r>
+        <w:t xml:space="preserve"> </w:t>
+      </w:r>
+      <w:r>
+        <w:t>become members of the</w:t>
+      </w:r>
+      <w:r>
+        <w:t xml:space="preserve"> struct, </w:t>
+      </w:r>
+      <w:r>
+        <w:t xml:space="preserve">but method members are declared outside the struct </w:t>
+      </w:r>
+      <w:r>
+        <w:t>as a global function. Th</w:t>
+      </w:r>
+      <w:r>
+        <w:t xml:space="preserve">e name of the </w:t>
+      </w:r>
+      <w:r>
+        <w:t xml:space="preserve">class that the function belonged to is included in the identifier. These (member) functions accept a pointer to the struct type they are associated with. </w:t>
+      </w:r>
+    </w:p>
+    <w:p>
+      <w:pPr>
+        <w:widowControl w:val="0"/>
+        <w:pBdr>
+          <w:top w:val="nil"/>
+          <w:left w:val="nil"/>
+          <w:bottom w:val="nil"/>
+          <w:right w:val="nil"/>
+          <w:between w:val="nil"/>
+        </w:pBdr>
+        <w:spacing w:before="0"/>
       </w:pPr>
     </w:p>
     <w:sectPr>
-      <w:headerReference w:type="default" r:id="rId12"/>
-      <w:footerReference w:type="default" r:id="rId13"/>
+      <w:headerReference w:type="default" r:id="rId11"/>
+      <w:footerReference w:type="default" r:id="rId12"/>
       <w:pgSz w:w="11907" w:h="16840"/>
       <w:pgMar w:top="1418" w:right="1418" w:bottom="1440" w:left="1418" w:header="0" w:footer="720" w:gutter="0"/>
       <w:pgNumType w:start="1"/>
@@ -8536,7 +7336,7 @@
 </file>
 
 <file path=word/endnotes.xml><?xml version="1.0" encoding="utf-8"?>
-<w:endnotes xmlns:wpc="http://schemas.microsoft.com/office/word/2010/wordprocessingCanvas" xmlns:mc="http://schemas.openxmlformats.org/markup-compatibility/2006" xmlns:o="urn:schemas-microsoft-com:office:office" xmlns:r="http://schemas.openxmlformats.org/officeDocument/2006/relationships" xmlns:m="http://schemas.openxmlformats.org/officeDocument/2006/math" xmlns:v="urn:schemas-microsoft-com:vml" xmlns:wp14="http://schemas.microsoft.com/office/word/2010/wordprocessingDrawing" xmlns:wp="http://schemas.openxmlformats.org/drawingml/2006/wordprocessingDrawing" xmlns:w10="urn:schemas-microsoft-com:office:word" xmlns:w="http://schemas.openxmlformats.org/wordprocessingml/2006/main" xmlns:w14="http://schemas.microsoft.com/office/word/2010/wordml" xmlns:wpg="http://schemas.microsoft.com/office/word/2010/wordprocessingGroup" xmlns:wpi="http://schemas.microsoft.com/office/word/2010/wordprocessingInk" xmlns:wne="http://schemas.microsoft.com/office/word/2006/wordml" xmlns:wps="http://schemas.microsoft.com/office/word/2010/wordprocessingShape" mc:Ignorable="w14 wp14">
+<w:endnotes xmlns:wpc="http://schemas.microsoft.com/office/word/2010/wordprocessingCanvas" xmlns:cx="http://schemas.microsoft.com/office/drawing/2014/chartex" xmlns:cx1="http://schemas.microsoft.com/office/drawing/2015/9/8/chartex" xmlns:cx2="http://schemas.microsoft.com/office/drawing/2015/10/21/chartex" xmlns:cx3="http://schemas.microsoft.com/office/drawing/2016/5/9/chartex" xmlns:cx4="http://schemas.microsoft.com/office/drawing/2016/5/10/chartex" xmlns:cx5="http://schemas.microsoft.com/office/drawing/2016/5/11/chartex" xmlns:cx6="http://schemas.microsoft.com/office/drawing/2016/5/12/chartex" xmlns:cx7="http://schemas.microsoft.com/office/drawing/2016/5/13/chartex" xmlns:cx8="http://schemas.microsoft.com/office/drawing/2016/5/14/chartex" xmlns:mc="http://schemas.openxmlformats.org/markup-compatibility/2006" xmlns:aink="http://schemas.microsoft.com/office/drawing/2016/ink" xmlns:am3d="http://schemas.microsoft.com/office/drawing/2017/model3d" xmlns:o="urn:schemas-microsoft-com:office:office" xmlns:r="http://schemas.openxmlformats.org/officeDocument/2006/relationships" xmlns:m="http://schemas.openxmlformats.org/officeDocument/2006/math" xmlns:v="urn:schemas-microsoft-com:vml" xmlns:wp14="http://schemas.microsoft.com/office/word/2010/wordprocessingDrawing" xmlns:wp="http://schemas.openxmlformats.org/drawingml/2006/wordprocessingDrawing" xmlns:w10="urn:schemas-microsoft-com:office:word" xmlns:w="http://schemas.openxmlformats.org/wordprocessingml/2006/main" xmlns:w14="http://schemas.microsoft.com/office/word/2010/wordml" xmlns:w15="http://schemas.microsoft.com/office/word/2012/wordml" xmlns:w16cid="http://schemas.microsoft.com/office/word/2016/wordml/cid" xmlns:w16se="http://schemas.microsoft.com/office/word/2015/wordml/symex" xmlns:wpg="http://schemas.microsoft.com/office/word/2010/wordprocessingGroup" xmlns:wpi="http://schemas.microsoft.com/office/word/2010/wordprocessingInk" xmlns:wne="http://schemas.microsoft.com/office/word/2006/wordml" xmlns:wps="http://schemas.microsoft.com/office/word/2010/wordprocessingShape" mc:Ignorable="w14 w15 w16se w16cid wp14">
   <w:endnote w:type="separator" w:id="-1">
     <w:p>
       <w:pPr>
@@ -8561,7 +7361,7 @@
 </file>
 
 <file path=word/footer1.xml><?xml version="1.0" encoding="utf-8"?>
-<w:ftr xmlns:wpc="http://schemas.microsoft.com/office/word/2010/wordprocessingCanvas" xmlns:mc="http://schemas.openxmlformats.org/markup-compatibility/2006" xmlns:o="urn:schemas-microsoft-com:office:office" xmlns:r="http://schemas.openxmlformats.org/officeDocument/2006/relationships" xmlns:m="http://schemas.openxmlformats.org/officeDocument/2006/math" xmlns:v="urn:schemas-microsoft-com:vml" xmlns:wp14="http://schemas.microsoft.com/office/word/2010/wordprocessingDrawing" xmlns:wp="http://schemas.openxmlformats.org/drawingml/2006/wordprocessingDrawing" xmlns:w10="urn:schemas-microsoft-com:office:word" xmlns:w="http://schemas.openxmlformats.org/wordprocessingml/2006/main" xmlns:w14="http://schemas.microsoft.com/office/word/2010/wordml" xmlns:wpg="http://schemas.microsoft.com/office/word/2010/wordprocessingGroup" xmlns:wpi="http://schemas.microsoft.com/office/word/2010/wordprocessingInk" xmlns:wne="http://schemas.microsoft.com/office/word/2006/wordml" xmlns:wps="http://schemas.microsoft.com/office/word/2010/wordprocessingShape" mc:Ignorable="w14 wp14">
+<w:ftr xmlns:wpc="http://schemas.microsoft.com/office/word/2010/wordprocessingCanvas" xmlns:cx="http://schemas.microsoft.com/office/drawing/2014/chartex" xmlns:cx1="http://schemas.microsoft.com/office/drawing/2015/9/8/chartex" xmlns:cx2="http://schemas.microsoft.com/office/drawing/2015/10/21/chartex" xmlns:cx3="http://schemas.microsoft.com/office/drawing/2016/5/9/chartex" xmlns:cx4="http://schemas.microsoft.com/office/drawing/2016/5/10/chartex" xmlns:cx5="http://schemas.microsoft.com/office/drawing/2016/5/11/chartex" xmlns:cx6="http://schemas.microsoft.com/office/drawing/2016/5/12/chartex" xmlns:cx7="http://schemas.microsoft.com/office/drawing/2016/5/13/chartex" xmlns:cx8="http://schemas.microsoft.com/office/drawing/2016/5/14/chartex" xmlns:mc="http://schemas.openxmlformats.org/markup-compatibility/2006" xmlns:aink="http://schemas.microsoft.com/office/drawing/2016/ink" xmlns:am3d="http://schemas.microsoft.com/office/drawing/2017/model3d" xmlns:o="urn:schemas-microsoft-com:office:office" xmlns:r="http://schemas.openxmlformats.org/officeDocument/2006/relationships" xmlns:m="http://schemas.openxmlformats.org/officeDocument/2006/math" xmlns:v="urn:schemas-microsoft-com:vml" xmlns:wp14="http://schemas.microsoft.com/office/word/2010/wordprocessingDrawing" xmlns:wp="http://schemas.openxmlformats.org/drawingml/2006/wordprocessingDrawing" xmlns:w10="urn:schemas-microsoft-com:office:word" xmlns:w="http://schemas.openxmlformats.org/wordprocessingml/2006/main" xmlns:w14="http://schemas.microsoft.com/office/word/2010/wordml" xmlns:w15="http://schemas.microsoft.com/office/word/2012/wordml" xmlns:w16cid="http://schemas.microsoft.com/office/word/2016/wordml/cid" xmlns:w16se="http://schemas.microsoft.com/office/word/2015/wordml/symex" xmlns:wpg="http://schemas.microsoft.com/office/word/2010/wordprocessingGroup" xmlns:wpi="http://schemas.microsoft.com/office/word/2010/wordprocessingInk" xmlns:wne="http://schemas.microsoft.com/office/word/2006/wordml" xmlns:wps="http://schemas.microsoft.com/office/word/2010/wordprocessingShape" mc:Ignorable="w14 w15 w16se w16cid wp14">
   <w:p>
     <w:pPr>
       <w:widowControl w:val="0"/>
@@ -8740,7 +7540,7 @@
               <w:sz w:val="32"/>
               <w:szCs w:val="32"/>
             </w:rPr>
-            <w:t>2</w:t>
+            <w:t>1</w:t>
           </w:r>
           <w:r>
             <w:rPr>
@@ -8794,7 +7594,7 @@
               <w:sz w:val="32"/>
               <w:szCs w:val="32"/>
             </w:rPr>
-            <w:t>16</w:t>
+            <w:t>2</w:t>
           </w:r>
           <w:r>
             <w:rPr>
@@ -8911,7 +7711,7 @@
 </file>
 
 <file path=word/footnotes.xml><?xml version="1.0" encoding="utf-8"?>
-<w:footnotes xmlns:wpc="http://schemas.microsoft.com/office/word/2010/wordprocessingCanvas" xmlns:mc="http://schemas.openxmlformats.org/markup-compatibility/2006" xmlns:o="urn:schemas-microsoft-com:office:office" xmlns:r="http://schemas.openxmlformats.org/officeDocument/2006/relationships" xmlns:m="http://schemas.openxmlformats.org/officeDocument/2006/math" xmlns:v="urn:schemas-microsoft-com:vml" xmlns:wp14="http://schemas.microsoft.com/office/word/2010/wordprocessingDrawing" xmlns:wp="http://schemas.openxmlformats.org/drawingml/2006/wordprocessingDrawing" xmlns:w10="urn:schemas-microsoft-com:office:word" xmlns:w="http://schemas.openxmlformats.org/wordprocessingml/2006/main" xmlns:w14="http://schemas.microsoft.com/office/word/2010/wordml" xmlns:wpg="http://schemas.microsoft.com/office/word/2010/wordprocessingGroup" xmlns:wpi="http://schemas.microsoft.com/office/word/2010/wordprocessingInk" xmlns:wne="http://schemas.microsoft.com/office/word/2006/wordml" xmlns:wps="http://schemas.microsoft.com/office/word/2010/wordprocessingShape" mc:Ignorable="w14 wp14">
+<w:footnotes xmlns:wpc="http://schemas.microsoft.com/office/word/2010/wordprocessingCanvas" xmlns:cx="http://schemas.microsoft.com/office/drawing/2014/chartex" xmlns:cx1="http://schemas.microsoft.com/office/drawing/2015/9/8/chartex" xmlns:cx2="http://schemas.microsoft.com/office/drawing/2015/10/21/chartex" xmlns:cx3="http://schemas.microsoft.com/office/drawing/2016/5/9/chartex" xmlns:cx4="http://schemas.microsoft.com/office/drawing/2016/5/10/chartex" xmlns:cx5="http://schemas.microsoft.com/office/drawing/2016/5/11/chartex" xmlns:cx6="http://schemas.microsoft.com/office/drawing/2016/5/12/chartex" xmlns:cx7="http://schemas.microsoft.com/office/drawing/2016/5/13/chartex" xmlns:cx8="http://schemas.microsoft.com/office/drawing/2016/5/14/chartex" xmlns:mc="http://schemas.openxmlformats.org/markup-compatibility/2006" xmlns:aink="http://schemas.microsoft.com/office/drawing/2016/ink" xmlns:am3d="http://schemas.microsoft.com/office/drawing/2017/model3d" xmlns:o="urn:schemas-microsoft-com:office:office" xmlns:r="http://schemas.openxmlformats.org/officeDocument/2006/relationships" xmlns:m="http://schemas.openxmlformats.org/officeDocument/2006/math" xmlns:v="urn:schemas-microsoft-com:vml" xmlns:wp14="http://schemas.microsoft.com/office/word/2010/wordprocessingDrawing" xmlns:wp="http://schemas.openxmlformats.org/drawingml/2006/wordprocessingDrawing" xmlns:w10="urn:schemas-microsoft-com:office:word" xmlns:w="http://schemas.openxmlformats.org/wordprocessingml/2006/main" xmlns:w14="http://schemas.microsoft.com/office/word/2010/wordml" xmlns:w15="http://schemas.microsoft.com/office/word/2012/wordml" xmlns:w16cid="http://schemas.microsoft.com/office/word/2016/wordml/cid" xmlns:w16se="http://schemas.microsoft.com/office/word/2015/wordml/symex" xmlns:wpg="http://schemas.microsoft.com/office/word/2010/wordprocessingGroup" xmlns:wpi="http://schemas.microsoft.com/office/word/2010/wordprocessingInk" xmlns:wne="http://schemas.microsoft.com/office/word/2006/wordml" xmlns:wps="http://schemas.microsoft.com/office/word/2010/wordprocessingShape" mc:Ignorable="w14 w15 w16se w16cid wp14">
   <w:footnote w:type="separator" w:id="-1">
     <w:p>
       <w:pPr>
@@ -8936,7 +7736,7 @@
 </file>
 
 <file path=word/header1.xml><?xml version="1.0" encoding="utf-8"?>
-<w:hdr xmlns:wpc="http://schemas.microsoft.com/office/word/2010/wordprocessingCanvas" xmlns:mc="http://schemas.openxmlformats.org/markup-compatibility/2006" xmlns:o="urn:schemas-microsoft-com:office:office" xmlns:r="http://schemas.openxmlformats.org/officeDocument/2006/relationships" xmlns:m="http://schemas.openxmlformats.org/officeDocument/2006/math" xmlns:v="urn:schemas-microsoft-com:vml" xmlns:wp14="http://schemas.microsoft.com/office/word/2010/wordprocessingDrawing" xmlns:wp="http://schemas.openxmlformats.org/drawingml/2006/wordprocessingDrawing" xmlns:w10="urn:schemas-microsoft-com:office:word" xmlns:w="http://schemas.openxmlformats.org/wordprocessingml/2006/main" xmlns:w14="http://schemas.microsoft.com/office/word/2010/wordml" xmlns:wpg="http://schemas.microsoft.com/office/word/2010/wordprocessingGroup" xmlns:wpi="http://schemas.microsoft.com/office/word/2010/wordprocessingInk" xmlns:wne="http://schemas.microsoft.com/office/word/2006/wordml" xmlns:wps="http://schemas.microsoft.com/office/word/2010/wordprocessingShape" mc:Ignorable="w14 wp14">
+<w:hdr xmlns:wpc="http://schemas.microsoft.com/office/word/2010/wordprocessingCanvas" xmlns:cx="http://schemas.microsoft.com/office/drawing/2014/chartex" xmlns:cx1="http://schemas.microsoft.com/office/drawing/2015/9/8/chartex" xmlns:cx2="http://schemas.microsoft.com/office/drawing/2015/10/21/chartex" xmlns:cx3="http://schemas.microsoft.com/office/drawing/2016/5/9/chartex" xmlns:cx4="http://schemas.microsoft.com/office/drawing/2016/5/10/chartex" xmlns:cx5="http://schemas.microsoft.com/office/drawing/2016/5/11/chartex" xmlns:cx6="http://schemas.microsoft.com/office/drawing/2016/5/12/chartex" xmlns:cx7="http://schemas.microsoft.com/office/drawing/2016/5/13/chartex" xmlns:cx8="http://schemas.microsoft.com/office/drawing/2016/5/14/chartex" xmlns:mc="http://schemas.openxmlformats.org/markup-compatibility/2006" xmlns:aink="http://schemas.microsoft.com/office/drawing/2016/ink" xmlns:am3d="http://schemas.microsoft.com/office/drawing/2017/model3d" xmlns:o="urn:schemas-microsoft-com:office:office" xmlns:r="http://schemas.openxmlformats.org/officeDocument/2006/relationships" xmlns:m="http://schemas.openxmlformats.org/officeDocument/2006/math" xmlns:v="urn:schemas-microsoft-com:vml" xmlns:wp14="http://schemas.microsoft.com/office/word/2010/wordprocessingDrawing" xmlns:wp="http://schemas.openxmlformats.org/drawingml/2006/wordprocessingDrawing" xmlns:w10="urn:schemas-microsoft-com:office:word" xmlns:w="http://schemas.openxmlformats.org/wordprocessingml/2006/main" xmlns:w14="http://schemas.microsoft.com/office/word/2010/wordml" xmlns:w15="http://schemas.microsoft.com/office/word/2012/wordml" xmlns:w16cid="http://schemas.microsoft.com/office/word/2016/wordml/cid" xmlns:w16se="http://schemas.microsoft.com/office/word/2015/wordml/symex" xmlns:wpg="http://schemas.microsoft.com/office/word/2010/wordprocessingGroup" xmlns:wpi="http://schemas.microsoft.com/office/word/2010/wordprocessingInk" xmlns:wne="http://schemas.microsoft.com/office/word/2006/wordml" xmlns:wps="http://schemas.microsoft.com/office/word/2010/wordprocessingShape" mc:Ignorable="w14 w15 w16se w16cid wp14">
   <w:p>
     <w:pPr>
       <w:widowControl w:val="0"/>
@@ -9041,25 +7841,7 @@
               <w:sz w:val="28"/>
               <w:szCs w:val="28"/>
             </w:rPr>
-            <w:t>“</w:t>
-          </w:r>
-          <w:proofErr w:type="spellStart"/>
-          <w:r>
-            <w:rPr>
-              <w:color w:val="000000"/>
-              <w:sz w:val="28"/>
-              <w:szCs w:val="28"/>
-            </w:rPr>
-            <w:t>CoopJa</w:t>
-          </w:r>
-          <w:proofErr w:type="spellEnd"/>
-          <w:r>
-            <w:rPr>
-              <w:color w:val="000000"/>
-              <w:sz w:val="28"/>
-              <w:szCs w:val="28"/>
-            </w:rPr>
-            <w:t>”</w:t>
+            <w:t>“CoopJa”</w:t>
           </w:r>
           <w:r>
             <w:rPr>
@@ -9230,8 +8012,8 @@
 </file>
 
 <file path=word/numbering.xml><?xml version="1.0" encoding="utf-8"?>
-<w:numbering xmlns:wpc="http://schemas.microsoft.com/office/word/2010/wordprocessingCanvas" xmlns:mc="http://schemas.openxmlformats.org/markup-compatibility/2006" xmlns:o="urn:schemas-microsoft-com:office:office" xmlns:r="http://schemas.openxmlformats.org/officeDocument/2006/relationships" xmlns:m="http://schemas.openxmlformats.org/officeDocument/2006/math" xmlns:v="urn:schemas-microsoft-com:vml" xmlns:wp14="http://schemas.microsoft.com/office/word/2010/wordprocessingDrawing" xmlns:wp="http://schemas.openxmlformats.org/drawingml/2006/wordprocessingDrawing" xmlns:w10="urn:schemas-microsoft-com:office:word" xmlns:w="http://schemas.openxmlformats.org/wordprocessingml/2006/main" xmlns:w14="http://schemas.microsoft.com/office/word/2010/wordml" xmlns:wpg="http://schemas.microsoft.com/office/word/2010/wordprocessingGroup" xmlns:wpi="http://schemas.microsoft.com/office/word/2010/wordprocessingInk" xmlns:wne="http://schemas.microsoft.com/office/word/2006/wordml" xmlns:wps="http://schemas.microsoft.com/office/word/2010/wordprocessingShape" mc:Ignorable="w14 wp14">
-  <w:abstractNum w:abstractNumId="0">
+<w:numbering xmlns:wpc="http://schemas.microsoft.com/office/word/2010/wordprocessingCanvas" xmlns:cx="http://schemas.microsoft.com/office/drawing/2014/chartex" xmlns:cx1="http://schemas.microsoft.com/office/drawing/2015/9/8/chartex" xmlns:cx2="http://schemas.microsoft.com/office/drawing/2015/10/21/chartex" xmlns:cx3="http://schemas.microsoft.com/office/drawing/2016/5/9/chartex" xmlns:cx4="http://schemas.microsoft.com/office/drawing/2016/5/10/chartex" xmlns:cx5="http://schemas.microsoft.com/office/drawing/2016/5/11/chartex" xmlns:cx6="http://schemas.microsoft.com/office/drawing/2016/5/12/chartex" xmlns:cx7="http://schemas.microsoft.com/office/drawing/2016/5/13/chartex" xmlns:cx8="http://schemas.microsoft.com/office/drawing/2016/5/14/chartex" xmlns:mc="http://schemas.openxmlformats.org/markup-compatibility/2006" xmlns:aink="http://schemas.microsoft.com/office/drawing/2016/ink" xmlns:am3d="http://schemas.microsoft.com/office/drawing/2017/model3d" xmlns:o="urn:schemas-microsoft-com:office:office" xmlns:r="http://schemas.openxmlformats.org/officeDocument/2006/relationships" xmlns:m="http://schemas.openxmlformats.org/officeDocument/2006/math" xmlns:v="urn:schemas-microsoft-com:vml" xmlns:wp14="http://schemas.microsoft.com/office/word/2010/wordprocessingDrawing" xmlns:wp="http://schemas.openxmlformats.org/drawingml/2006/wordprocessingDrawing" xmlns:w10="urn:schemas-microsoft-com:office:word" xmlns:w="http://schemas.openxmlformats.org/wordprocessingml/2006/main" xmlns:w14="http://schemas.microsoft.com/office/word/2010/wordml" xmlns:w15="http://schemas.microsoft.com/office/word/2012/wordml" xmlns:w16cid="http://schemas.microsoft.com/office/word/2016/wordml/cid" xmlns:w16se="http://schemas.microsoft.com/office/word/2015/wordml/symex" xmlns:wpg="http://schemas.microsoft.com/office/word/2010/wordprocessingGroup" xmlns:wpi="http://schemas.microsoft.com/office/word/2010/wordprocessingInk" xmlns:wne="http://schemas.microsoft.com/office/word/2006/wordml" xmlns:wps="http://schemas.microsoft.com/office/word/2010/wordprocessingShape" mc:Ignorable="w14 w15 w16se w16cid wp14">
+  <w:abstractNum w:abstractNumId="0" w15:restartNumberingAfterBreak="0">
     <w:nsid w:val="06053054"/>
     <w:multiLevelType w:val="hybridMultilevel"/>
     <w:tmpl w:val="4C886E1C"/>
@@ -9344,7 +8126,7 @@
       </w:rPr>
     </w:lvl>
   </w:abstractNum>
-  <w:abstractNum w:abstractNumId="1">
+  <w:abstractNum w:abstractNumId="1" w15:restartNumberingAfterBreak="0">
     <w:nsid w:val="12CB2F95"/>
     <w:multiLevelType w:val="multilevel"/>
     <w:tmpl w:val="2548B874"/>
@@ -9457,7 +8239,7 @@
       </w:rPr>
     </w:lvl>
   </w:abstractNum>
-  <w:abstractNum w:abstractNumId="2">
+  <w:abstractNum w:abstractNumId="2" w15:restartNumberingAfterBreak="0">
     <w:nsid w:val="13FD0232"/>
     <w:multiLevelType w:val="hybridMultilevel"/>
     <w:tmpl w:val="02D86866"/>
@@ -9570,7 +8352,7 @@
       </w:rPr>
     </w:lvl>
   </w:abstractNum>
-  <w:abstractNum w:abstractNumId="3">
+  <w:abstractNum w:abstractNumId="3" w15:restartNumberingAfterBreak="0">
     <w:nsid w:val="15F86D8F"/>
     <w:multiLevelType w:val="multilevel"/>
     <w:tmpl w:val="ABE8598A"/>
@@ -9683,7 +8465,7 @@
       </w:pPr>
     </w:lvl>
   </w:abstractNum>
-  <w:abstractNum w:abstractNumId="4">
+  <w:abstractNum w:abstractNumId="4" w15:restartNumberingAfterBreak="0">
     <w:nsid w:val="18151891"/>
     <w:multiLevelType w:val="multilevel"/>
     <w:tmpl w:val="4B4877CE"/>
@@ -9796,7 +8578,7 @@
       </w:rPr>
     </w:lvl>
   </w:abstractNum>
-  <w:abstractNum w:abstractNumId="5">
+  <w:abstractNum w:abstractNumId="5" w15:restartNumberingAfterBreak="0">
     <w:nsid w:val="1D2256FB"/>
     <w:multiLevelType w:val="hybridMultilevel"/>
     <w:tmpl w:val="634E1CAE"/>
@@ -9909,7 +8691,7 @@
       </w:rPr>
     </w:lvl>
   </w:abstractNum>
-  <w:abstractNum w:abstractNumId="6">
+  <w:abstractNum w:abstractNumId="6" w15:restartNumberingAfterBreak="0">
     <w:nsid w:val="1E415203"/>
     <w:multiLevelType w:val="multilevel"/>
     <w:tmpl w:val="FF3C2F44"/>
@@ -9995,7 +8777,7 @@
       </w:pPr>
     </w:lvl>
   </w:abstractNum>
-  <w:abstractNum w:abstractNumId="7">
+  <w:abstractNum w:abstractNumId="7" w15:restartNumberingAfterBreak="0">
     <w:nsid w:val="1EDB773C"/>
     <w:multiLevelType w:val="multilevel"/>
     <w:tmpl w:val="FCB41CCC"/>
@@ -10108,7 +8890,7 @@
       </w:rPr>
     </w:lvl>
   </w:abstractNum>
-  <w:abstractNum w:abstractNumId="8">
+  <w:abstractNum w:abstractNumId="8" w15:restartNumberingAfterBreak="0">
     <w:nsid w:val="20406A48"/>
     <w:multiLevelType w:val="multilevel"/>
     <w:tmpl w:val="5008C0DE"/>
@@ -10221,7 +9003,7 @@
       </w:rPr>
     </w:lvl>
   </w:abstractNum>
-  <w:abstractNum w:abstractNumId="9">
+  <w:abstractNum w:abstractNumId="9" w15:restartNumberingAfterBreak="0">
     <w:nsid w:val="27EE182D"/>
     <w:multiLevelType w:val="hybridMultilevel"/>
     <w:tmpl w:val="63089152"/>
@@ -10334,7 +9116,7 @@
       </w:rPr>
     </w:lvl>
   </w:abstractNum>
-  <w:abstractNum w:abstractNumId="10">
+  <w:abstractNum w:abstractNumId="10" w15:restartNumberingAfterBreak="0">
     <w:nsid w:val="280B587F"/>
     <w:multiLevelType w:val="multilevel"/>
     <w:tmpl w:val="A1280036"/>
@@ -10447,7 +9229,7 @@
       </w:rPr>
     </w:lvl>
   </w:abstractNum>
-  <w:abstractNum w:abstractNumId="11">
+  <w:abstractNum w:abstractNumId="11" w15:restartNumberingAfterBreak="0">
     <w:nsid w:val="29DD4958"/>
     <w:multiLevelType w:val="multilevel"/>
     <w:tmpl w:val="E0A828D6"/>
@@ -10560,7 +9342,7 @@
       </w:rPr>
     </w:lvl>
   </w:abstractNum>
-  <w:abstractNum w:abstractNumId="12">
+  <w:abstractNum w:abstractNumId="12" w15:restartNumberingAfterBreak="0">
     <w:nsid w:val="2E90015C"/>
     <w:multiLevelType w:val="multilevel"/>
     <w:tmpl w:val="CFC2F298"/>
@@ -10673,7 +9455,7 @@
       </w:rPr>
     </w:lvl>
   </w:abstractNum>
-  <w:abstractNum w:abstractNumId="13">
+  <w:abstractNum w:abstractNumId="13" w15:restartNumberingAfterBreak="0">
     <w:nsid w:val="320062DD"/>
     <w:multiLevelType w:val="multilevel"/>
     <w:tmpl w:val="E3E67FE2"/>
@@ -10786,7 +9568,7 @@
       </w:pPr>
     </w:lvl>
   </w:abstractNum>
-  <w:abstractNum w:abstractNumId="14">
+  <w:abstractNum w:abstractNumId="14" w15:restartNumberingAfterBreak="0">
     <w:nsid w:val="347C2A7C"/>
     <w:multiLevelType w:val="multilevel"/>
     <w:tmpl w:val="1074A69C"/>
@@ -10899,7 +9681,7 @@
       </w:rPr>
     </w:lvl>
   </w:abstractNum>
-  <w:abstractNum w:abstractNumId="15">
+  <w:abstractNum w:abstractNumId="15" w15:restartNumberingAfterBreak="0">
     <w:nsid w:val="40013260"/>
     <w:multiLevelType w:val="multilevel"/>
     <w:tmpl w:val="A6523AA0"/>
@@ -11012,7 +9794,7 @@
       </w:rPr>
     </w:lvl>
   </w:abstractNum>
-  <w:abstractNum w:abstractNumId="16">
+  <w:abstractNum w:abstractNumId="16" w15:restartNumberingAfterBreak="0">
     <w:nsid w:val="4B596A91"/>
     <w:multiLevelType w:val="multilevel"/>
     <w:tmpl w:val="24DEA390"/>
@@ -11125,7 +9907,7 @@
       </w:rPr>
     </w:lvl>
   </w:abstractNum>
-  <w:abstractNum w:abstractNumId="17">
+  <w:abstractNum w:abstractNumId="17" w15:restartNumberingAfterBreak="0">
     <w:nsid w:val="4DA14C02"/>
     <w:multiLevelType w:val="multilevel"/>
     <w:tmpl w:val="6E1A69DA"/>
@@ -11238,7 +10020,7 @@
       </w:rPr>
     </w:lvl>
   </w:abstractNum>
-  <w:abstractNum w:abstractNumId="18">
+  <w:abstractNum w:abstractNumId="18" w15:restartNumberingAfterBreak="0">
     <w:nsid w:val="6814023B"/>
     <w:multiLevelType w:val="multilevel"/>
     <w:tmpl w:val="780A89BC"/>
@@ -11351,7 +10133,7 @@
       </w:rPr>
     </w:lvl>
   </w:abstractNum>
-  <w:abstractNum w:abstractNumId="19">
+  <w:abstractNum w:abstractNumId="19" w15:restartNumberingAfterBreak="0">
     <w:nsid w:val="6E7847FF"/>
     <w:multiLevelType w:val="multilevel"/>
     <w:tmpl w:val="6CC075FA"/>
@@ -11464,7 +10246,7 @@
       </w:rPr>
     </w:lvl>
   </w:abstractNum>
-  <w:abstractNum w:abstractNumId="20">
+  <w:abstractNum w:abstractNumId="20" w15:restartNumberingAfterBreak="0">
     <w:nsid w:val="7F18018F"/>
     <w:multiLevelType w:val="multilevel"/>
     <w:tmpl w:val="E4EE0140"/>
@@ -11617,7 +10399,7 @@
 </file>
 
 <file path=word/styles.xml><?xml version="1.0" encoding="utf-8"?>
-<w:styles xmlns:mc="http://schemas.openxmlformats.org/markup-compatibility/2006" xmlns:r="http://schemas.openxmlformats.org/officeDocument/2006/relationships" xmlns:w="http://schemas.openxmlformats.org/wordprocessingml/2006/main" xmlns:w14="http://schemas.microsoft.com/office/word/2010/wordml" mc:Ignorable="w14">
+<w:styles xmlns:mc="http://schemas.openxmlformats.org/markup-compatibility/2006" xmlns:r="http://schemas.openxmlformats.org/officeDocument/2006/relationships" xmlns:w="http://schemas.openxmlformats.org/wordprocessingml/2006/main" xmlns:w14="http://schemas.microsoft.com/office/word/2010/wordml" xmlns:w15="http://schemas.microsoft.com/office/word/2012/wordml" xmlns:w16cid="http://schemas.microsoft.com/office/word/2016/wordml/cid" xmlns:w16se="http://schemas.microsoft.com/office/word/2015/wordml/symex" mc:Ignorable="w14 w15 w16se w16cid">
   <w:docDefaults>
     <w:rPrDefault>
       <w:rPr>
@@ -11633,144 +10415,382 @@
       </w:pPr>
     </w:pPrDefault>
   </w:docDefaults>
-  <w:latentStyles w:defLockedState="0" w:defUIPriority="99" w:defSemiHidden="1" w:defUnhideWhenUsed="1" w:defQFormat="0" w:count="267">
-    <w:lsdException w:name="Normal" w:semiHidden="0" w:uiPriority="0" w:unhideWhenUsed="0" w:qFormat="1"/>
-    <w:lsdException w:name="heading 1" w:semiHidden="0" w:uiPriority="9" w:unhideWhenUsed="0" w:qFormat="1"/>
-    <w:lsdException w:name="heading 2" w:uiPriority="0" w:qFormat="1"/>
-    <w:lsdException w:name="heading 3" w:uiPriority="9" w:qFormat="1"/>
-    <w:lsdException w:name="heading 4" w:uiPriority="9" w:qFormat="1"/>
-    <w:lsdException w:name="heading 5" w:uiPriority="9" w:qFormat="1"/>
-    <w:lsdException w:name="heading 6" w:uiPriority="9" w:qFormat="1"/>
-    <w:lsdException w:name="heading 7" w:uiPriority="9" w:qFormat="1"/>
-    <w:lsdException w:name="heading 8" w:uiPriority="9" w:qFormat="1"/>
-    <w:lsdException w:name="heading 9" w:uiPriority="9" w:qFormat="1"/>
-    <w:lsdException w:name="toc 1" w:uiPriority="39"/>
-    <w:lsdException w:name="toc 2" w:uiPriority="39"/>
-    <w:lsdException w:name="toc 3" w:uiPriority="39"/>
-    <w:lsdException w:name="toc 4" w:uiPriority="39"/>
-    <w:lsdException w:name="toc 5" w:uiPriority="39"/>
-    <w:lsdException w:name="toc 6" w:uiPriority="39"/>
-    <w:lsdException w:name="toc 7" w:uiPriority="39"/>
-    <w:lsdException w:name="toc 8" w:uiPriority="39"/>
-    <w:lsdException w:name="toc 9" w:uiPriority="39"/>
-    <w:lsdException w:name="caption" w:uiPriority="35" w:qFormat="1"/>
-    <w:lsdException w:name="Title" w:semiHidden="0" w:uiPriority="10" w:unhideWhenUsed="0" w:qFormat="1"/>
-    <w:lsdException w:name="Default Paragraph Font" w:uiPriority="1"/>
-    <w:lsdException w:name="Subtitle" w:semiHidden="0" w:uiPriority="11" w:unhideWhenUsed="0" w:qFormat="1"/>
-    <w:lsdException w:name="Strong" w:semiHidden="0" w:uiPriority="22" w:unhideWhenUsed="0" w:qFormat="1"/>
-    <w:lsdException w:name="Emphasis" w:semiHidden="0" w:uiPriority="20" w:unhideWhenUsed="0" w:qFormat="1"/>
-    <w:lsdException w:name="Table Grid" w:semiHidden="0" w:uiPriority="59" w:unhideWhenUsed="0"/>
-    <w:lsdException w:name="Placeholder Text" w:unhideWhenUsed="0"/>
-    <w:lsdException w:name="No Spacing" w:semiHidden="0" w:uiPriority="1" w:unhideWhenUsed="0" w:qFormat="1"/>
-    <w:lsdException w:name="Light Shading" w:semiHidden="0" w:uiPriority="60" w:unhideWhenUsed="0"/>
-    <w:lsdException w:name="Light List" w:semiHidden="0" w:uiPriority="61" w:unhideWhenUsed="0"/>
-    <w:lsdException w:name="Light Grid" w:semiHidden="0" w:uiPriority="62" w:unhideWhenUsed="0"/>
-    <w:lsdException w:name="Medium Shading 1" w:semiHidden="0" w:uiPriority="63" w:unhideWhenUsed="0"/>
-    <w:lsdException w:name="Medium Shading 2" w:semiHidden="0" w:uiPriority="64" w:unhideWhenUsed="0"/>
-    <w:lsdException w:name="Medium List 1" w:semiHidden="0" w:uiPriority="65" w:unhideWhenUsed="0"/>
-    <w:lsdException w:name="Medium List 2" w:semiHidden="0" w:uiPriority="66" w:unhideWhenUsed="0"/>
-    <w:lsdException w:name="Medium Grid 1" w:semiHidden="0" w:uiPriority="67" w:unhideWhenUsed="0"/>
-    <w:lsdException w:name="Medium Grid 2" w:semiHidden="0" w:uiPriority="68" w:unhideWhenUsed="0"/>
-    <w:lsdException w:name="Medium Grid 3" w:semiHidden="0" w:uiPriority="69" w:unhideWhenUsed="0"/>
-    <w:lsdException w:name="Dark List" w:semiHidden="0" w:uiPriority="70" w:unhideWhenUsed="0"/>
-    <w:lsdException w:name="Colorful Shading" w:semiHidden="0" w:uiPriority="71" w:unhideWhenUsed="0"/>
-    <w:lsdException w:name="Colorful List" w:semiHidden="0" w:uiPriority="72" w:unhideWhenUsed="0"/>
-    <w:lsdException w:name="Colorful Grid" w:semiHidden="0" w:uiPriority="73" w:unhideWhenUsed="0"/>
-    <w:lsdException w:name="Light Shading Accent 1" w:semiHidden="0" w:uiPriority="60" w:unhideWhenUsed="0"/>
-    <w:lsdException w:name="Light List Accent 1" w:semiHidden="0" w:uiPriority="61" w:unhideWhenUsed="0"/>
-    <w:lsdException w:name="Light Grid Accent 1" w:semiHidden="0" w:uiPriority="62" w:unhideWhenUsed="0"/>
-    <w:lsdException w:name="Medium Shading 1 Accent 1" w:semiHidden="0" w:uiPriority="63" w:unhideWhenUsed="0"/>
-    <w:lsdException w:name="Medium Shading 2 Accent 1" w:semiHidden="0" w:uiPriority="64" w:unhideWhenUsed="0"/>
-    <w:lsdException w:name="Medium List 1 Accent 1" w:semiHidden="0" w:uiPriority="65" w:unhideWhenUsed="0"/>
-    <w:lsdException w:name="Revision" w:unhideWhenUsed="0"/>
-    <w:lsdException w:name="List Paragraph" w:semiHidden="0" w:uiPriority="34" w:unhideWhenUsed="0" w:qFormat="1"/>
-    <w:lsdException w:name="Quote" w:semiHidden="0" w:uiPriority="29" w:unhideWhenUsed="0" w:qFormat="1"/>
-    <w:lsdException w:name="Intense Quote" w:semiHidden="0" w:uiPriority="30" w:unhideWhenUsed="0" w:qFormat="1"/>
-    <w:lsdException w:name="Medium List 2 Accent 1" w:semiHidden="0" w:uiPriority="66" w:unhideWhenUsed="0"/>
-    <w:lsdException w:name="Medium Grid 1 Accent 1" w:semiHidden="0" w:uiPriority="67" w:unhideWhenUsed="0"/>
-    <w:lsdException w:name="Medium Grid 2 Accent 1" w:semiHidden="0" w:uiPriority="68" w:unhideWhenUsed="0"/>
-    <w:lsdException w:name="Medium Grid 3 Accent 1" w:semiHidden="0" w:uiPriority="69" w:unhideWhenUsed="0"/>
-    <w:lsdException w:name="Dark List Accent 1" w:semiHidden="0" w:uiPriority="70" w:unhideWhenUsed="0"/>
-    <w:lsdException w:name="Colorful Shading Accent 1" w:semiHidden="0" w:uiPriority="71" w:unhideWhenUsed="0"/>
-    <w:lsdException w:name="Colorful List Accent 1" w:semiHidden="0" w:uiPriority="72" w:unhideWhenUsed="0"/>
-    <w:lsdException w:name="Colorful Grid Accent 1" w:semiHidden="0" w:uiPriority="73" w:unhideWhenUsed="0"/>
-    <w:lsdException w:name="Light Shading Accent 2" w:semiHidden="0" w:uiPriority="60" w:unhideWhenUsed="0"/>
-    <w:lsdException w:name="Light List Accent 2" w:semiHidden="0" w:uiPriority="61" w:unhideWhenUsed="0"/>
-    <w:lsdException w:name="Light Grid Accent 2" w:semiHidden="0" w:uiPriority="62" w:unhideWhenUsed="0"/>
-    <w:lsdException w:name="Medium Shading 1 Accent 2" w:semiHidden="0" w:uiPriority="63" w:unhideWhenUsed="0"/>
-    <w:lsdException w:name="Medium Shading 2 Accent 2" w:semiHidden="0" w:uiPriority="64" w:unhideWhenUsed="0"/>
-    <w:lsdException w:name="Medium List 1 Accent 2" w:semiHidden="0" w:uiPriority="65" w:unhideWhenUsed="0"/>
-    <w:lsdException w:name="Medium List 2 Accent 2" w:semiHidden="0" w:uiPriority="66" w:unhideWhenUsed="0"/>
-    <w:lsdException w:name="Medium Grid 1 Accent 2" w:semiHidden="0" w:uiPriority="67" w:unhideWhenUsed="0"/>
-    <w:lsdException w:name="Medium Grid 2 Accent 2" w:semiHidden="0" w:uiPriority="68" w:unhideWhenUsed="0"/>
-    <w:lsdException w:name="Medium Grid 3 Accent 2" w:semiHidden="0" w:uiPriority="69" w:unhideWhenUsed="0"/>
-    <w:lsdException w:name="Dark List Accent 2" w:semiHidden="0" w:uiPriority="70" w:unhideWhenUsed="0"/>
-    <w:lsdException w:name="Colorful Shading Accent 2" w:semiHidden="0" w:uiPriority="71" w:unhideWhenUsed="0"/>
-    <w:lsdException w:name="Colorful List Accent 2" w:semiHidden="0" w:uiPriority="72" w:unhideWhenUsed="0"/>
-    <w:lsdException w:name="Colorful Grid Accent 2" w:semiHidden="0" w:uiPriority="73" w:unhideWhenUsed="0"/>
-    <w:lsdException w:name="Light Shading Accent 3" w:semiHidden="0" w:uiPriority="60" w:unhideWhenUsed="0"/>
-    <w:lsdException w:name="Light List Accent 3" w:semiHidden="0" w:uiPriority="61" w:unhideWhenUsed="0"/>
-    <w:lsdException w:name="Light Grid Accent 3" w:semiHidden="0" w:uiPriority="62" w:unhideWhenUsed="0"/>
-    <w:lsdException w:name="Medium Shading 1 Accent 3" w:semiHidden="0" w:uiPriority="63" w:unhideWhenUsed="0"/>
-    <w:lsdException w:name="Medium Shading 2 Accent 3" w:semiHidden="0" w:uiPriority="64" w:unhideWhenUsed="0"/>
-    <w:lsdException w:name="Medium List 1 Accent 3" w:semiHidden="0" w:uiPriority="65" w:unhideWhenUsed="0"/>
-    <w:lsdException w:name="Medium List 2 Accent 3" w:semiHidden="0" w:uiPriority="66" w:unhideWhenUsed="0"/>
-    <w:lsdException w:name="Medium Grid 1 Accent 3" w:semiHidden="0" w:uiPriority="67" w:unhideWhenUsed="0"/>
-    <w:lsdException w:name="Medium Grid 2 Accent 3" w:semiHidden="0" w:uiPriority="68" w:unhideWhenUsed="0"/>
-    <w:lsdException w:name="Medium Grid 3 Accent 3" w:semiHidden="0" w:uiPriority="69" w:unhideWhenUsed="0"/>
-    <w:lsdException w:name="Dark List Accent 3" w:semiHidden="0" w:uiPriority="70" w:unhideWhenUsed="0"/>
-    <w:lsdException w:name="Colorful Shading Accent 3" w:semiHidden="0" w:uiPriority="71" w:unhideWhenUsed="0"/>
-    <w:lsdException w:name="Colorful List Accent 3" w:semiHidden="0" w:uiPriority="72" w:unhideWhenUsed="0"/>
-    <w:lsdException w:name="Colorful Grid Accent 3" w:semiHidden="0" w:uiPriority="73" w:unhideWhenUsed="0"/>
-    <w:lsdException w:name="Light Shading Accent 4" w:semiHidden="0" w:uiPriority="60" w:unhideWhenUsed="0"/>
-    <w:lsdException w:name="Light List Accent 4" w:semiHidden="0" w:uiPriority="61" w:unhideWhenUsed="0"/>
-    <w:lsdException w:name="Light Grid Accent 4" w:semiHidden="0" w:uiPriority="62" w:unhideWhenUsed="0"/>
-    <w:lsdException w:name="Medium Shading 1 Accent 4" w:semiHidden="0" w:uiPriority="63" w:unhideWhenUsed="0"/>
-    <w:lsdException w:name="Medium Shading 2 Accent 4" w:semiHidden="0" w:uiPriority="64" w:unhideWhenUsed="0"/>
-    <w:lsdException w:name="Medium List 1 Accent 4" w:semiHidden="0" w:uiPriority="65" w:unhideWhenUsed="0"/>
-    <w:lsdException w:name="Medium List 2 Accent 4" w:semiHidden="0" w:uiPriority="66" w:unhideWhenUsed="0"/>
-    <w:lsdException w:name="Medium Grid 1 Accent 4" w:semiHidden="0" w:uiPriority="67" w:unhideWhenUsed="0"/>
-    <w:lsdException w:name="Medium Grid 2 Accent 4" w:semiHidden="0" w:uiPriority="68" w:unhideWhenUsed="0"/>
-    <w:lsdException w:name="Medium Grid 3 Accent 4" w:semiHidden="0" w:uiPriority="69" w:unhideWhenUsed="0"/>
-    <w:lsdException w:name="Dark List Accent 4" w:semiHidden="0" w:uiPriority="70" w:unhideWhenUsed="0"/>
-    <w:lsdException w:name="Colorful Shading Accent 4" w:semiHidden="0" w:uiPriority="71" w:unhideWhenUsed="0"/>
-    <w:lsdException w:name="Colorful List Accent 4" w:semiHidden="0" w:uiPriority="72" w:unhideWhenUsed="0"/>
-    <w:lsdException w:name="Colorful Grid Accent 4" w:semiHidden="0" w:uiPriority="73" w:unhideWhenUsed="0"/>
-    <w:lsdException w:name="Light Shading Accent 5" w:semiHidden="0" w:uiPriority="60" w:unhideWhenUsed="0"/>
-    <w:lsdException w:name="Light List Accent 5" w:semiHidden="0" w:uiPriority="61" w:unhideWhenUsed="0"/>
-    <w:lsdException w:name="Light Grid Accent 5" w:semiHidden="0" w:uiPriority="62" w:unhideWhenUsed="0"/>
-    <w:lsdException w:name="Medium Shading 1 Accent 5" w:semiHidden="0" w:uiPriority="63" w:unhideWhenUsed="0"/>
-    <w:lsdException w:name="Medium Shading 2 Accent 5" w:semiHidden="0" w:uiPriority="64" w:unhideWhenUsed="0"/>
-    <w:lsdException w:name="Medium List 1 Accent 5" w:semiHidden="0" w:uiPriority="65" w:unhideWhenUsed="0"/>
-    <w:lsdException w:name="Medium List 2 Accent 5" w:semiHidden="0" w:uiPriority="66" w:unhideWhenUsed="0"/>
-    <w:lsdException w:name="Medium Grid 1 Accent 5" w:semiHidden="0" w:uiPriority="67" w:unhideWhenUsed="0"/>
-    <w:lsdException w:name="Medium Grid 2 Accent 5" w:semiHidden="0" w:uiPriority="68" w:unhideWhenUsed="0"/>
-    <w:lsdException w:name="Medium Grid 3 Accent 5" w:semiHidden="0" w:uiPriority="69" w:unhideWhenUsed="0"/>
-    <w:lsdException w:name="Dark List Accent 5" w:semiHidden="0" w:uiPriority="70" w:unhideWhenUsed="0"/>
-    <w:lsdException w:name="Colorful Shading Accent 5" w:semiHidden="0" w:uiPriority="71" w:unhideWhenUsed="0"/>
-    <w:lsdException w:name="Colorful List Accent 5" w:semiHidden="0" w:uiPriority="72" w:unhideWhenUsed="0"/>
-    <w:lsdException w:name="Colorful Grid Accent 5" w:semiHidden="0" w:uiPriority="73" w:unhideWhenUsed="0"/>
-    <w:lsdException w:name="Light Shading Accent 6" w:semiHidden="0" w:uiPriority="60" w:unhideWhenUsed="0"/>
-    <w:lsdException w:name="Light List Accent 6" w:semiHidden="0" w:uiPriority="61" w:unhideWhenUsed="0"/>
-    <w:lsdException w:name="Light Grid Accent 6" w:semiHidden="0" w:uiPriority="62" w:unhideWhenUsed="0"/>
-    <w:lsdException w:name="Medium Shading 1 Accent 6" w:semiHidden="0" w:uiPriority="63" w:unhideWhenUsed="0"/>
-    <w:lsdException w:name="Medium Shading 2 Accent 6" w:semiHidden="0" w:uiPriority="64" w:unhideWhenUsed="0"/>
-    <w:lsdException w:name="Medium List 1 Accent 6" w:semiHidden="0" w:uiPriority="65" w:unhideWhenUsed="0"/>
-    <w:lsdException w:name="Medium List 2 Accent 6" w:semiHidden="0" w:uiPriority="66" w:unhideWhenUsed="0"/>
-    <w:lsdException w:name="Medium Grid 1 Accent 6" w:semiHidden="0" w:uiPriority="67" w:unhideWhenUsed="0"/>
-    <w:lsdException w:name="Medium Grid 2 Accent 6" w:semiHidden="0" w:uiPriority="68" w:unhideWhenUsed="0"/>
-    <w:lsdException w:name="Medium Grid 3 Accent 6" w:semiHidden="0" w:uiPriority="69" w:unhideWhenUsed="0"/>
-    <w:lsdException w:name="Dark List Accent 6" w:semiHidden="0" w:uiPriority="70" w:unhideWhenUsed="0"/>
-    <w:lsdException w:name="Colorful Shading Accent 6" w:semiHidden="0" w:uiPriority="71" w:unhideWhenUsed="0"/>
-    <w:lsdException w:name="Colorful List Accent 6" w:semiHidden="0" w:uiPriority="72" w:unhideWhenUsed="0"/>
-    <w:lsdException w:name="Colorful Grid Accent 6" w:semiHidden="0" w:uiPriority="73" w:unhideWhenUsed="0"/>
-    <w:lsdException w:name="Subtle Emphasis" w:semiHidden="0" w:uiPriority="19" w:unhideWhenUsed="0" w:qFormat="1"/>
-    <w:lsdException w:name="Intense Emphasis" w:semiHidden="0" w:uiPriority="21" w:unhideWhenUsed="0" w:qFormat="1"/>
-    <w:lsdException w:name="Subtle Reference" w:semiHidden="0" w:uiPriority="31" w:unhideWhenUsed="0" w:qFormat="1"/>
-    <w:lsdException w:name="Intense Reference" w:semiHidden="0" w:uiPriority="32" w:unhideWhenUsed="0" w:qFormat="1"/>
-    <w:lsdException w:name="Book Title" w:semiHidden="0" w:uiPriority="33" w:unhideWhenUsed="0" w:qFormat="1"/>
-    <w:lsdException w:name="Bibliography" w:uiPriority="37"/>
-    <w:lsdException w:name="TOC Heading" w:uiPriority="39" w:qFormat="1"/>
+  <w:latentStyles w:defLockedState="0" w:defUIPriority="99" w:defSemiHidden="0" w:defUnhideWhenUsed="0" w:defQFormat="0" w:count="375">
+    <w:lsdException w:name="Normal" w:uiPriority="0" w:qFormat="1"/>
+    <w:lsdException w:name="heading 1" w:uiPriority="9" w:qFormat="1"/>
+    <w:lsdException w:name="heading 2" w:semiHidden="1" w:uiPriority="0" w:unhideWhenUsed="1" w:qFormat="1"/>
+    <w:lsdException w:name="heading 3" w:semiHidden="1" w:uiPriority="9" w:unhideWhenUsed="1" w:qFormat="1"/>
+    <w:lsdException w:name="heading 4" w:semiHidden="1" w:uiPriority="9" w:unhideWhenUsed="1" w:qFormat="1"/>
+    <w:lsdException w:name="heading 5" w:semiHidden="1" w:uiPriority="9" w:unhideWhenUsed="1" w:qFormat="1"/>
+    <w:lsdException w:name="heading 6" w:semiHidden="1" w:uiPriority="9" w:unhideWhenUsed="1" w:qFormat="1"/>
+    <w:lsdException w:name="heading 7" w:semiHidden="1" w:uiPriority="9" w:unhideWhenUsed="1" w:qFormat="1"/>
+    <w:lsdException w:name="heading 8" w:semiHidden="1" w:uiPriority="9" w:unhideWhenUsed="1" w:qFormat="1"/>
+    <w:lsdException w:name="heading 9" w:semiHidden="1" w:uiPriority="9" w:unhideWhenUsed="1" w:qFormat="1"/>
+    <w:lsdException w:name="index 1" w:semiHidden="1" w:unhideWhenUsed="1"/>
+    <w:lsdException w:name="index 2" w:semiHidden="1" w:unhideWhenUsed="1"/>
+    <w:lsdException w:name="index 3" w:semiHidden="1" w:unhideWhenUsed="1"/>
+    <w:lsdException w:name="index 4" w:semiHidden="1" w:unhideWhenUsed="1"/>
+    <w:lsdException w:name="index 5" w:semiHidden="1" w:unhideWhenUsed="1"/>
+    <w:lsdException w:name="index 6" w:semiHidden="1" w:unhideWhenUsed="1"/>
+    <w:lsdException w:name="index 7" w:semiHidden="1" w:unhideWhenUsed="1"/>
+    <w:lsdException w:name="index 8" w:semiHidden="1" w:unhideWhenUsed="1"/>
+    <w:lsdException w:name="index 9" w:semiHidden="1" w:unhideWhenUsed="1"/>
+    <w:lsdException w:name="toc 1" w:semiHidden="1" w:uiPriority="39" w:unhideWhenUsed="1"/>
+    <w:lsdException w:name="toc 2" w:semiHidden="1" w:uiPriority="39" w:unhideWhenUsed="1"/>
+    <w:lsdException w:name="toc 3" w:semiHidden="1" w:uiPriority="39" w:unhideWhenUsed="1"/>
+    <w:lsdException w:name="toc 4" w:semiHidden="1" w:uiPriority="39" w:unhideWhenUsed="1"/>
+    <w:lsdException w:name="toc 5" w:semiHidden="1" w:uiPriority="39" w:unhideWhenUsed="1"/>
+    <w:lsdException w:name="toc 6" w:semiHidden="1" w:uiPriority="39" w:unhideWhenUsed="1"/>
+    <w:lsdException w:name="toc 7" w:semiHidden="1" w:uiPriority="39" w:unhideWhenUsed="1"/>
+    <w:lsdException w:name="toc 8" w:semiHidden="1" w:uiPriority="39" w:unhideWhenUsed="1"/>
+    <w:lsdException w:name="toc 9" w:semiHidden="1" w:uiPriority="39" w:unhideWhenUsed="1"/>
+    <w:lsdException w:name="Normal Indent" w:semiHidden="1" w:unhideWhenUsed="1"/>
+    <w:lsdException w:name="footnote text" w:semiHidden="1" w:unhideWhenUsed="1"/>
+    <w:lsdException w:name="annotation text" w:semiHidden="1" w:unhideWhenUsed="1"/>
+    <w:lsdException w:name="header" w:semiHidden="1" w:unhideWhenUsed="1"/>
+    <w:lsdException w:name="footer" w:semiHidden="1" w:unhideWhenUsed="1"/>
+    <w:lsdException w:name="index heading" w:semiHidden="1" w:unhideWhenUsed="1"/>
+    <w:lsdException w:name="caption" w:semiHidden="1" w:uiPriority="35" w:unhideWhenUsed="1" w:qFormat="1"/>
+    <w:lsdException w:name="table of figures" w:semiHidden="1" w:unhideWhenUsed="1"/>
+    <w:lsdException w:name="envelope address" w:semiHidden="1" w:unhideWhenUsed="1"/>
+    <w:lsdException w:name="envelope return" w:semiHidden="1" w:unhideWhenUsed="1"/>
+    <w:lsdException w:name="footnote reference" w:semiHidden="1" w:unhideWhenUsed="1"/>
+    <w:lsdException w:name="annotation reference" w:semiHidden="1" w:unhideWhenUsed="1"/>
+    <w:lsdException w:name="line number" w:semiHidden="1" w:unhideWhenUsed="1"/>
+    <w:lsdException w:name="page number" w:semiHidden="1" w:unhideWhenUsed="1"/>
+    <w:lsdException w:name="endnote reference" w:semiHidden="1" w:unhideWhenUsed="1"/>
+    <w:lsdException w:name="endnote text" w:semiHidden="1" w:unhideWhenUsed="1"/>
+    <w:lsdException w:name="table of authorities" w:semiHidden="1" w:unhideWhenUsed="1"/>
+    <w:lsdException w:name="macro" w:semiHidden="1" w:unhideWhenUsed="1"/>
+    <w:lsdException w:name="toa heading" w:semiHidden="1" w:unhideWhenUsed="1"/>
+    <w:lsdException w:name="List" w:semiHidden="1" w:unhideWhenUsed="1"/>
+    <w:lsdException w:name="List Bullet" w:semiHidden="1" w:unhideWhenUsed="1"/>
+    <w:lsdException w:name="List Number" w:semiHidden="1" w:unhideWhenUsed="1"/>
+    <w:lsdException w:name="List 2" w:semiHidden="1" w:unhideWhenUsed="1"/>
+    <w:lsdException w:name="List 3" w:semiHidden="1" w:unhideWhenUsed="1"/>
+    <w:lsdException w:name="List 4" w:semiHidden="1" w:unhideWhenUsed="1"/>
+    <w:lsdException w:name="List 5" w:semiHidden="1" w:unhideWhenUsed="1"/>
+    <w:lsdException w:name="List Bullet 2" w:semiHidden="1" w:unhideWhenUsed="1"/>
+    <w:lsdException w:name="List Bullet 3" w:semiHidden="1" w:unhideWhenUsed="1"/>
+    <w:lsdException w:name="List Bullet 4" w:semiHidden="1" w:unhideWhenUsed="1"/>
+    <w:lsdException w:name="List Bullet 5" w:semiHidden="1" w:unhideWhenUsed="1"/>
+    <w:lsdException w:name="List Number 2" w:semiHidden="1" w:unhideWhenUsed="1"/>
+    <w:lsdException w:name="List Number 3" w:semiHidden="1" w:unhideWhenUsed="1"/>
+    <w:lsdException w:name="List Number 4" w:semiHidden="1" w:unhideWhenUsed="1"/>
+    <w:lsdException w:name="List Number 5" w:semiHidden="1" w:unhideWhenUsed="1"/>
+    <w:lsdException w:name="Title" w:uiPriority="10" w:qFormat="1"/>
+    <w:lsdException w:name="Closing" w:semiHidden="1" w:unhideWhenUsed="1"/>
+    <w:lsdException w:name="Signature" w:semiHidden="1" w:unhideWhenUsed="1"/>
+    <w:lsdException w:name="Default Paragraph Font" w:semiHidden="1" w:uiPriority="1" w:unhideWhenUsed="1"/>
+    <w:lsdException w:name="Body Text" w:semiHidden="1" w:unhideWhenUsed="1"/>
+    <w:lsdException w:name="Body Text Indent" w:semiHidden="1" w:unhideWhenUsed="1"/>
+    <w:lsdException w:name="List Continue" w:semiHidden="1" w:unhideWhenUsed="1"/>
+    <w:lsdException w:name="List Continue 2" w:semiHidden="1" w:unhideWhenUsed="1"/>
+    <w:lsdException w:name="List Continue 3" w:semiHidden="1" w:unhideWhenUsed="1"/>
+    <w:lsdException w:name="List Continue 4" w:semiHidden="1" w:unhideWhenUsed="1"/>
+    <w:lsdException w:name="List Continue 5" w:semiHidden="1" w:unhideWhenUsed="1"/>
+    <w:lsdException w:name="Message Header" w:semiHidden="1" w:unhideWhenUsed="1"/>
+    <w:lsdException w:name="Subtitle" w:uiPriority="11" w:qFormat="1"/>
+    <w:lsdException w:name="Salutation" w:semiHidden="1" w:unhideWhenUsed="1"/>
+    <w:lsdException w:name="Date" w:semiHidden="1" w:unhideWhenUsed="1"/>
+    <w:lsdException w:name="Body Text First Indent" w:semiHidden="1" w:unhideWhenUsed="1"/>
+    <w:lsdException w:name="Body Text First Indent 2" w:semiHidden="1" w:unhideWhenUsed="1"/>
+    <w:lsdException w:name="Note Heading" w:semiHidden="1" w:unhideWhenUsed="1"/>
+    <w:lsdException w:name="Body Text 2" w:semiHidden="1" w:unhideWhenUsed="1"/>
+    <w:lsdException w:name="Body Text 3" w:semiHidden="1" w:unhideWhenUsed="1"/>
+    <w:lsdException w:name="Body Text Indent 2" w:semiHidden="1" w:unhideWhenUsed="1"/>
+    <w:lsdException w:name="Body Text Indent 3" w:semiHidden="1" w:unhideWhenUsed="1"/>
+    <w:lsdException w:name="Block Text" w:semiHidden="1" w:unhideWhenUsed="1"/>
+    <w:lsdException w:name="Hyperlink" w:semiHidden="1" w:unhideWhenUsed="1"/>
+    <w:lsdException w:name="FollowedHyperlink" w:semiHidden="1" w:unhideWhenUsed="1"/>
+    <w:lsdException w:name="Strong" w:uiPriority="22" w:qFormat="1"/>
+    <w:lsdException w:name="Emphasis" w:uiPriority="20" w:qFormat="1"/>
+    <w:lsdException w:name="Document Map" w:semiHidden="1" w:unhideWhenUsed="1"/>
+    <w:lsdException w:name="Plain Text" w:semiHidden="1" w:unhideWhenUsed="1"/>
+    <w:lsdException w:name="E-mail Signature" w:semiHidden="1" w:unhideWhenUsed="1"/>
+    <w:lsdException w:name="HTML Top of Form" w:semiHidden="1" w:unhideWhenUsed="1"/>
+    <w:lsdException w:name="HTML Bottom of Form" w:semiHidden="1" w:unhideWhenUsed="1"/>
+    <w:lsdException w:name="Normal (Web)" w:semiHidden="1" w:unhideWhenUsed="1"/>
+    <w:lsdException w:name="HTML Acronym" w:semiHidden="1" w:unhideWhenUsed="1"/>
+    <w:lsdException w:name="HTML Address" w:semiHidden="1" w:unhideWhenUsed="1"/>
+    <w:lsdException w:name="HTML Cite" w:semiHidden="1" w:unhideWhenUsed="1"/>
+    <w:lsdException w:name="HTML Code" w:semiHidden="1" w:unhideWhenUsed="1"/>
+    <w:lsdException w:name="HTML Definition" w:semiHidden="1" w:unhideWhenUsed="1"/>
+    <w:lsdException w:name="HTML Keyboard" w:semiHidden="1" w:unhideWhenUsed="1"/>
+    <w:lsdException w:name="HTML Preformatted" w:semiHidden="1" w:unhideWhenUsed="1"/>
+    <w:lsdException w:name="HTML Sample" w:semiHidden="1" w:unhideWhenUsed="1"/>
+    <w:lsdException w:name="HTML Typewriter" w:semiHidden="1" w:unhideWhenUsed="1"/>
+    <w:lsdException w:name="HTML Variable" w:semiHidden="1" w:unhideWhenUsed="1"/>
+    <w:lsdException w:name="Normal Table" w:semiHidden="1" w:unhideWhenUsed="1"/>
+    <w:lsdException w:name="annotation subject" w:semiHidden="1" w:unhideWhenUsed="1"/>
+    <w:lsdException w:name="No List" w:semiHidden="1" w:unhideWhenUsed="1"/>
+    <w:lsdException w:name="Outline List 1" w:semiHidden="1" w:unhideWhenUsed="1"/>
+    <w:lsdException w:name="Outline List 2" w:semiHidden="1" w:unhideWhenUsed="1"/>
+    <w:lsdException w:name="Outline List 3" w:semiHidden="1" w:unhideWhenUsed="1"/>
+    <w:lsdException w:name="Table Simple 1" w:semiHidden="1" w:unhideWhenUsed="1"/>
+    <w:lsdException w:name="Table Simple 2" w:semiHidden="1" w:unhideWhenUsed="1"/>
+    <w:lsdException w:name="Table Simple 3" w:semiHidden="1" w:unhideWhenUsed="1"/>
+    <w:lsdException w:name="Table Classic 1" w:semiHidden="1" w:unhideWhenUsed="1"/>
+    <w:lsdException w:name="Table Classic 2" w:semiHidden="1" w:unhideWhenUsed="1"/>
+    <w:lsdException w:name="Table Classic 3" w:semiHidden="1" w:unhideWhenUsed="1"/>
+    <w:lsdException w:name="Table Classic 4" w:semiHidden="1" w:unhideWhenUsed="1"/>
+    <w:lsdException w:name="Table Colorful 1" w:semiHidden="1" w:unhideWhenUsed="1"/>
+    <w:lsdException w:name="Table Colorful 2" w:semiHidden="1" w:unhideWhenUsed="1"/>
+    <w:lsdException w:name="Table Colorful 3" w:semiHidden="1" w:unhideWhenUsed="1"/>
+    <w:lsdException w:name="Table Columns 1" w:semiHidden="1" w:unhideWhenUsed="1"/>
+    <w:lsdException w:name="Table Columns 2" w:semiHidden="1" w:unhideWhenUsed="1"/>
+    <w:lsdException w:name="Table Columns 3" w:semiHidden="1" w:unhideWhenUsed="1"/>
+    <w:lsdException w:name="Table Columns 4" w:semiHidden="1" w:unhideWhenUsed="1"/>
+    <w:lsdException w:name="Table Columns 5" w:semiHidden="1" w:unhideWhenUsed="1"/>
+    <w:lsdException w:name="Table Grid 1" w:semiHidden="1" w:unhideWhenUsed="1"/>
+    <w:lsdException w:name="Table Grid 2" w:semiHidden="1" w:unhideWhenUsed="1"/>
+    <w:lsdException w:name="Table Grid 3" w:semiHidden="1" w:unhideWhenUsed="1"/>
+    <w:lsdException w:name="Table Grid 4" w:semiHidden="1" w:unhideWhenUsed="1"/>
+    <w:lsdException w:name="Table Grid 5" w:semiHidden="1" w:unhideWhenUsed="1"/>
+    <w:lsdException w:name="Table Grid 6" w:semiHidden="1" w:unhideWhenUsed="1"/>
+    <w:lsdException w:name="Table Grid 7" w:semiHidden="1" w:unhideWhenUsed="1"/>
+    <w:lsdException w:name="Table Grid 8" w:semiHidden="1" w:unhideWhenUsed="1"/>
+    <w:lsdException w:name="Table List 1" w:semiHidden="1" w:unhideWhenUsed="1"/>
+    <w:lsdException w:name="Table List 2" w:semiHidden="1" w:unhideWhenUsed="1"/>
+    <w:lsdException w:name="Table List 3" w:semiHidden="1" w:unhideWhenUsed="1"/>
+    <w:lsdException w:name="Table List 4" w:semiHidden="1" w:unhideWhenUsed="1"/>
+    <w:lsdException w:name="Table List 5" w:semiHidden="1" w:unhideWhenUsed="1"/>
+    <w:lsdException w:name="Table List 6" w:semiHidden="1" w:unhideWhenUsed="1"/>
+    <w:lsdException w:name="Table List 7" w:semiHidden="1" w:unhideWhenUsed="1"/>
+    <w:lsdException w:name="Table List 8" w:semiHidden="1" w:unhideWhenUsed="1"/>
+    <w:lsdException w:name="Table 3D effects 1" w:semiHidden="1" w:unhideWhenUsed="1"/>
+    <w:lsdException w:name="Table 3D effects 2" w:semiHidden="1" w:unhideWhenUsed="1"/>
+    <w:lsdException w:name="Table 3D effects 3" w:semiHidden="1" w:unhideWhenUsed="1"/>
+    <w:lsdException w:name="Table Contemporary" w:semiHidden="1" w:unhideWhenUsed="1"/>
+    <w:lsdException w:name="Table Elegant" w:semiHidden="1" w:unhideWhenUsed="1"/>
+    <w:lsdException w:name="Table Professional" w:semiHidden="1" w:unhideWhenUsed="1"/>
+    <w:lsdException w:name="Table Subtle 1" w:semiHidden="1" w:unhideWhenUsed="1"/>
+    <w:lsdException w:name="Table Subtle 2" w:semiHidden="1" w:unhideWhenUsed="1"/>
+    <w:lsdException w:name="Table Web 1" w:semiHidden="1" w:unhideWhenUsed="1"/>
+    <w:lsdException w:name="Table Web 2" w:semiHidden="1" w:unhideWhenUsed="1"/>
+    <w:lsdException w:name="Table Web 3" w:semiHidden="1" w:unhideWhenUsed="1"/>
+    <w:lsdException w:name="Balloon Text" w:semiHidden="1" w:unhideWhenUsed="1"/>
+    <w:lsdException w:name="Table Grid" w:semiHidden="1" w:uiPriority="59" w:unhideWhenUsed="1"/>
+    <w:lsdException w:name="Table Theme" w:semiHidden="1" w:unhideWhenUsed="1"/>
+    <w:lsdException w:name="Placeholder Text" w:semiHidden="1"/>
+    <w:lsdException w:name="No Spacing" w:uiPriority="1" w:qFormat="1"/>
+    <w:lsdException w:name="Light Shading" w:uiPriority="60"/>
+    <w:lsdException w:name="Light List" w:uiPriority="61"/>
+    <w:lsdException w:name="Light Grid" w:uiPriority="62"/>
+    <w:lsdException w:name="Medium Shading 1" w:uiPriority="63"/>
+    <w:lsdException w:name="Medium Shading 2" w:uiPriority="64"/>
+    <w:lsdException w:name="Medium List 1" w:uiPriority="65"/>
+    <w:lsdException w:name="Medium List 2" w:uiPriority="66"/>
+    <w:lsdException w:name="Medium Grid 1" w:uiPriority="67"/>
+    <w:lsdException w:name="Medium Grid 2" w:uiPriority="68"/>
+    <w:lsdException w:name="Medium Grid 3" w:uiPriority="69"/>
+    <w:lsdException w:name="Dark List" w:uiPriority="70"/>
+    <w:lsdException w:name="Colorful Shading" w:uiPriority="71"/>
+    <w:lsdException w:name="Colorful List" w:uiPriority="72"/>
+    <w:lsdException w:name="Colorful Grid" w:uiPriority="73"/>
+    <w:lsdException w:name="Light Shading Accent 1" w:uiPriority="60"/>
+    <w:lsdException w:name="Light List Accent 1" w:uiPriority="61"/>
+    <w:lsdException w:name="Light Grid Accent 1" w:uiPriority="62"/>
+    <w:lsdException w:name="Medium Shading 1 Accent 1" w:uiPriority="63"/>
+    <w:lsdException w:name="Medium Shading 2 Accent 1" w:uiPriority="64"/>
+    <w:lsdException w:name="Medium List 1 Accent 1" w:uiPriority="65"/>
+    <w:lsdException w:name="Revision" w:semiHidden="1"/>
+    <w:lsdException w:name="List Paragraph" w:uiPriority="34" w:qFormat="1"/>
+    <w:lsdException w:name="Quote" w:uiPriority="29" w:qFormat="1"/>
+    <w:lsdException w:name="Intense Quote" w:uiPriority="30" w:qFormat="1"/>
+    <w:lsdException w:name="Medium List 2 Accent 1" w:uiPriority="66"/>
+    <w:lsdException w:name="Medium Grid 1 Accent 1" w:uiPriority="67"/>
+    <w:lsdException w:name="Medium Grid 2 Accent 1" w:uiPriority="68"/>
+    <w:lsdException w:name="Medium Grid 3 Accent 1" w:uiPriority="69"/>
+    <w:lsdException w:name="Dark List Accent 1" w:uiPriority="70"/>
+    <w:lsdException w:name="Colorful Shading Accent 1" w:uiPriority="71"/>
+    <w:lsdException w:name="Colorful List Accent 1" w:uiPriority="72"/>
+    <w:lsdException w:name="Colorful Grid Accent 1" w:uiPriority="73"/>
+    <w:lsdException w:name="Light Shading Accent 2" w:uiPriority="60"/>
+    <w:lsdException w:name="Light List Accent 2" w:uiPriority="61"/>
+    <w:lsdException w:name="Light Grid Accent 2" w:uiPriority="62"/>
+    <w:lsdException w:name="Medium Shading 1 Accent 2" w:uiPriority="63"/>
+    <w:lsdException w:name="Medium Shading 2 Accent 2" w:uiPriority="64"/>
+    <w:lsdException w:name="Medium List 1 Accent 2" w:uiPriority="65"/>
+    <w:lsdException w:name="Medium List 2 Accent 2" w:uiPriority="66"/>
+    <w:lsdException w:name="Medium Grid 1 Accent 2" w:uiPriority="67"/>
+    <w:lsdException w:name="Medium Grid 2 Accent 2" w:uiPriority="68"/>
+    <w:lsdException w:name="Medium Grid 3 Accent 2" w:uiPriority="69"/>
+    <w:lsdException w:name="Dark List Accent 2" w:uiPriority="70"/>
+    <w:lsdException w:name="Colorful Shading Accent 2" w:uiPriority="71"/>
+    <w:lsdException w:name="Colorful List Accent 2" w:uiPriority="72"/>
+    <w:lsdException w:name="Colorful Grid Accent 2" w:uiPriority="73"/>
+    <w:lsdException w:name="Light Shading Accent 3" w:uiPriority="60"/>
+    <w:lsdException w:name="Light List Accent 3" w:uiPriority="61"/>
+    <w:lsdException w:name="Light Grid Accent 3" w:uiPriority="62"/>
+    <w:lsdException w:name="Medium Shading 1 Accent 3" w:uiPriority="63"/>
+    <w:lsdException w:name="Medium Shading 2 Accent 3" w:uiPriority="64"/>
+    <w:lsdException w:name="Medium List 1 Accent 3" w:uiPriority="65"/>
+    <w:lsdException w:name="Medium List 2 Accent 3" w:uiPriority="66"/>
+    <w:lsdException w:name="Medium Grid 1 Accent 3" w:uiPriority="67"/>
+    <w:lsdException w:name="Medium Grid 2 Accent 3" w:uiPriority="68"/>
+    <w:lsdException w:name="Medium Grid 3 Accent 3" w:uiPriority="69"/>
+    <w:lsdException w:name="Dark List Accent 3" w:uiPriority="70"/>
+    <w:lsdException w:name="Colorful Shading Accent 3" w:uiPriority="71"/>
+    <w:lsdException w:name="Colorful List Accent 3" w:uiPriority="72"/>
+    <w:lsdException w:name="Colorful Grid Accent 3" w:uiPriority="73"/>
+    <w:lsdException w:name="Light Shading Accent 4" w:uiPriority="60"/>
+    <w:lsdException w:name="Light List Accent 4" w:uiPriority="61"/>
+    <w:lsdException w:name="Light Grid Accent 4" w:uiPriority="62"/>
+    <w:lsdException w:name="Medium Shading 1 Accent 4" w:uiPriority="63"/>
+    <w:lsdException w:name="Medium Shading 2 Accent 4" w:uiPriority="64"/>
+    <w:lsdException w:name="Medium List 1 Accent 4" w:uiPriority="65"/>
+    <w:lsdException w:name="Medium List 2 Accent 4" w:uiPriority="66"/>
+    <w:lsdException w:name="Medium Grid 1 Accent 4" w:uiPriority="67"/>
+    <w:lsdException w:name="Medium Grid 2 Accent 4" w:uiPriority="68"/>
+    <w:lsdException w:name="Medium Grid 3 Accent 4" w:uiPriority="69"/>
+    <w:lsdException w:name="Dark List Accent 4" w:uiPriority="70"/>
+    <w:lsdException w:name="Colorful Shading Accent 4" w:uiPriority="71"/>
+    <w:lsdException w:name="Colorful List Accent 4" w:uiPriority="72"/>
+    <w:lsdException w:name="Colorful Grid Accent 4" w:uiPriority="73"/>
+    <w:lsdException w:name="Light Shading Accent 5" w:uiPriority="60"/>
+    <w:lsdException w:name="Light List Accent 5" w:uiPriority="61"/>
+    <w:lsdException w:name="Light Grid Accent 5" w:uiPriority="62"/>
+    <w:lsdException w:name="Medium Shading 1 Accent 5" w:uiPriority="63"/>
+    <w:lsdException w:name="Medium Shading 2 Accent 5" w:uiPriority="64"/>
+    <w:lsdException w:name="Medium List 1 Accent 5" w:uiPriority="65"/>
+    <w:lsdException w:name="Medium List 2 Accent 5" w:uiPriority="66"/>
+    <w:lsdException w:name="Medium Grid 1 Accent 5" w:uiPriority="67"/>
+    <w:lsdException w:name="Medium Grid 2 Accent 5" w:uiPriority="68"/>
+    <w:lsdException w:name="Medium Grid 3 Accent 5" w:uiPriority="69"/>
+    <w:lsdException w:name="Dark List Accent 5" w:uiPriority="70"/>
+    <w:lsdException w:name="Colorful Shading Accent 5" w:uiPriority="71"/>
+    <w:lsdException w:name="Colorful List Accent 5" w:uiPriority="72"/>
+    <w:lsdException w:name="Colorful Grid Accent 5" w:uiPriority="73"/>
+    <w:lsdException w:name="Light Shading Accent 6" w:uiPriority="60"/>
+    <w:lsdException w:name="Light List Accent 6" w:uiPriority="61"/>
+    <w:lsdException w:name="Light Grid Accent 6" w:uiPriority="62"/>
+    <w:lsdException w:name="Medium Shading 1 Accent 6" w:uiPriority="63"/>
+    <w:lsdException w:name="Medium Shading 2 Accent 6" w:uiPriority="64"/>
+    <w:lsdException w:name="Medium List 1 Accent 6" w:uiPriority="65"/>
+    <w:lsdException w:name="Medium List 2 Accent 6" w:uiPriority="66"/>
+    <w:lsdException w:name="Medium Grid 1 Accent 6" w:uiPriority="67"/>
+    <w:lsdException w:name="Medium Grid 2 Accent 6" w:uiPriority="68"/>
+    <w:lsdException w:name="Medium Grid 3 Accent 6" w:uiPriority="69"/>
+    <w:lsdException w:name="Dark List Accent 6" w:uiPriority="70"/>
+    <w:lsdException w:name="Colorful Shading Accent 6" w:uiPriority="71"/>
+    <w:lsdException w:name="Colorful List Accent 6" w:uiPriority="72"/>
+    <w:lsdException w:name="Colorful Grid Accent 6" w:uiPriority="73"/>
+    <w:lsdException w:name="Subtle Emphasis" w:uiPriority="19" w:qFormat="1"/>
+    <w:lsdException w:name="Intense Emphasis" w:uiPriority="21" w:qFormat="1"/>
+    <w:lsdException w:name="Subtle Reference" w:uiPriority="31" w:qFormat="1"/>
+    <w:lsdException w:name="Intense Reference" w:uiPriority="32" w:qFormat="1"/>
+    <w:lsdException w:name="Book Title" w:uiPriority="33" w:qFormat="1"/>
+    <w:lsdException w:name="Bibliography" w:semiHidden="1" w:uiPriority="37" w:unhideWhenUsed="1"/>
+    <w:lsdException w:name="TOC Heading" w:semiHidden="1" w:uiPriority="39" w:unhideWhenUsed="1" w:qFormat="1"/>
+    <w:lsdException w:name="Plain Table 1" w:uiPriority="41"/>
+    <w:lsdException w:name="Plain Table 2" w:uiPriority="42"/>
+    <w:lsdException w:name="Plain Table 3" w:uiPriority="43"/>
+    <w:lsdException w:name="Plain Table 4" w:uiPriority="44"/>
+    <w:lsdException w:name="Plain Table 5" w:uiPriority="45"/>
+    <w:lsdException w:name="Grid Table Light" w:uiPriority="40"/>
+    <w:lsdException w:name="Grid Table 1 Light" w:uiPriority="46"/>
+    <w:lsdException w:name="Grid Table 2" w:uiPriority="47"/>
+    <w:lsdException w:name="Grid Table 3" w:uiPriority="48"/>
+    <w:lsdException w:name="Grid Table 4" w:uiPriority="49"/>
+    <w:lsdException w:name="Grid Table 5 Dark" w:uiPriority="50"/>
+    <w:lsdException w:name="Grid Table 6 Colorful" w:uiPriority="51"/>
+    <w:lsdException w:name="Grid Table 7 Colorful" w:uiPriority="52"/>
+    <w:lsdException w:name="Grid Table 1 Light Accent 1" w:uiPriority="46"/>
+    <w:lsdException w:name="Grid Table 2 Accent 1" w:uiPriority="47"/>
+    <w:lsdException w:name="Grid Table 3 Accent 1" w:uiPriority="48"/>
+    <w:lsdException w:name="Grid Table 4 Accent 1" w:uiPriority="49"/>
+    <w:lsdException w:name="Grid Table 5 Dark Accent 1" w:uiPriority="50"/>
+    <w:lsdException w:name="Grid Table 6 Colorful Accent 1" w:uiPriority="51"/>
+    <w:lsdException w:name="Grid Table 7 Colorful Accent 1" w:uiPriority="52"/>
+    <w:lsdException w:name="Grid Table 1 Light Accent 2" w:uiPriority="46"/>
+    <w:lsdException w:name="Grid Table 2 Accent 2" w:uiPriority="47"/>
+    <w:lsdException w:name="Grid Table 3 Accent 2" w:uiPriority="48"/>
+    <w:lsdException w:name="Grid Table 4 Accent 2" w:uiPriority="49"/>
+    <w:lsdException w:name="Grid Table 5 Dark Accent 2" w:uiPriority="50"/>
+    <w:lsdException w:name="Grid Table 6 Colorful Accent 2" w:uiPriority="51"/>
+    <w:lsdException w:name="Grid Table 7 Colorful Accent 2" w:uiPriority="52"/>
+    <w:lsdException w:name="Grid Table 1 Light Accent 3" w:uiPriority="46"/>
+    <w:lsdException w:name="Grid Table 2 Accent 3" w:uiPriority="47"/>
+    <w:lsdException w:name="Grid Table 3 Accent 3" w:uiPriority="48"/>
+    <w:lsdException w:name="Grid Table 4 Accent 3" w:uiPriority="49"/>
+    <w:lsdException w:name="Grid Table 5 Dark Accent 3" w:uiPriority="50"/>
+    <w:lsdException w:name="Grid Table 6 Colorful Accent 3" w:uiPriority="51"/>
+    <w:lsdException w:name="Grid Table 7 Colorful Accent 3" w:uiPriority="52"/>
+    <w:lsdException w:name="Grid Table 1 Light Accent 4" w:uiPriority="46"/>
+    <w:lsdException w:name="Grid Table 2 Accent 4" w:uiPriority="47"/>
+    <w:lsdException w:name="Grid Table 3 Accent 4" w:uiPriority="48"/>
+    <w:lsdException w:name="Grid Table 4 Accent 4" w:uiPriority="49"/>
+    <w:lsdException w:name="Grid Table 5 Dark Accent 4" w:uiPriority="50"/>
+    <w:lsdException w:name="Grid Table 6 Colorful Accent 4" w:uiPriority="51"/>
+    <w:lsdException w:name="Grid Table 7 Colorful Accent 4" w:uiPriority="52"/>
+    <w:lsdException w:name="Grid Table 1 Light Accent 5" w:uiPriority="46"/>
+    <w:lsdException w:name="Grid Table 2 Accent 5" w:uiPriority="47"/>
+    <w:lsdException w:name="Grid Table 3 Accent 5" w:uiPriority="48"/>
+    <w:lsdException w:name="Grid Table 4 Accent 5" w:uiPriority="49"/>
+    <w:lsdException w:name="Grid Table 5 Dark Accent 5" w:uiPriority="50"/>
+    <w:lsdException w:name="Grid Table 6 Colorful Accent 5" w:uiPriority="51"/>
+    <w:lsdException w:name="Grid Table 7 Colorful Accent 5" w:uiPriority="52"/>
+    <w:lsdException w:name="Grid Table 1 Light Accent 6" w:uiPriority="46"/>
+    <w:lsdException w:name="Grid Table 2 Accent 6" w:uiPriority="47"/>
+    <w:lsdException w:name="Grid Table 3 Accent 6" w:uiPriority="48"/>
+    <w:lsdException w:name="Grid Table 4 Accent 6" w:uiPriority="49"/>
+    <w:lsdException w:name="Grid Table 5 Dark Accent 6" w:uiPriority="50"/>
+    <w:lsdException w:name="Grid Table 6 Colorful Accent 6" w:uiPriority="51"/>
+    <w:lsdException w:name="Grid Table 7 Colorful Accent 6" w:uiPriority="52"/>
+    <w:lsdException w:name="List Table 1 Light" w:uiPriority="46"/>
+    <w:lsdException w:name="List Table 2" w:uiPriority="47"/>
+    <w:lsdException w:name="List Table 3" w:uiPriority="48"/>
+    <w:lsdException w:name="List Table 4" w:uiPriority="49"/>
+    <w:lsdException w:name="List Table 5 Dark" w:uiPriority="50"/>
+    <w:lsdException w:name="List Table 6 Colorful" w:uiPriority="51"/>
+    <w:lsdException w:name="List Table 7 Colorful" w:uiPriority="52"/>
+    <w:lsdException w:name="List Table 1 Light Accent 1" w:uiPriority="46"/>
+    <w:lsdException w:name="List Table 2 Accent 1" w:uiPriority="47"/>
+    <w:lsdException w:name="List Table 3 Accent 1" w:uiPriority="48"/>
+    <w:lsdException w:name="List Table 4 Accent 1" w:uiPriority="49"/>
+    <w:lsdException w:name="List Table 5 Dark Accent 1" w:uiPriority="50"/>
+    <w:lsdException w:name="List Table 6 Colorful Accent 1" w:uiPriority="51"/>
+    <w:lsdException w:name="List Table 7 Colorful Accent 1" w:uiPriority="52"/>
+    <w:lsdException w:name="List Table 1 Light Accent 2" w:uiPriority="46"/>
+    <w:lsdException w:name="List Table 2 Accent 2" w:uiPriority="47"/>
+    <w:lsdException w:name="List Table 3 Accent 2" w:uiPriority="48"/>
+    <w:lsdException w:name="List Table 4 Accent 2" w:uiPriority="49"/>
+    <w:lsdException w:name="List Table 5 Dark Accent 2" w:uiPriority="50"/>
+    <w:lsdException w:name="List Table 6 Colorful Accent 2" w:uiPriority="51"/>
+    <w:lsdException w:name="List Table 7 Colorful Accent 2" w:uiPriority="52"/>
+    <w:lsdException w:name="List Table 1 Light Accent 3" w:uiPriority="46"/>
+    <w:lsdException w:name="List Table 2 Accent 3" w:uiPriority="47"/>
+    <w:lsdException w:name="List Table 3 Accent 3" w:uiPriority="48"/>
+    <w:lsdException w:name="List Table 4 Accent 3" w:uiPriority="49"/>
+    <w:lsdException w:name="List Table 5 Dark Accent 3" w:uiPriority="50"/>
+    <w:lsdException w:name="List Table 6 Colorful Accent 3" w:uiPriority="51"/>
+    <w:lsdException w:name="List Table 7 Colorful Accent 3" w:uiPriority="52"/>
+    <w:lsdException w:name="List Table 1 Light Accent 4" w:uiPriority="46"/>
+    <w:lsdException w:name="List Table 2 Accent 4" w:uiPriority="47"/>
+    <w:lsdException w:name="List Table 3 Accent 4" w:uiPriority="48"/>
+    <w:lsdException w:name="List Table 4 Accent 4" w:uiPriority="49"/>
+    <w:lsdException w:name="List Table 5 Dark Accent 4" w:uiPriority="50"/>
+    <w:lsdException w:name="List Table 6 Colorful Accent 4" w:uiPriority="51"/>
+    <w:lsdException w:name="List Table 7 Colorful Accent 4" w:uiPriority="52"/>
+    <w:lsdException w:name="List Table 1 Light Accent 5" w:uiPriority="46"/>
+    <w:lsdException w:name="List Table 2 Accent 5" w:uiPriority="47"/>
+    <w:lsdException w:name="List Table 3 Accent 5" w:uiPriority="48"/>
+    <w:lsdException w:name="List Table 4 Accent 5" w:uiPriority="49"/>
+    <w:lsdException w:name="List Table 5 Dark Accent 5" w:uiPriority="50"/>
+    <w:lsdException w:name="List Table 6 Colorful Accent 5" w:uiPriority="51"/>
+    <w:lsdException w:name="List Table 7 Colorful Accent 5" w:uiPriority="52"/>
+    <w:lsdException w:name="List Table 1 Light Accent 6" w:uiPriority="46"/>
+    <w:lsdException w:name="List Table 2 Accent 6" w:uiPriority="47"/>
+    <w:lsdException w:name="List Table 3 Accent 6" w:uiPriority="48"/>
+    <w:lsdException w:name="List Table 4 Accent 6" w:uiPriority="49"/>
+    <w:lsdException w:name="List Table 5 Dark Accent 6" w:uiPriority="50"/>
+    <w:lsdException w:name="List Table 6 Colorful Accent 6" w:uiPriority="51"/>
+    <w:lsdException w:name="List Table 7 Colorful Accent 6" w:uiPriority="52"/>
+    <w:lsdException w:name="Mention" w:semiHidden="1" w:unhideWhenUsed="1"/>
+    <w:lsdException w:name="Smart Hyperlink" w:semiHidden="1" w:unhideWhenUsed="1"/>
+    <w:lsdException w:name="Hashtag" w:semiHidden="1" w:unhideWhenUsed="1"/>
+    <w:lsdException w:name="Unresolved Mention" w:semiHidden="1" w:unhideWhenUsed="1"/>
   </w:latentStyles>
   <w:style w:type="paragraph" w:default="1" w:styleId="Normal">
     <w:name w:val="Normal"/>
@@ -11995,7 +11015,6 @@
     <w:tblPr>
       <w:tblStyleRowBandSize w:val="1"/>
       <w:tblStyleColBandSize w:val="1"/>
-      <w:tblInd w:w="0" w:type="dxa"/>
       <w:tblCellMar>
         <w:top w:w="100" w:type="dxa"/>
         <w:left w:w="100" w:type="dxa"/>
@@ -12009,7 +11028,6 @@
     <w:tblPr>
       <w:tblStyleRowBandSize w:val="1"/>
       <w:tblStyleColBandSize w:val="1"/>
-      <w:tblInd w:w="0" w:type="dxa"/>
       <w:tblCellMar>
         <w:top w:w="100" w:type="dxa"/>
         <w:left w:w="100" w:type="dxa"/>
@@ -12023,7 +11041,6 @@
     <w:tblPr>
       <w:tblStyleRowBandSize w:val="1"/>
       <w:tblStyleColBandSize w:val="1"/>
-      <w:tblInd w:w="0" w:type="dxa"/>
       <w:tblCellMar>
         <w:top w:w="100" w:type="dxa"/>
         <w:left w:w="100" w:type="dxa"/>
@@ -12037,7 +11054,6 @@
     <w:tblPr>
       <w:tblStyleRowBandSize w:val="1"/>
       <w:tblStyleColBandSize w:val="1"/>
-      <w:tblInd w:w="0" w:type="dxa"/>
       <w:tblCellMar>
         <w:top w:w="100" w:type="dxa"/>
         <w:left w:w="100" w:type="dxa"/>
@@ -12051,7 +11067,6 @@
     <w:tblPr>
       <w:tblStyleRowBandSize w:val="1"/>
       <w:tblStyleColBandSize w:val="1"/>
-      <w:tblInd w:w="0" w:type="dxa"/>
       <w:tblCellMar>
         <w:top w:w="100" w:type="dxa"/>
         <w:left w:w="100" w:type="dxa"/>
@@ -12227,7 +11242,6 @@
       <w:spacing w:before="0"/>
     </w:pPr>
     <w:tblPr>
-      <w:tblInd w:w="0" w:type="dxa"/>
       <w:tblBorders>
         <w:top w:val="single" w:sz="4" w:space="0" w:color="auto"/>
         <w:left w:val="single" w:sz="4" w:space="0" w:color="auto"/>
@@ -12236,656 +11250,6 @@
         <w:insideH w:val="single" w:sz="4" w:space="0" w:color="auto"/>
         <w:insideV w:val="single" w:sz="4" w:space="0" w:color="auto"/>
       </w:tblBorders>
-      <w:tblCellMar>
-        <w:top w:w="0" w:type="dxa"/>
-        <w:left w:w="108" w:type="dxa"/>
-        <w:bottom w:w="0" w:type="dxa"/>
-        <w:right w:w="108" w:type="dxa"/>
-      </w:tblCellMar>
-    </w:tblPr>
-  </w:style>
-  <w:style w:type="character" w:customStyle="1" w:styleId="Heading2Char">
-    <w:name w:val="Heading 2 Char"/>
-    <w:basedOn w:val="DefaultParagraphFont"/>
-    <w:link w:val="Heading2"/>
-    <w:rsid w:val="00F07667"/>
-    <w:rPr>
-      <w:b/>
-      <w:i/>
-      <w:color w:val="000000"/>
-      <w:sz w:val="24"/>
-      <w:szCs w:val="24"/>
-    </w:rPr>
-  </w:style>
-</w:styles>
-</file>
-
-<file path=word/stylesWithEffects.xml><?xml version="1.0" encoding="utf-8"?>
-<w:styles xmlns:wpc="http://schemas.microsoft.com/office/word/2010/wordprocessingCanvas" xmlns:mc="http://schemas.openxmlformats.org/markup-compatibility/2006" xmlns:o="urn:schemas-microsoft-com:office:office" xmlns:r="http://schemas.openxmlformats.org/officeDocument/2006/relationships" xmlns:m="http://schemas.openxmlformats.org/officeDocument/2006/math" xmlns:v="urn:schemas-microsoft-com:vml" xmlns:wp14="http://schemas.microsoft.com/office/word/2010/wordprocessingDrawing" xmlns:wp="http://schemas.openxmlformats.org/drawingml/2006/wordprocessingDrawing" xmlns:w10="urn:schemas-microsoft-com:office:word" xmlns:w="http://schemas.openxmlformats.org/wordprocessingml/2006/main" xmlns:w14="http://schemas.microsoft.com/office/word/2010/wordml" xmlns:wpg="http://schemas.microsoft.com/office/word/2010/wordprocessingGroup" xmlns:wpi="http://schemas.microsoft.com/office/word/2010/wordprocessingInk" xmlns:wne="http://schemas.microsoft.com/office/word/2006/wordml" xmlns:wps="http://schemas.microsoft.com/office/word/2010/wordprocessingShape" mc:Ignorable="w14 wp14">
-  <w:docDefaults>
-    <w:rPrDefault>
-      <w:rPr>
-        <w:rFonts w:ascii="Arial" w:eastAsia="Arial" w:hAnsi="Arial" w:cs="Arial"/>
-        <w:sz w:val="22"/>
-        <w:szCs w:val="22"/>
-        <w:lang w:val="en-US" w:eastAsia="en-US" w:bidi="ar-SA"/>
-      </w:rPr>
-    </w:rPrDefault>
-    <w:pPrDefault>
-      <w:pPr>
-        <w:spacing w:before="120"/>
-      </w:pPr>
-    </w:pPrDefault>
-  </w:docDefaults>
-  <w:latentStyles w:defLockedState="0" w:defUIPriority="99" w:defSemiHidden="1" w:defUnhideWhenUsed="1" w:defQFormat="0" w:count="267">
-    <w:lsdException w:name="Normal" w:semiHidden="0" w:uiPriority="0" w:unhideWhenUsed="0" w:qFormat="1"/>
-    <w:lsdException w:name="heading 1" w:semiHidden="0" w:uiPriority="9" w:unhideWhenUsed="0" w:qFormat="1"/>
-    <w:lsdException w:name="heading 2" w:uiPriority="0" w:qFormat="1"/>
-    <w:lsdException w:name="heading 3" w:uiPriority="9" w:qFormat="1"/>
-    <w:lsdException w:name="heading 4" w:uiPriority="9" w:qFormat="1"/>
-    <w:lsdException w:name="heading 5" w:uiPriority="9" w:qFormat="1"/>
-    <w:lsdException w:name="heading 6" w:uiPriority="9" w:qFormat="1"/>
-    <w:lsdException w:name="heading 7" w:uiPriority="9" w:qFormat="1"/>
-    <w:lsdException w:name="heading 8" w:uiPriority="9" w:qFormat="1"/>
-    <w:lsdException w:name="heading 9" w:uiPriority="9" w:qFormat="1"/>
-    <w:lsdException w:name="toc 1" w:uiPriority="39"/>
-    <w:lsdException w:name="toc 2" w:uiPriority="39"/>
-    <w:lsdException w:name="toc 3" w:uiPriority="39"/>
-    <w:lsdException w:name="toc 4" w:uiPriority="39"/>
-    <w:lsdException w:name="toc 5" w:uiPriority="39"/>
-    <w:lsdException w:name="toc 6" w:uiPriority="39"/>
-    <w:lsdException w:name="toc 7" w:uiPriority="39"/>
-    <w:lsdException w:name="toc 8" w:uiPriority="39"/>
-    <w:lsdException w:name="toc 9" w:uiPriority="39"/>
-    <w:lsdException w:name="caption" w:uiPriority="35" w:qFormat="1"/>
-    <w:lsdException w:name="Title" w:semiHidden="0" w:uiPriority="10" w:unhideWhenUsed="0" w:qFormat="1"/>
-    <w:lsdException w:name="Default Paragraph Font" w:uiPriority="1"/>
-    <w:lsdException w:name="Subtitle" w:semiHidden="0" w:uiPriority="11" w:unhideWhenUsed="0" w:qFormat="1"/>
-    <w:lsdException w:name="Strong" w:semiHidden="0" w:uiPriority="22" w:unhideWhenUsed="0" w:qFormat="1"/>
-    <w:lsdException w:name="Emphasis" w:semiHidden="0" w:uiPriority="20" w:unhideWhenUsed="0" w:qFormat="1"/>
-    <w:lsdException w:name="Table Grid" w:semiHidden="0" w:uiPriority="59" w:unhideWhenUsed="0"/>
-    <w:lsdException w:name="Placeholder Text" w:unhideWhenUsed="0"/>
-    <w:lsdException w:name="No Spacing" w:semiHidden="0" w:uiPriority="1" w:unhideWhenUsed="0" w:qFormat="1"/>
-    <w:lsdException w:name="Light Shading" w:semiHidden="0" w:uiPriority="60" w:unhideWhenUsed="0"/>
-    <w:lsdException w:name="Light List" w:semiHidden="0" w:uiPriority="61" w:unhideWhenUsed="0"/>
-    <w:lsdException w:name="Light Grid" w:semiHidden="0" w:uiPriority="62" w:unhideWhenUsed="0"/>
-    <w:lsdException w:name="Medium Shading 1" w:semiHidden="0" w:uiPriority="63" w:unhideWhenUsed="0"/>
-    <w:lsdException w:name="Medium Shading 2" w:semiHidden="0" w:uiPriority="64" w:unhideWhenUsed="0"/>
-    <w:lsdException w:name="Medium List 1" w:semiHidden="0" w:uiPriority="65" w:unhideWhenUsed="0"/>
-    <w:lsdException w:name="Medium List 2" w:semiHidden="0" w:uiPriority="66" w:unhideWhenUsed="0"/>
-    <w:lsdException w:name="Medium Grid 1" w:semiHidden="0" w:uiPriority="67" w:unhideWhenUsed="0"/>
-    <w:lsdException w:name="Medium Grid 2" w:semiHidden="0" w:uiPriority="68" w:unhideWhenUsed="0"/>
-    <w:lsdException w:name="Medium Grid 3" w:semiHidden="0" w:uiPriority="69" w:unhideWhenUsed="0"/>
-    <w:lsdException w:name="Dark List" w:semiHidden="0" w:uiPriority="70" w:unhideWhenUsed="0"/>
-    <w:lsdException w:name="Colorful Shading" w:semiHidden="0" w:uiPriority="71" w:unhideWhenUsed="0"/>
-    <w:lsdException w:name="Colorful List" w:semiHidden="0" w:uiPriority="72" w:unhideWhenUsed="0"/>
-    <w:lsdException w:name="Colorful Grid" w:semiHidden="0" w:uiPriority="73" w:unhideWhenUsed="0"/>
-    <w:lsdException w:name="Light Shading Accent 1" w:semiHidden="0" w:uiPriority="60" w:unhideWhenUsed="0"/>
-    <w:lsdException w:name="Light List Accent 1" w:semiHidden="0" w:uiPriority="61" w:unhideWhenUsed="0"/>
-    <w:lsdException w:name="Light Grid Accent 1" w:semiHidden="0" w:uiPriority="62" w:unhideWhenUsed="0"/>
-    <w:lsdException w:name="Medium Shading 1 Accent 1" w:semiHidden="0" w:uiPriority="63" w:unhideWhenUsed="0"/>
-    <w:lsdException w:name="Medium Shading 2 Accent 1" w:semiHidden="0" w:uiPriority="64" w:unhideWhenUsed="0"/>
-    <w:lsdException w:name="Medium List 1 Accent 1" w:semiHidden="0" w:uiPriority="65" w:unhideWhenUsed="0"/>
-    <w:lsdException w:name="Revision" w:unhideWhenUsed="0"/>
-    <w:lsdException w:name="List Paragraph" w:semiHidden="0" w:uiPriority="34" w:unhideWhenUsed="0" w:qFormat="1"/>
-    <w:lsdException w:name="Quote" w:semiHidden="0" w:uiPriority="29" w:unhideWhenUsed="0" w:qFormat="1"/>
-    <w:lsdException w:name="Intense Quote" w:semiHidden="0" w:uiPriority="30" w:unhideWhenUsed="0" w:qFormat="1"/>
-    <w:lsdException w:name="Medium List 2 Accent 1" w:semiHidden="0" w:uiPriority="66" w:unhideWhenUsed="0"/>
-    <w:lsdException w:name="Medium Grid 1 Accent 1" w:semiHidden="0" w:uiPriority="67" w:unhideWhenUsed="0"/>
-    <w:lsdException w:name="Medium Grid 2 Accent 1" w:semiHidden="0" w:uiPriority="68" w:unhideWhenUsed="0"/>
-    <w:lsdException w:name="Medium Grid 3 Accent 1" w:semiHidden="0" w:uiPriority="69" w:unhideWhenUsed="0"/>
-    <w:lsdException w:name="Dark List Accent 1" w:semiHidden="0" w:uiPriority="70" w:unhideWhenUsed="0"/>
-    <w:lsdException w:name="Colorful Shading Accent 1" w:semiHidden="0" w:uiPriority="71" w:unhideWhenUsed="0"/>
-    <w:lsdException w:name="Colorful List Accent 1" w:semiHidden="0" w:uiPriority="72" w:unhideWhenUsed="0"/>
-    <w:lsdException w:name="Colorful Grid Accent 1" w:semiHidden="0" w:uiPriority="73" w:unhideWhenUsed="0"/>
-    <w:lsdException w:name="Light Shading Accent 2" w:semiHidden="0" w:uiPriority="60" w:unhideWhenUsed="0"/>
-    <w:lsdException w:name="Light List Accent 2" w:semiHidden="0" w:uiPriority="61" w:unhideWhenUsed="0"/>
-    <w:lsdException w:name="Light Grid Accent 2" w:semiHidden="0" w:uiPriority="62" w:unhideWhenUsed="0"/>
-    <w:lsdException w:name="Medium Shading 1 Accent 2" w:semiHidden="0" w:uiPriority="63" w:unhideWhenUsed="0"/>
-    <w:lsdException w:name="Medium Shading 2 Accent 2" w:semiHidden="0" w:uiPriority="64" w:unhideWhenUsed="0"/>
-    <w:lsdException w:name="Medium List 1 Accent 2" w:semiHidden="0" w:uiPriority="65" w:unhideWhenUsed="0"/>
-    <w:lsdException w:name="Medium List 2 Accent 2" w:semiHidden="0" w:uiPriority="66" w:unhideWhenUsed="0"/>
-    <w:lsdException w:name="Medium Grid 1 Accent 2" w:semiHidden="0" w:uiPriority="67" w:unhideWhenUsed="0"/>
-    <w:lsdException w:name="Medium Grid 2 Accent 2" w:semiHidden="0" w:uiPriority="68" w:unhideWhenUsed="0"/>
-    <w:lsdException w:name="Medium Grid 3 Accent 2" w:semiHidden="0" w:uiPriority="69" w:unhideWhenUsed="0"/>
-    <w:lsdException w:name="Dark List Accent 2" w:semiHidden="0" w:uiPriority="70" w:unhideWhenUsed="0"/>
-    <w:lsdException w:name="Colorful Shading Accent 2" w:semiHidden="0" w:uiPriority="71" w:unhideWhenUsed="0"/>
-    <w:lsdException w:name="Colorful List Accent 2" w:semiHidden="0" w:uiPriority="72" w:unhideWhenUsed="0"/>
-    <w:lsdException w:name="Colorful Grid Accent 2" w:semiHidden="0" w:uiPriority="73" w:unhideWhenUsed="0"/>
-    <w:lsdException w:name="Light Shading Accent 3" w:semiHidden="0" w:uiPriority="60" w:unhideWhenUsed="0"/>
-    <w:lsdException w:name="Light List Accent 3" w:semiHidden="0" w:uiPriority="61" w:unhideWhenUsed="0"/>
-    <w:lsdException w:name="Light Grid Accent 3" w:semiHidden="0" w:uiPriority="62" w:unhideWhenUsed="0"/>
-    <w:lsdException w:name="Medium Shading 1 Accent 3" w:semiHidden="0" w:uiPriority="63" w:unhideWhenUsed="0"/>
-    <w:lsdException w:name="Medium Shading 2 Accent 3" w:semiHidden="0" w:uiPriority="64" w:unhideWhenUsed="0"/>
-    <w:lsdException w:name="Medium List 1 Accent 3" w:semiHidden="0" w:uiPriority="65" w:unhideWhenUsed="0"/>
-    <w:lsdException w:name="Medium List 2 Accent 3" w:semiHidden="0" w:uiPriority="66" w:unhideWhenUsed="0"/>
-    <w:lsdException w:name="Medium Grid 1 Accent 3" w:semiHidden="0" w:uiPriority="67" w:unhideWhenUsed="0"/>
-    <w:lsdException w:name="Medium Grid 2 Accent 3" w:semiHidden="0" w:uiPriority="68" w:unhideWhenUsed="0"/>
-    <w:lsdException w:name="Medium Grid 3 Accent 3" w:semiHidden="0" w:uiPriority="69" w:unhideWhenUsed="0"/>
-    <w:lsdException w:name="Dark List Accent 3" w:semiHidden="0" w:uiPriority="70" w:unhideWhenUsed="0"/>
-    <w:lsdException w:name="Colorful Shading Accent 3" w:semiHidden="0" w:uiPriority="71" w:unhideWhenUsed="0"/>
-    <w:lsdException w:name="Colorful List Accent 3" w:semiHidden="0" w:uiPriority="72" w:unhideWhenUsed="0"/>
-    <w:lsdException w:name="Colorful Grid Accent 3" w:semiHidden="0" w:uiPriority="73" w:unhideWhenUsed="0"/>
-    <w:lsdException w:name="Light Shading Accent 4" w:semiHidden="0" w:uiPriority="60" w:unhideWhenUsed="0"/>
-    <w:lsdException w:name="Light List Accent 4" w:semiHidden="0" w:uiPriority="61" w:unhideWhenUsed="0"/>
-    <w:lsdException w:name="Light Grid Accent 4" w:semiHidden="0" w:uiPriority="62" w:unhideWhenUsed="0"/>
-    <w:lsdException w:name="Medium Shading 1 Accent 4" w:semiHidden="0" w:uiPriority="63" w:unhideWhenUsed="0"/>
-    <w:lsdException w:name="Medium Shading 2 Accent 4" w:semiHidden="0" w:uiPriority="64" w:unhideWhenUsed="0"/>
-    <w:lsdException w:name="Medium List 1 Accent 4" w:semiHidden="0" w:uiPriority="65" w:unhideWhenUsed="0"/>
-    <w:lsdException w:name="Medium List 2 Accent 4" w:semiHidden="0" w:uiPriority="66" w:unhideWhenUsed="0"/>
-    <w:lsdException w:name="Medium Grid 1 Accent 4" w:semiHidden="0" w:uiPriority="67" w:unhideWhenUsed="0"/>
-    <w:lsdException w:name="Medium Grid 2 Accent 4" w:semiHidden="0" w:uiPriority="68" w:unhideWhenUsed="0"/>
-    <w:lsdException w:name="Medium Grid 3 Accent 4" w:semiHidden="0" w:uiPriority="69" w:unhideWhenUsed="0"/>
-    <w:lsdException w:name="Dark List Accent 4" w:semiHidden="0" w:uiPriority="70" w:unhideWhenUsed="0"/>
-    <w:lsdException w:name="Colorful Shading Accent 4" w:semiHidden="0" w:uiPriority="71" w:unhideWhenUsed="0"/>
-    <w:lsdException w:name="Colorful List Accent 4" w:semiHidden="0" w:uiPriority="72" w:unhideWhenUsed="0"/>
-    <w:lsdException w:name="Colorful Grid Accent 4" w:semiHidden="0" w:uiPriority="73" w:unhideWhenUsed="0"/>
-    <w:lsdException w:name="Light Shading Accent 5" w:semiHidden="0" w:uiPriority="60" w:unhideWhenUsed="0"/>
-    <w:lsdException w:name="Light List Accent 5" w:semiHidden="0" w:uiPriority="61" w:unhideWhenUsed="0"/>
-    <w:lsdException w:name="Light Grid Accent 5" w:semiHidden="0" w:uiPriority="62" w:unhideWhenUsed="0"/>
-    <w:lsdException w:name="Medium Shading 1 Accent 5" w:semiHidden="0" w:uiPriority="63" w:unhideWhenUsed="0"/>
-    <w:lsdException w:name="Medium Shading 2 Accent 5" w:semiHidden="0" w:uiPriority="64" w:unhideWhenUsed="0"/>
-    <w:lsdException w:name="Medium List 1 Accent 5" w:semiHidden="0" w:uiPriority="65" w:unhideWhenUsed="0"/>
-    <w:lsdException w:name="Medium List 2 Accent 5" w:semiHidden="0" w:uiPriority="66" w:unhideWhenUsed="0"/>
-    <w:lsdException w:name="Medium Grid 1 Accent 5" w:semiHidden="0" w:uiPriority="67" w:unhideWhenUsed="0"/>
-    <w:lsdException w:name="Medium Grid 2 Accent 5" w:semiHidden="0" w:uiPriority="68" w:unhideWhenUsed="0"/>
-    <w:lsdException w:name="Medium Grid 3 Accent 5" w:semiHidden="0" w:uiPriority="69" w:unhideWhenUsed="0"/>
-    <w:lsdException w:name="Dark List Accent 5" w:semiHidden="0" w:uiPriority="70" w:unhideWhenUsed="0"/>
-    <w:lsdException w:name="Colorful Shading Accent 5" w:semiHidden="0" w:uiPriority="71" w:unhideWhenUsed="0"/>
-    <w:lsdException w:name="Colorful List Accent 5" w:semiHidden="0" w:uiPriority="72" w:unhideWhenUsed="0"/>
-    <w:lsdException w:name="Colorful Grid Accent 5" w:semiHidden="0" w:uiPriority="73" w:unhideWhenUsed="0"/>
-    <w:lsdException w:name="Light Shading Accent 6" w:semiHidden="0" w:uiPriority="60" w:unhideWhenUsed="0"/>
-    <w:lsdException w:name="Light List Accent 6" w:semiHidden="0" w:uiPriority="61" w:unhideWhenUsed="0"/>
-    <w:lsdException w:name="Light Grid Accent 6" w:semiHidden="0" w:uiPriority="62" w:unhideWhenUsed="0"/>
-    <w:lsdException w:name="Medium Shading 1 Accent 6" w:semiHidden="0" w:uiPriority="63" w:unhideWhenUsed="0"/>
-    <w:lsdException w:name="Medium Shading 2 Accent 6" w:semiHidden="0" w:uiPriority="64" w:unhideWhenUsed="0"/>
-    <w:lsdException w:name="Medium List 1 Accent 6" w:semiHidden="0" w:uiPriority="65" w:unhideWhenUsed="0"/>
-    <w:lsdException w:name="Medium List 2 Accent 6" w:semiHidden="0" w:uiPriority="66" w:unhideWhenUsed="0"/>
-    <w:lsdException w:name="Medium Grid 1 Accent 6" w:semiHidden="0" w:uiPriority="67" w:unhideWhenUsed="0"/>
-    <w:lsdException w:name="Medium Grid 2 Accent 6" w:semiHidden="0" w:uiPriority="68" w:unhideWhenUsed="0"/>
-    <w:lsdException w:name="Medium Grid 3 Accent 6" w:semiHidden="0" w:uiPriority="69" w:unhideWhenUsed="0"/>
-    <w:lsdException w:name="Dark List Accent 6" w:semiHidden="0" w:uiPriority="70" w:unhideWhenUsed="0"/>
-    <w:lsdException w:name="Colorful Shading Accent 6" w:semiHidden="0" w:uiPriority="71" w:unhideWhenUsed="0"/>
-    <w:lsdException w:name="Colorful List Accent 6" w:semiHidden="0" w:uiPriority="72" w:unhideWhenUsed="0"/>
-    <w:lsdException w:name="Colorful Grid Accent 6" w:semiHidden="0" w:uiPriority="73" w:unhideWhenUsed="0"/>
-    <w:lsdException w:name="Subtle Emphasis" w:semiHidden="0" w:uiPriority="19" w:unhideWhenUsed="0" w:qFormat="1"/>
-    <w:lsdException w:name="Intense Emphasis" w:semiHidden="0" w:uiPriority="21" w:unhideWhenUsed="0" w:qFormat="1"/>
-    <w:lsdException w:name="Subtle Reference" w:semiHidden="0" w:uiPriority="31" w:unhideWhenUsed="0" w:qFormat="1"/>
-    <w:lsdException w:name="Intense Reference" w:semiHidden="0" w:uiPriority="32" w:unhideWhenUsed="0" w:qFormat="1"/>
-    <w:lsdException w:name="Book Title" w:semiHidden="0" w:uiPriority="33" w:unhideWhenUsed="0" w:qFormat="1"/>
-    <w:lsdException w:name="Bibliography" w:uiPriority="37"/>
-    <w:lsdException w:name="TOC Heading" w:uiPriority="39" w:qFormat="1"/>
-  </w:latentStyles>
-  <w:style w:type="paragraph" w:default="1" w:styleId="Normal">
-    <w:name w:val="Normal"/>
-    <w:rsid w:val="00626831"/>
-  </w:style>
-  <w:style w:type="paragraph" w:styleId="Heading1">
-    <w:name w:val="heading 1"/>
-    <w:basedOn w:val="Normal"/>
-    <w:next w:val="Normal"/>
-    <w:pPr>
-      <w:keepNext/>
-      <w:keepLines/>
-      <w:pBdr>
-        <w:top w:val="nil"/>
-        <w:left w:val="nil"/>
-        <w:bottom w:val="nil"/>
-        <w:right w:val="nil"/>
-        <w:between w:val="nil"/>
-      </w:pBdr>
-      <w:spacing w:before="240" w:after="60"/>
-      <w:outlineLvl w:val="0"/>
-    </w:pPr>
-    <w:rPr>
-      <w:b/>
-      <w:color w:val="000000"/>
-      <w:sz w:val="32"/>
-      <w:szCs w:val="32"/>
-    </w:rPr>
-  </w:style>
-  <w:style w:type="paragraph" w:styleId="Heading2">
-    <w:name w:val="heading 2"/>
-    <w:basedOn w:val="Normal"/>
-    <w:next w:val="Normal"/>
-    <w:link w:val="Heading2Char"/>
-    <w:pPr>
-      <w:keepNext/>
-      <w:keepLines/>
-      <w:pBdr>
-        <w:top w:val="nil"/>
-        <w:left w:val="nil"/>
-        <w:bottom w:val="nil"/>
-        <w:right w:val="nil"/>
-        <w:between w:val="nil"/>
-      </w:pBdr>
-      <w:spacing w:before="240" w:after="60"/>
-      <w:outlineLvl w:val="1"/>
-    </w:pPr>
-    <w:rPr>
-      <w:b/>
-      <w:i/>
-      <w:color w:val="000000"/>
-      <w:sz w:val="24"/>
-      <w:szCs w:val="24"/>
-    </w:rPr>
-  </w:style>
-  <w:style w:type="paragraph" w:styleId="Heading3">
-    <w:name w:val="heading 3"/>
-    <w:basedOn w:val="Normal"/>
-    <w:next w:val="Normal"/>
-    <w:pPr>
-      <w:keepNext/>
-      <w:keepLines/>
-      <w:pBdr>
-        <w:top w:val="nil"/>
-        <w:left w:val="nil"/>
-        <w:bottom w:val="nil"/>
-        <w:right w:val="nil"/>
-        <w:between w:val="nil"/>
-      </w:pBdr>
-      <w:spacing w:before="240" w:after="60"/>
-      <w:outlineLvl w:val="2"/>
-    </w:pPr>
-    <w:rPr>
-      <w:rFonts w:ascii="Times New Roman" w:eastAsia="Times New Roman" w:hAnsi="Times New Roman" w:cs="Times New Roman"/>
-      <w:b/>
-      <w:color w:val="000000"/>
-    </w:rPr>
-  </w:style>
-  <w:style w:type="paragraph" w:styleId="Heading4">
-    <w:name w:val="heading 4"/>
-    <w:basedOn w:val="Normal"/>
-    <w:next w:val="Normal"/>
-    <w:pPr>
-      <w:keepNext/>
-      <w:keepLines/>
-      <w:pBdr>
-        <w:top w:val="nil"/>
-        <w:left w:val="nil"/>
-        <w:bottom w:val="nil"/>
-        <w:right w:val="nil"/>
-        <w:between w:val="nil"/>
-      </w:pBdr>
-      <w:spacing w:before="240" w:after="60"/>
-      <w:outlineLvl w:val="3"/>
-    </w:pPr>
-    <w:rPr>
-      <w:rFonts w:ascii="Times New Roman" w:eastAsia="Times New Roman" w:hAnsi="Times New Roman" w:cs="Times New Roman"/>
-      <w:b/>
-      <w:i/>
-      <w:color w:val="000000"/>
-    </w:rPr>
-  </w:style>
-  <w:style w:type="paragraph" w:styleId="Heading5">
-    <w:name w:val="heading 5"/>
-    <w:basedOn w:val="Normal"/>
-    <w:next w:val="Normal"/>
-    <w:pPr>
-      <w:keepNext/>
-      <w:keepLines/>
-      <w:pBdr>
-        <w:top w:val="nil"/>
-        <w:left w:val="nil"/>
-        <w:bottom w:val="nil"/>
-        <w:right w:val="nil"/>
-        <w:between w:val="nil"/>
-      </w:pBdr>
-      <w:spacing w:before="240" w:after="60"/>
-      <w:outlineLvl w:val="4"/>
-    </w:pPr>
-    <w:rPr>
-      <w:color w:val="000000"/>
-    </w:rPr>
-  </w:style>
-  <w:style w:type="paragraph" w:styleId="Heading6">
-    <w:name w:val="heading 6"/>
-    <w:basedOn w:val="Normal"/>
-    <w:next w:val="Normal"/>
-    <w:pPr>
-      <w:keepNext/>
-      <w:keepLines/>
-      <w:pBdr>
-        <w:top w:val="nil"/>
-        <w:left w:val="nil"/>
-        <w:bottom w:val="nil"/>
-        <w:right w:val="nil"/>
-        <w:between w:val="nil"/>
-      </w:pBdr>
-      <w:spacing w:before="240" w:after="60"/>
-      <w:outlineLvl w:val="5"/>
-    </w:pPr>
-    <w:rPr>
-      <w:i/>
-      <w:color w:val="000000"/>
-    </w:rPr>
-  </w:style>
-  <w:style w:type="character" w:default="1" w:styleId="DefaultParagraphFont">
-    <w:name w:val="Default Paragraph Font"/>
-    <w:uiPriority w:val="1"/>
-    <w:semiHidden/>
-    <w:unhideWhenUsed/>
-  </w:style>
-  <w:style w:type="table" w:default="1" w:styleId="TableNormal">
-    <w:name w:val="Normal Table"/>
-    <w:uiPriority w:val="99"/>
-    <w:semiHidden/>
-    <w:unhideWhenUsed/>
-    <w:tblPr>
-      <w:tblInd w:w="0" w:type="dxa"/>
-      <w:tblCellMar>
-        <w:top w:w="0" w:type="dxa"/>
-        <w:left w:w="108" w:type="dxa"/>
-        <w:bottom w:w="0" w:type="dxa"/>
-        <w:right w:w="108" w:type="dxa"/>
-      </w:tblCellMar>
-    </w:tblPr>
-  </w:style>
-  <w:style w:type="numbering" w:default="1" w:styleId="NoList">
-    <w:name w:val="No List"/>
-    <w:uiPriority w:val="99"/>
-    <w:semiHidden/>
-    <w:unhideWhenUsed/>
-  </w:style>
-  <w:style w:type="paragraph" w:styleId="Title">
-    <w:name w:val="Title"/>
-    <w:basedOn w:val="Normal"/>
-    <w:next w:val="Normal"/>
-    <w:pPr>
-      <w:keepNext/>
-      <w:keepLines/>
-      <w:pBdr>
-        <w:top w:val="nil"/>
-        <w:left w:val="nil"/>
-        <w:bottom w:val="nil"/>
-        <w:right w:val="nil"/>
-        <w:between w:val="nil"/>
-      </w:pBdr>
-      <w:spacing w:before="480" w:after="120"/>
-    </w:pPr>
-    <w:rPr>
-      <w:b/>
-      <w:color w:val="000000"/>
-      <w:sz w:val="72"/>
-      <w:szCs w:val="72"/>
-    </w:rPr>
-  </w:style>
-  <w:style w:type="paragraph" w:styleId="Subtitle">
-    <w:name w:val="Subtitle"/>
-    <w:basedOn w:val="Normal"/>
-    <w:next w:val="Normal"/>
-    <w:pPr>
-      <w:keepNext/>
-      <w:keepLines/>
-      <w:pBdr>
-        <w:top w:val="nil"/>
-        <w:left w:val="nil"/>
-        <w:bottom w:val="nil"/>
-        <w:right w:val="nil"/>
-        <w:between w:val="nil"/>
-      </w:pBdr>
-      <w:spacing w:before="360" w:after="80"/>
-    </w:pPr>
-    <w:rPr>
-      <w:rFonts w:ascii="Georgia" w:eastAsia="Georgia" w:hAnsi="Georgia" w:cs="Georgia"/>
-      <w:i/>
-      <w:color w:val="666666"/>
-      <w:sz w:val="48"/>
-      <w:szCs w:val="48"/>
-    </w:rPr>
-  </w:style>
-  <w:style w:type="table" w:customStyle="1" w:styleId="a">
-    <w:basedOn w:val="TableNormal"/>
-    <w:tblPr>
-      <w:tblStyleRowBandSize w:val="1"/>
-      <w:tblStyleColBandSize w:val="1"/>
-      <w:tblInd w:w="0" w:type="dxa"/>
-      <w:tblCellMar>
-        <w:top w:w="100" w:type="dxa"/>
-        <w:left w:w="100" w:type="dxa"/>
-        <w:bottom w:w="100" w:type="dxa"/>
-        <w:right w:w="100" w:type="dxa"/>
-      </w:tblCellMar>
-    </w:tblPr>
-  </w:style>
-  <w:style w:type="table" w:customStyle="1" w:styleId="a0">
-    <w:basedOn w:val="TableNormal"/>
-    <w:tblPr>
-      <w:tblStyleRowBandSize w:val="1"/>
-      <w:tblStyleColBandSize w:val="1"/>
-      <w:tblInd w:w="0" w:type="dxa"/>
-      <w:tblCellMar>
-        <w:top w:w="100" w:type="dxa"/>
-        <w:left w:w="100" w:type="dxa"/>
-        <w:bottom w:w="100" w:type="dxa"/>
-        <w:right w:w="100" w:type="dxa"/>
-      </w:tblCellMar>
-    </w:tblPr>
-  </w:style>
-  <w:style w:type="table" w:customStyle="1" w:styleId="a1">
-    <w:basedOn w:val="TableNormal"/>
-    <w:tblPr>
-      <w:tblStyleRowBandSize w:val="1"/>
-      <w:tblStyleColBandSize w:val="1"/>
-      <w:tblInd w:w="0" w:type="dxa"/>
-      <w:tblCellMar>
-        <w:top w:w="100" w:type="dxa"/>
-        <w:left w:w="100" w:type="dxa"/>
-        <w:bottom w:w="100" w:type="dxa"/>
-        <w:right w:w="100" w:type="dxa"/>
-      </w:tblCellMar>
-    </w:tblPr>
-  </w:style>
-  <w:style w:type="table" w:customStyle="1" w:styleId="a2">
-    <w:basedOn w:val="TableNormal"/>
-    <w:tblPr>
-      <w:tblStyleRowBandSize w:val="1"/>
-      <w:tblStyleColBandSize w:val="1"/>
-      <w:tblInd w:w="0" w:type="dxa"/>
-      <w:tblCellMar>
-        <w:top w:w="100" w:type="dxa"/>
-        <w:left w:w="100" w:type="dxa"/>
-        <w:bottom w:w="100" w:type="dxa"/>
-        <w:right w:w="100" w:type="dxa"/>
-      </w:tblCellMar>
-    </w:tblPr>
-  </w:style>
-  <w:style w:type="table" w:customStyle="1" w:styleId="a3">
-    <w:basedOn w:val="TableNormal"/>
-    <w:tblPr>
-      <w:tblStyleRowBandSize w:val="1"/>
-      <w:tblStyleColBandSize w:val="1"/>
-      <w:tblInd w:w="0" w:type="dxa"/>
-      <w:tblCellMar>
-        <w:top w:w="100" w:type="dxa"/>
-        <w:left w:w="100" w:type="dxa"/>
-        <w:bottom w:w="100" w:type="dxa"/>
-        <w:right w:w="100" w:type="dxa"/>
-      </w:tblCellMar>
-    </w:tblPr>
-  </w:style>
-  <w:style w:type="paragraph" w:styleId="BalloonText">
-    <w:name w:val="Balloon Text"/>
-    <w:basedOn w:val="Normal"/>
-    <w:link w:val="BalloonTextChar"/>
-    <w:uiPriority w:val="99"/>
-    <w:semiHidden/>
-    <w:unhideWhenUsed/>
-    <w:rsid w:val="006D6DBD"/>
-    <w:pPr>
-      <w:spacing w:before="0"/>
-    </w:pPr>
-    <w:rPr>
-      <w:rFonts w:ascii="Tahoma" w:hAnsi="Tahoma" w:cs="Tahoma"/>
-      <w:sz w:val="16"/>
-      <w:szCs w:val="16"/>
-    </w:rPr>
-  </w:style>
-  <w:style w:type="character" w:customStyle="1" w:styleId="BalloonTextChar">
-    <w:name w:val="Balloon Text Char"/>
-    <w:basedOn w:val="DefaultParagraphFont"/>
-    <w:link w:val="BalloonText"/>
-    <w:uiPriority w:val="99"/>
-    <w:semiHidden/>
-    <w:rsid w:val="006D6DBD"/>
-    <w:rPr>
-      <w:rFonts w:ascii="Tahoma" w:hAnsi="Tahoma" w:cs="Tahoma"/>
-      <w:sz w:val="16"/>
-      <w:szCs w:val="16"/>
-    </w:rPr>
-  </w:style>
-  <w:style w:type="paragraph" w:styleId="Header">
-    <w:name w:val="header"/>
-    <w:basedOn w:val="Normal"/>
-    <w:link w:val="HeaderChar"/>
-    <w:uiPriority w:val="99"/>
-    <w:unhideWhenUsed/>
-    <w:rsid w:val="006D6DBD"/>
-    <w:pPr>
-      <w:tabs>
-        <w:tab w:val="center" w:pos="4680"/>
-        <w:tab w:val="right" w:pos="9360"/>
-      </w:tabs>
-      <w:spacing w:before="0"/>
-    </w:pPr>
-  </w:style>
-  <w:style w:type="character" w:customStyle="1" w:styleId="HeaderChar">
-    <w:name w:val="Header Char"/>
-    <w:basedOn w:val="DefaultParagraphFont"/>
-    <w:link w:val="Header"/>
-    <w:uiPriority w:val="99"/>
-    <w:rsid w:val="006D6DBD"/>
-  </w:style>
-  <w:style w:type="paragraph" w:styleId="Footer">
-    <w:name w:val="footer"/>
-    <w:basedOn w:val="Normal"/>
-    <w:link w:val="FooterChar"/>
-    <w:uiPriority w:val="99"/>
-    <w:unhideWhenUsed/>
-    <w:rsid w:val="006D6DBD"/>
-    <w:pPr>
-      <w:tabs>
-        <w:tab w:val="center" w:pos="4680"/>
-        <w:tab w:val="right" w:pos="9360"/>
-      </w:tabs>
-      <w:spacing w:before="0"/>
-    </w:pPr>
-  </w:style>
-  <w:style w:type="character" w:customStyle="1" w:styleId="FooterChar">
-    <w:name w:val="Footer Char"/>
-    <w:basedOn w:val="DefaultParagraphFont"/>
-    <w:link w:val="Footer"/>
-    <w:uiPriority w:val="99"/>
-    <w:rsid w:val="006D6DBD"/>
-  </w:style>
-  <w:style w:type="paragraph" w:styleId="TOC1">
-    <w:name w:val="toc 1"/>
-    <w:basedOn w:val="Normal"/>
-    <w:next w:val="Normal"/>
-    <w:autoRedefine/>
-    <w:uiPriority w:val="39"/>
-    <w:unhideWhenUsed/>
-    <w:rsid w:val="003C6873"/>
-    <w:pPr>
-      <w:spacing w:after="100"/>
-    </w:pPr>
-  </w:style>
-  <w:style w:type="paragraph" w:styleId="TOC2">
-    <w:name w:val="toc 2"/>
-    <w:basedOn w:val="Normal"/>
-    <w:next w:val="Normal"/>
-    <w:autoRedefine/>
-    <w:uiPriority w:val="39"/>
-    <w:unhideWhenUsed/>
-    <w:rsid w:val="003C6873"/>
-    <w:pPr>
-      <w:spacing w:after="100"/>
-      <w:ind w:left="220"/>
-    </w:pPr>
-  </w:style>
-  <w:style w:type="paragraph" w:styleId="TOC3">
-    <w:name w:val="toc 3"/>
-    <w:basedOn w:val="Normal"/>
-    <w:next w:val="Normal"/>
-    <w:autoRedefine/>
-    <w:uiPriority w:val="39"/>
-    <w:unhideWhenUsed/>
-    <w:rsid w:val="003C6873"/>
-    <w:pPr>
-      <w:spacing w:after="100"/>
-      <w:ind w:left="440"/>
-    </w:pPr>
-  </w:style>
-  <w:style w:type="character" w:styleId="Hyperlink">
-    <w:name w:val="Hyperlink"/>
-    <w:basedOn w:val="DefaultParagraphFont"/>
-    <w:uiPriority w:val="99"/>
-    <w:unhideWhenUsed/>
-    <w:rsid w:val="003C6873"/>
-    <w:rPr>
-      <w:color w:val="0000FF" w:themeColor="hyperlink"/>
-      <w:u w:val="single"/>
-    </w:rPr>
-  </w:style>
-  <w:style w:type="paragraph" w:styleId="ListParagraph">
-    <w:name w:val="List Paragraph"/>
-    <w:basedOn w:val="Normal"/>
-    <w:uiPriority w:val="34"/>
-    <w:qFormat/>
-    <w:rsid w:val="008C48CC"/>
-    <w:pPr>
-      <w:ind w:left="720"/>
-      <w:contextualSpacing/>
-    </w:pPr>
-  </w:style>
-  <w:style w:type="paragraph" w:styleId="NormalWeb">
-    <w:name w:val="Normal (Web)"/>
-    <w:basedOn w:val="Normal"/>
-    <w:uiPriority w:val="99"/>
-    <w:unhideWhenUsed/>
-    <w:rsid w:val="00B476C4"/>
-    <w:pPr>
-      <w:spacing w:before="100" w:beforeAutospacing="1" w:after="100" w:afterAutospacing="1"/>
-    </w:pPr>
-    <w:rPr>
-      <w:rFonts w:ascii="Times New Roman" w:eastAsia="Times New Roman" w:hAnsi="Times New Roman" w:cs="Times New Roman"/>
-      <w:sz w:val="24"/>
-      <w:szCs w:val="24"/>
-    </w:rPr>
-  </w:style>
-  <w:style w:type="paragraph" w:styleId="NoSpacing">
-    <w:name w:val="No Spacing"/>
-    <w:uiPriority w:val="1"/>
-    <w:qFormat/>
-    <w:rsid w:val="00707C14"/>
-    <w:pPr>
-      <w:spacing w:before="0"/>
-    </w:pPr>
-  </w:style>
-  <w:style w:type="table" w:styleId="TableGrid">
-    <w:name w:val="Table Grid"/>
-    <w:basedOn w:val="TableNormal"/>
-    <w:uiPriority w:val="59"/>
-    <w:rsid w:val="008A1DC2"/>
-    <w:pPr>
-      <w:spacing w:before="0"/>
-    </w:pPr>
-    <w:tblPr>
-      <w:tblInd w:w="0" w:type="dxa"/>
-      <w:tblBorders>
-        <w:top w:val="single" w:sz="4" w:space="0" w:color="auto"/>
-        <w:left w:val="single" w:sz="4" w:space="0" w:color="auto"/>
-        <w:bottom w:val="single" w:sz="4" w:space="0" w:color="auto"/>
-        <w:right w:val="single" w:sz="4" w:space="0" w:color="auto"/>
-        <w:insideH w:val="single" w:sz="4" w:space="0" w:color="auto"/>
-        <w:insideV w:val="single" w:sz="4" w:space="0" w:color="auto"/>
-      </w:tblBorders>
-      <w:tblCellMar>
-        <w:top w:w="0" w:type="dxa"/>
-        <w:left w:w="108" w:type="dxa"/>
-        <w:bottom w:w="0" w:type="dxa"/>
-        <w:right w:w="108" w:type="dxa"/>
-      </w:tblCellMar>
     </w:tblPr>
   </w:style>
   <w:style w:type="character" w:customStyle="1" w:styleId="Heading2Char">
@@ -13229,7 +11593,7 @@
 </file>
 
 <file path=customXml/itemProps1.xml><?xml version="1.0" encoding="utf-8"?>
-<ds:datastoreItem xmlns:ds="http://schemas.openxmlformats.org/officeDocument/2006/customXml" ds:itemID="{8C426386-6D85-4B35-9963-0669BC117CA6}">
+<ds:datastoreItem xmlns:ds="http://schemas.openxmlformats.org/officeDocument/2006/customXml" ds:itemID="{A3E888F9-AC58-4ADB-8121-CCD43BF2E6B9}">
   <ds:schemaRefs>
     <ds:schemaRef ds:uri="http://schemas.openxmlformats.org/officeDocument/2006/bibliography"/>
   </ds:schemaRefs>

</xml_diff>

<commit_message>
Documentation: Included professor's notes and more.
</commit_message>
<xml_diff>
--- a/CoopJa Compiler Documentation (Comp 430).docx
+++ b/CoopJa Compiler Documentation (Comp 430).docx
@@ -1,6 +1,6 @@
 
 <file path=word/document.xml><?xml version="1.0" encoding="utf-8"?>
-<w:document xmlns:wpc="http://schemas.microsoft.com/office/word/2010/wordprocessingCanvas" xmlns:cx="http://schemas.microsoft.com/office/drawing/2014/chartex" xmlns:cx1="http://schemas.microsoft.com/office/drawing/2015/9/8/chartex" xmlns:cx2="http://schemas.microsoft.com/office/drawing/2015/10/21/chartex" xmlns:cx3="http://schemas.microsoft.com/office/drawing/2016/5/9/chartex" xmlns:cx4="http://schemas.microsoft.com/office/drawing/2016/5/10/chartex" xmlns:cx5="http://schemas.microsoft.com/office/drawing/2016/5/11/chartex" xmlns:cx6="http://schemas.microsoft.com/office/drawing/2016/5/12/chartex" xmlns:cx7="http://schemas.microsoft.com/office/drawing/2016/5/13/chartex" xmlns:cx8="http://schemas.microsoft.com/office/drawing/2016/5/14/chartex" xmlns:mc="http://schemas.openxmlformats.org/markup-compatibility/2006" xmlns:aink="http://schemas.microsoft.com/office/drawing/2016/ink" xmlns:am3d="http://schemas.microsoft.com/office/drawing/2017/model3d" xmlns:o="urn:schemas-microsoft-com:office:office" xmlns:r="http://schemas.openxmlformats.org/officeDocument/2006/relationships" xmlns:m="http://schemas.openxmlformats.org/officeDocument/2006/math" xmlns:v="urn:schemas-microsoft-com:vml" xmlns:wp14="http://schemas.microsoft.com/office/word/2010/wordprocessingDrawing" xmlns:wp="http://schemas.openxmlformats.org/drawingml/2006/wordprocessingDrawing" xmlns:w10="urn:schemas-microsoft-com:office:word" xmlns:w="http://schemas.openxmlformats.org/wordprocessingml/2006/main" xmlns:w14="http://schemas.microsoft.com/office/word/2010/wordml" xmlns:w15="http://schemas.microsoft.com/office/word/2012/wordml" xmlns:w16cid="http://schemas.microsoft.com/office/word/2016/wordml/cid" xmlns:w16se="http://schemas.microsoft.com/office/word/2015/wordml/symex" xmlns:wpg="http://schemas.microsoft.com/office/word/2010/wordprocessingGroup" xmlns:wpi="http://schemas.microsoft.com/office/word/2010/wordprocessingInk" xmlns:wne="http://schemas.microsoft.com/office/word/2006/wordml" xmlns:wps="http://schemas.microsoft.com/office/word/2010/wordprocessingShape" mc:Ignorable="w14 w15 w16se w16cid wp14">
+<w:document xmlns:wpc="http://schemas.microsoft.com/office/word/2010/wordprocessingCanvas" xmlns:cx="http://schemas.microsoft.com/office/drawing/2014/chartex" xmlns:cx1="http://schemas.microsoft.com/office/drawing/2015/9/8/chartex" xmlns:mc="http://schemas.openxmlformats.org/markup-compatibility/2006" xmlns:o="urn:schemas-microsoft-com:office:office" xmlns:r="http://schemas.openxmlformats.org/officeDocument/2006/relationships" xmlns:m="http://schemas.openxmlformats.org/officeDocument/2006/math" xmlns:v="urn:schemas-microsoft-com:vml" xmlns:wp14="http://schemas.microsoft.com/office/word/2010/wordprocessingDrawing" xmlns:wp="http://schemas.openxmlformats.org/drawingml/2006/wordprocessingDrawing" xmlns:w10="urn:schemas-microsoft-com:office:word" xmlns:w="http://schemas.openxmlformats.org/wordprocessingml/2006/main" xmlns:w14="http://schemas.microsoft.com/office/word/2010/wordml" xmlns:w15="http://schemas.microsoft.com/office/word/2012/wordml" xmlns:w16se="http://schemas.microsoft.com/office/word/2015/wordml/symex" xmlns:wpg="http://schemas.microsoft.com/office/word/2010/wordprocessingGroup" xmlns:wpi="http://schemas.microsoft.com/office/word/2010/wordprocessingInk" xmlns:wne="http://schemas.microsoft.com/office/word/2006/wordml" xmlns:wps="http://schemas.microsoft.com/office/word/2010/wordprocessingShape" mc:Ignorable="w14 w15 w16se wp14">
   <w:body>
     <w:p>
       <w:pPr>
@@ -605,7 +605,6 @@
           <w:docPartUnique/>
         </w:docPartObj>
       </w:sdtPr>
-      <w:sdtEndPr/>
       <w:sdtContent>
         <w:p>
           <w:pPr>
@@ -773,41 +772,8 @@
             <w:widowControl w:val="0"/>
             <w:ind w:left="720"/>
           </w:pPr>
-        </w:p>
-        <w:p>
-          <w:pPr>
-            <w:widowControl w:val="0"/>
-            <w:ind w:firstLine="720"/>
-          </w:pPr>
-          <w:r>
-            <w:rPr>
-              <w:b/>
-            </w:rPr>
-            <w:t xml:space="preserve">Section 2. </w:t>
-          </w:r>
-          <w:r>
-            <w:rPr>
-              <w:b/>
-            </w:rPr>
-            <w:t>Language Specifications &amp; Features (Syntax)</w:t>
-          </w:r>
-          <w:r>
-            <w:rPr>
-              <w:b/>
-            </w:rPr>
-            <w:t xml:space="preserve"> </w:t>
-          </w:r>
-          <w:r>
-            <w:t>……….…….</w:t>
-          </w:r>
-          <w:r>
-            <w:t>……..</w:t>
-          </w:r>
-          <w:r>
-            <w:t>…...</w:t>
-          </w:r>
-          <w:r>
-            <w:t>5</w:t>
+          <w:r>
+            <w:t>Non-Trivial Features…………………………………………………………………………4</w:t>
           </w:r>
         </w:p>
         <w:p>
@@ -825,55 +791,31 @@
             <w:rPr>
               <w:b/>
             </w:rPr>
-            <w:t xml:space="preserve">Section 3. Implementation Order &amp; Descriptions </w:t>
+            <w:t xml:space="preserve">Section 2. </w:t>
           </w:r>
           <w:r>
             <w:rPr>
               <w:b/>
             </w:rPr>
-            <w:t>…..</w:t>
-          </w:r>
-          <w:r>
-            <w:t>…</w:t>
-          </w:r>
-          <w:r>
-            <w:t>….……...…</w:t>
-          </w:r>
-          <w:r>
-            <w:t>…….</w:t>
-          </w:r>
-          <w:r>
-            <w:t>…….…..</w:t>
-          </w:r>
-          <w:r>
-            <w:t>7</w:t>
-          </w:r>
-        </w:p>
-        <w:p>
-          <w:pPr>
-            <w:widowControl w:val="0"/>
-            <w:ind w:left="720"/>
-          </w:pPr>
-          <w:r>
-            <w:t>Retrospective</w:t>
-          </w:r>
-          <w:r>
-            <w:t>….......…</w:t>
-          </w:r>
-          <w:r>
-            <w:t>……………………………………………………</w:t>
-          </w:r>
-          <w:r>
-            <w:t>………..</w:t>
-          </w:r>
-          <w:r>
-            <w:t>…….</w:t>
-          </w:r>
-          <w:r>
-            <w:t>…</w:t>
-          </w:r>
-          <w:r>
-            <w:t>9</w:t>
+            <w:t>Language Specifications &amp; Features (Syntax)</w:t>
+          </w:r>
+          <w:r>
+            <w:rPr>
+              <w:b/>
+            </w:rPr>
+            <w:t xml:space="preserve"> </w:t>
+          </w:r>
+          <w:r>
+            <w:t>……….…….</w:t>
+          </w:r>
+          <w:r>
+            <w:t>……..</w:t>
+          </w:r>
+          <w:r>
+            <w:t>…...</w:t>
+          </w:r>
+          <w:r>
+            <w:t>5</w:t>
           </w:r>
         </w:p>
         <w:p>
@@ -891,40 +833,28 @@
             <w:rPr>
               <w:b/>
             </w:rPr>
-            <w:t xml:space="preserve">Section 4. Tokenizer </w:t>
-          </w:r>
-          <w:r>
-            <w:t>………………</w:t>
-          </w:r>
-          <w:r>
-            <w:t>………………..</w:t>
-          </w:r>
-          <w:r>
-            <w:t>….</w:t>
-          </w:r>
-          <w:r>
-            <w:t>.</w:t>
+            <w:t xml:space="preserve">Section 3. Implementation Order &amp; Descriptions </w:t>
+          </w:r>
+          <w:r>
+            <w:rPr>
+              <w:b/>
+            </w:rPr>
+            <w:t>…..</w:t>
           </w:r>
           <w:r>
             <w:t>…</w:t>
           </w:r>
           <w:r>
-            <w:t>……</w:t>
-          </w:r>
-          <w:r>
-            <w:t>…</w:t>
-          </w:r>
-          <w:r>
-            <w:t>….</w:t>
-          </w:r>
-          <w:r>
-            <w:t>.</w:t>
-          </w:r>
-          <w:r>
-            <w:t>…...……….…...</w:t>
-          </w:r>
-          <w:r>
-            <w:t>10</w:t>
+            <w:t>….……...…</w:t>
+          </w:r>
+          <w:r>
+            <w:t>…….</w:t>
+          </w:r>
+          <w:r>
+            <w:t>…….…..</w:t>
+          </w:r>
+          <w:r>
+            <w:t>7</w:t>
           </w:r>
         </w:p>
         <w:p>
@@ -933,136 +863,25 @@
             <w:ind w:left="720"/>
           </w:pPr>
           <w:r>
-            <w:t>Files Pertaining to the Tokenizer</w:t>
-          </w:r>
-          <w:r>
-            <w:t>……………………</w:t>
-          </w:r>
-          <w:r>
-            <w:t>……</w:t>
-          </w:r>
-          <w:r>
-            <w:t>………</w:t>
-          </w:r>
-          <w:r>
-            <w:t>………….</w:t>
-          </w:r>
-          <w:r>
-            <w:t>….….…….</w:t>
-          </w:r>
-          <w:r>
-            <w:t>10</w:t>
-          </w:r>
-        </w:p>
-        <w:p>
-          <w:pPr>
-            <w:widowControl w:val="0"/>
-            <w:ind w:firstLine="720"/>
-          </w:pPr>
-          <w:r>
-            <w:t xml:space="preserve">Other Files </w:t>
-          </w:r>
-          <w:r>
-            <w:t>….……….......……</w:t>
-          </w:r>
-          <w:r>
-            <w:t>……………………………</w:t>
-          </w:r>
-          <w:r>
-            <w:t>……</w:t>
-          </w:r>
-          <w:r>
-            <w:t>………...</w:t>
-          </w:r>
-          <w:r>
-            <w:t>.</w:t>
-          </w:r>
-          <w:r>
-            <w:t>………………</w:t>
-          </w:r>
-          <w:r>
-            <w:t>10</w:t>
-          </w:r>
-          <w:r>
-            <w:t xml:space="preserve"> </w:t>
-          </w:r>
-        </w:p>
-        <w:p>
-          <w:pPr>
-            <w:widowControl w:val="0"/>
-            <w:ind w:left="720"/>
-          </w:pPr>
-          <w:r>
-            <w:t>Reserved Words / Symbols</w:t>
-          </w:r>
-          <w:r>
-            <w:t>….…</w:t>
-          </w:r>
-          <w:r>
-            <w:t>…………………</w:t>
-          </w:r>
-          <w:r>
-            <w:t>….……</w:t>
-          </w:r>
-          <w:r>
-            <w:t>……………………………..</w:t>
-          </w:r>
-          <w:r>
-            <w:t>.</w:t>
-          </w:r>
-          <w:r>
-            <w:t>1</w:t>
-          </w:r>
-          <w:r>
-            <w:t>1</w:t>
-          </w:r>
-        </w:p>
-        <w:p>
-          <w:pPr>
-            <w:widowControl w:val="0"/>
-            <w:ind w:left="720"/>
-          </w:pPr>
-          <w:r>
-            <w:t>Variable Naming Restrictions</w:t>
-          </w:r>
-          <w:r>
-            <w:t>……….......…………………</w:t>
+            <w:t>Retrospective</w:t>
+          </w:r>
+          <w:r>
+            <w:t>….......…</w:t>
+          </w:r>
+          <w:r>
+            <w:t>……………………………………………………</w:t>
+          </w:r>
+          <w:r>
+            <w:t>………..</w:t>
+          </w:r>
+          <w:r>
+            <w:t>…….</w:t>
           </w:r>
           <w:r>
             <w:t>…</w:t>
           </w:r>
           <w:r>
-            <w:t>……...</w:t>
-          </w:r>
-          <w:r>
-            <w:t>……………………</w:t>
-          </w:r>
-          <w:r>
-            <w:t>1</w:t>
-          </w:r>
-          <w:r>
-            <w:t>3</w:t>
-          </w:r>
-        </w:p>
-        <w:p>
-          <w:pPr>
-            <w:widowControl w:val="0"/>
-            <w:ind w:left="720"/>
-          </w:pPr>
-          <w:r>
-            <w:t>Tokenizer Output</w:t>
-          </w:r>
-          <w:r>
-            <w:t>……….......………………………</w:t>
-          </w:r>
-          <w:r>
-            <w:t>…………….</w:t>
-          </w:r>
-          <w:r>
-            <w:t>…...……………………1</w:t>
-          </w:r>
-          <w:r>
-            <w:t>3</w:t>
+            <w:t>9</w:t>
           </w:r>
         </w:p>
         <w:p>
@@ -1080,25 +899,178 @@
             <w:rPr>
               <w:b/>
             </w:rPr>
-            <w:t xml:space="preserve">Section </w:t>
-          </w:r>
-          <w:r>
-            <w:rPr>
-              <w:b/>
-            </w:rPr>
-            <w:t>5. Parser</w:t>
-          </w:r>
-          <w:r>
-            <w:rPr>
-              <w:b/>
-            </w:rPr>
+            <w:t xml:space="preserve">Section 4. Tokenizer </w:t>
+          </w:r>
+          <w:r>
+            <w:t>………………</w:t>
+          </w:r>
+          <w:r>
+            <w:t>………………..</w:t>
+          </w:r>
+          <w:r>
+            <w:t>….</w:t>
+          </w:r>
+          <w:r>
+            <w:t>.</w:t>
+          </w:r>
+          <w:r>
+            <w:t>…</w:t>
+          </w:r>
+          <w:r>
+            <w:t>……</w:t>
+          </w:r>
+          <w:r>
+            <w:t>…</w:t>
+          </w:r>
+          <w:r>
+            <w:t>….</w:t>
+          </w:r>
+          <w:r>
+            <w:t>.</w:t>
+          </w:r>
+          <w:r>
+            <w:t>…...……….…...</w:t>
+          </w:r>
+          <w:r>
+            <w:t>10</w:t>
+          </w:r>
+        </w:p>
+        <w:p>
+          <w:pPr>
+            <w:widowControl w:val="0"/>
+            <w:ind w:left="720"/>
+          </w:pPr>
+          <w:r>
+            <w:t>Files Pertaining to the Tokenizer</w:t>
+          </w:r>
+          <w:r>
+            <w:t>……………………</w:t>
+          </w:r>
+          <w:r>
+            <w:t>……</w:t>
+          </w:r>
+          <w:r>
+            <w:t>………</w:t>
+          </w:r>
+          <w:r>
+            <w:t>………….</w:t>
+          </w:r>
+          <w:r>
+            <w:t>….….…….</w:t>
+          </w:r>
+          <w:r>
+            <w:t>10</w:t>
+          </w:r>
+        </w:p>
+        <w:p>
+          <w:pPr>
+            <w:widowControl w:val="0"/>
+            <w:ind w:firstLine="720"/>
+          </w:pPr>
+          <w:r>
+            <w:t xml:space="preserve">Other Files </w:t>
+          </w:r>
+          <w:r>
+            <w:t>….……….......……</w:t>
+          </w:r>
+          <w:r>
+            <w:t>……………………………</w:t>
+          </w:r>
+          <w:r>
+            <w:t>……</w:t>
+          </w:r>
+          <w:r>
+            <w:t>………...</w:t>
+          </w:r>
+          <w:r>
+            <w:t>.</w:t>
+          </w:r>
+          <w:r>
+            <w:t>………………</w:t>
+          </w:r>
+          <w:r>
+            <w:t>10</w:t>
+          </w:r>
+          <w:r>
             <w:t xml:space="preserve"> </w:t>
           </w:r>
-          <w:r>
-            <w:t>………………………………..…..……………..…...……….………..1</w:t>
-          </w:r>
-          <w:r>
-            <w:t>6</w:t>
+        </w:p>
+        <w:p>
+          <w:pPr>
+            <w:widowControl w:val="0"/>
+            <w:ind w:left="720"/>
+          </w:pPr>
+          <w:r>
+            <w:t>Reserved Words / Symbols</w:t>
+          </w:r>
+          <w:r>
+            <w:t>….…</w:t>
+          </w:r>
+          <w:r>
+            <w:t>…………………</w:t>
+          </w:r>
+          <w:r>
+            <w:t>….……</w:t>
+          </w:r>
+          <w:r>
+            <w:t>……………………………..</w:t>
+          </w:r>
+          <w:r>
+            <w:t>.</w:t>
+          </w:r>
+          <w:r>
+            <w:t>1</w:t>
+          </w:r>
+          <w:r>
+            <w:t>1</w:t>
+          </w:r>
+        </w:p>
+        <w:p>
+          <w:pPr>
+            <w:widowControl w:val="0"/>
+            <w:ind w:left="720"/>
+          </w:pPr>
+          <w:r>
+            <w:t>Variable Naming Restrictions</w:t>
+          </w:r>
+          <w:r>
+            <w:t>……….......…………………</w:t>
+          </w:r>
+          <w:r>
+            <w:t>…</w:t>
+          </w:r>
+          <w:r>
+            <w:t>……...</w:t>
+          </w:r>
+          <w:r>
+            <w:t>……………………</w:t>
+          </w:r>
+          <w:r>
+            <w:t>1</w:t>
+          </w:r>
+          <w:r>
+            <w:t>3</w:t>
+          </w:r>
+        </w:p>
+        <w:p>
+          <w:pPr>
+            <w:widowControl w:val="0"/>
+            <w:ind w:left="720"/>
+          </w:pPr>
+          <w:r>
+            <w:t>Tokenizer Output</w:t>
+          </w:r>
+          <w:r>
+            <w:t>……….......………………………</w:t>
+          </w:r>
+          <w:r>
+            <w:t>…………….</w:t>
+          </w:r>
+          <w:r>
+            <w:t>…...……………………1</w:t>
+          </w:r>
+          <w:r>
+            <w:t>3</w:t>
           </w:r>
         </w:p>
         <w:p>
@@ -1111,6 +1083,131 @@
           <w:pPr>
             <w:widowControl w:val="0"/>
             <w:ind w:firstLine="720"/>
+          </w:pPr>
+          <w:r>
+            <w:rPr>
+              <w:b/>
+            </w:rPr>
+            <w:t xml:space="preserve">Section </w:t>
+          </w:r>
+          <w:r>
+            <w:rPr>
+              <w:b/>
+            </w:rPr>
+            <w:t>5. Parser</w:t>
+          </w:r>
+          <w:r>
+            <w:rPr>
+              <w:b/>
+            </w:rPr>
+            <w:t xml:space="preserve"> </w:t>
+          </w:r>
+          <w:r>
+            <w:t>………………………………..…..……………..…...……….………..1</w:t>
+          </w:r>
+          <w:r>
+            <w:t>6</w:t>
+          </w:r>
+        </w:p>
+        <w:p>
+          <w:pPr>
+            <w:widowControl w:val="0"/>
+            <w:ind w:firstLine="720"/>
+          </w:pPr>
+          <w:r>
+            <w:rPr>
+              <w:b/>
+            </w:rPr>
+            <w:t xml:space="preserve">Section </w:t>
+          </w:r>
+          <w:r>
+            <w:rPr>
+              <w:b/>
+            </w:rPr>
+            <w:t>6</w:t>
+          </w:r>
+          <w:r>
+            <w:rPr>
+              <w:b/>
+            </w:rPr>
+            <w:t xml:space="preserve">. </w:t>
+          </w:r>
+          <w:r>
+            <w:rPr>
+              <w:b/>
+            </w:rPr>
+            <w:t>Type Checker</w:t>
+          </w:r>
+          <w:r>
+            <w:rPr>
+              <w:b/>
+            </w:rPr>
+            <w:t xml:space="preserve"> </w:t>
+          </w:r>
+          <w:r>
+            <w:t>……………</w:t>
+          </w:r>
+          <w:r>
+            <w:t>………..…..……………..…...……….………</w:t>
+          </w:r>
+          <w:r>
+            <w:t>…</w:t>
+          </w:r>
+          <w:r>
+            <w:t>24</w:t>
+          </w:r>
+        </w:p>
+        <w:p>
+          <w:pPr>
+            <w:widowControl w:val="0"/>
+            <w:ind w:firstLine="720"/>
+          </w:pPr>
+          <w:r>
+            <w:rPr>
+              <w:b/>
+            </w:rPr>
+            <w:t xml:space="preserve">Section </w:t>
+          </w:r>
+          <w:r>
+            <w:rPr>
+              <w:b/>
+            </w:rPr>
+            <w:t>7</w:t>
+          </w:r>
+          <w:r>
+            <w:rPr>
+              <w:b/>
+            </w:rPr>
+            <w:t xml:space="preserve">. </w:t>
+          </w:r>
+          <w:r>
+            <w:rPr>
+              <w:b/>
+            </w:rPr>
+            <w:t>Code Generator</w:t>
+          </w:r>
+          <w:r>
+            <w:rPr>
+              <w:b/>
+            </w:rPr>
+            <w:t xml:space="preserve"> </w:t>
+          </w:r>
+          <w:r>
+            <w:t>………………………………..…..…….……….………....25</w:t>
+          </w:r>
+        </w:p>
+        <w:p>
+          <w:pPr>
+            <w:widowControl w:val="0"/>
+            <w:ind w:left="720"/>
+          </w:pPr>
+          <w:bookmarkStart w:id="2" w:name="_GoBack"/>
+          <w:bookmarkEnd w:id="2"/>
+        </w:p>
+        <w:p>
+          <w:pPr>
+            <w:widowControl w:val="0"/>
+            <w:ind w:firstLine="720"/>
             <w:rPr>
               <w:color w:val="FF0000"/>
             </w:rPr>
@@ -1129,20 +1226,20 @@
         <w:widowControl w:val="0"/>
         <w:spacing w:before="0" w:line="276" w:lineRule="auto"/>
       </w:pPr>
-      <w:bookmarkStart w:id="2" w:name="qj4hwv51j94k" w:colFirst="0" w:colLast="0"/>
-      <w:bookmarkStart w:id="3" w:name="98m8lid0iwqk" w:colFirst="0" w:colLast="0"/>
-      <w:bookmarkStart w:id="4" w:name="17ck4v9tnsc8" w:colFirst="0" w:colLast="0"/>
-      <w:bookmarkStart w:id="5" w:name="fv16t6z0eqsp" w:colFirst="0" w:colLast="0"/>
-      <w:bookmarkStart w:id="6" w:name="sy38ge3r391" w:colFirst="0" w:colLast="0"/>
-      <w:bookmarkStart w:id="7" w:name="n3q4lxbrv6w3" w:colFirst="0" w:colLast="0"/>
-      <w:bookmarkStart w:id="8" w:name="6kmxc6762jpe" w:colFirst="0" w:colLast="0"/>
-      <w:bookmarkEnd w:id="2"/>
+      <w:bookmarkStart w:id="3" w:name="qj4hwv51j94k" w:colFirst="0" w:colLast="0"/>
+      <w:bookmarkStart w:id="4" w:name="98m8lid0iwqk" w:colFirst="0" w:colLast="0"/>
+      <w:bookmarkStart w:id="5" w:name="17ck4v9tnsc8" w:colFirst="0" w:colLast="0"/>
+      <w:bookmarkStart w:id="6" w:name="fv16t6z0eqsp" w:colFirst="0" w:colLast="0"/>
+      <w:bookmarkStart w:id="7" w:name="sy38ge3r391" w:colFirst="0" w:colLast="0"/>
+      <w:bookmarkStart w:id="8" w:name="n3q4lxbrv6w3" w:colFirst="0" w:colLast="0"/>
+      <w:bookmarkStart w:id="9" w:name="6kmxc6762jpe" w:colFirst="0" w:colLast="0"/>
       <w:bookmarkEnd w:id="3"/>
       <w:bookmarkEnd w:id="4"/>
       <w:bookmarkEnd w:id="5"/>
       <w:bookmarkEnd w:id="6"/>
       <w:bookmarkEnd w:id="7"/>
       <w:bookmarkEnd w:id="8"/>
+      <w:bookmarkEnd w:id="9"/>
     </w:p>
     <w:p>
       <w:pPr>
@@ -1154,10 +1251,10 @@
           <w:u w:val="single"/>
         </w:rPr>
       </w:pPr>
-      <w:bookmarkStart w:id="9" w:name="ud306yxhlctw" w:colFirst="0" w:colLast="0"/>
-      <w:bookmarkStart w:id="10" w:name="_30j0zll" w:colFirst="0" w:colLast="0"/>
-      <w:bookmarkEnd w:id="9"/>
+      <w:bookmarkStart w:id="10" w:name="ud306yxhlctw" w:colFirst="0" w:colLast="0"/>
+      <w:bookmarkStart w:id="11" w:name="_30j0zll" w:colFirst="0" w:colLast="0"/>
       <w:bookmarkEnd w:id="10"/>
+      <w:bookmarkEnd w:id="11"/>
     </w:p>
     <w:p>
       <w:r>
@@ -1166,6 +1263,7 @@
     </w:p>
     <w:p>
       <w:r>
+        <w:lastRenderedPageBreak/>
         <w:br w:type="page"/>
       </w:r>
     </w:p>
@@ -1201,10 +1299,10 @@
           <w:u w:val="single"/>
         </w:rPr>
       </w:pPr>
-      <w:bookmarkStart w:id="11" w:name="j8uwjmm97d7d" w:colFirst="0" w:colLast="0"/>
-      <w:bookmarkStart w:id="12" w:name="_6gil51ekxvrv" w:colFirst="0" w:colLast="0"/>
-      <w:bookmarkEnd w:id="11"/>
+      <w:bookmarkStart w:id="12" w:name="j8uwjmm97d7d" w:colFirst="0" w:colLast="0"/>
+      <w:bookmarkStart w:id="13" w:name="_6gil51ekxvrv" w:colFirst="0" w:colLast="0"/>
       <w:bookmarkEnd w:id="12"/>
+      <w:bookmarkEnd w:id="13"/>
       <w:r>
         <w:rPr>
           <w:u w:val="single"/>
@@ -1275,10 +1373,10 @@
       <w:r>
         <w:t xml:space="preserve"> made-up language is based on Java, we decided to make this our Implementation Language.</w:t>
       </w:r>
-      <w:bookmarkStart w:id="13" w:name="2s8eyo1" w:colFirst="0" w:colLast="0"/>
-      <w:bookmarkStart w:id="14" w:name="_4q1i1qyktimh" w:colFirst="0" w:colLast="0"/>
-      <w:bookmarkEnd w:id="13"/>
+      <w:bookmarkStart w:id="14" w:name="2s8eyo1" w:colFirst="0" w:colLast="0"/>
+      <w:bookmarkStart w:id="15" w:name="_4q1i1qyktimh" w:colFirst="0" w:colLast="0"/>
       <w:bookmarkEnd w:id="14"/>
+      <w:bookmarkEnd w:id="15"/>
       <w:r>
         <w:t xml:space="preserve"> After some discussion between the group members, </w:t>
       </w:r>
@@ -1841,10 +1939,10 @@
           <w:between w:val="nil"/>
         </w:pBdr>
       </w:pPr>
-      <w:bookmarkStart w:id="15" w:name="kix.dvor1z7ubmuk" w:colFirst="0" w:colLast="0"/>
-      <w:bookmarkStart w:id="16" w:name="_4qaay6qfxo3j" w:colFirst="0" w:colLast="0"/>
-      <w:bookmarkEnd w:id="15"/>
+      <w:bookmarkStart w:id="16" w:name="kix.dvor1z7ubmuk" w:colFirst="0" w:colLast="0"/>
+      <w:bookmarkStart w:id="17" w:name="_4qaay6qfxo3j" w:colFirst="0" w:colLast="0"/>
       <w:bookmarkEnd w:id="16"/>
+      <w:bookmarkEnd w:id="17"/>
       <w:r>
         <w:br/>
       </w:r>
@@ -1860,10 +1958,10 @@
           <w:u w:val="single"/>
         </w:rPr>
       </w:pPr>
-      <w:bookmarkStart w:id="17" w:name="4i7ojhp" w:colFirst="0" w:colLast="0"/>
-      <w:bookmarkStart w:id="18" w:name="_d7l39xn3x8vb" w:colFirst="0" w:colLast="0"/>
-      <w:bookmarkEnd w:id="17"/>
+      <w:bookmarkStart w:id="18" w:name="4i7ojhp" w:colFirst="0" w:colLast="0"/>
+      <w:bookmarkStart w:id="19" w:name="_d7l39xn3x8vb" w:colFirst="0" w:colLast="0"/>
       <w:bookmarkEnd w:id="18"/>
+      <w:bookmarkEnd w:id="19"/>
       <w:r>
         <w:rPr>
           <w:u w:val="single"/>
@@ -1888,20 +1986,84 @@
       <w:r>
         <w:t xml:space="preserve"> features than the full Implementation Language. </w:t>
       </w:r>
-      <w:bookmarkStart w:id="19" w:name="1ci93xb" w:colFirst="0" w:colLast="0"/>
-      <w:bookmarkStart w:id="20" w:name="_z9e8oauuop1e" w:colFirst="0" w:colLast="0"/>
-      <w:bookmarkEnd w:id="19"/>
+      <w:bookmarkStart w:id="20" w:name="1ci93xb" w:colFirst="0" w:colLast="0"/>
+      <w:bookmarkStart w:id="21" w:name="_z9e8oauuop1e" w:colFirst="0" w:colLast="0"/>
       <w:bookmarkEnd w:id="20"/>
+      <w:bookmarkEnd w:id="21"/>
       <w:r>
         <w:t>We will not be featuring any memory de-allocation, nor any garbage collection. We also will not be featuring any Generics in our language.</w:t>
       </w:r>
     </w:p>
     <w:p>
-      <w:r>
-        <w:br w:type="page"/>
+      <w:pPr>
+        <w:pStyle w:val="Heading2"/>
+        <w:keepNext w:val="0"/>
+        <w:keepLines w:val="0"/>
+        <w:widowControl w:val="0"/>
+        <w:ind w:left="720"/>
+        <w:rPr>
+          <w:u w:val="single"/>
+        </w:rPr>
+      </w:pPr>
+      <w:r>
+        <w:rPr>
+          <w:u w:val="single"/>
+        </w:rPr>
+        <w:t>Non-Trivial Features</w:t>
       </w:r>
     </w:p>
     <w:p/>
+    <w:p>
+      <w:pPr>
+        <w:pStyle w:val="ListParagraph"/>
+        <w:numPr>
+          <w:ilvl w:val="0"/>
+          <w:numId w:val="22"/>
+        </w:numPr>
+        <w:spacing w:line="480" w:lineRule="auto"/>
+      </w:pPr>
+      <w:r>
+        <w:t>Our first non-trivial features is type inference using the keyword / type “auto”. This is covered in the TypeChecker section.</w:t>
+      </w:r>
+    </w:p>
+    <w:p>
+      <w:pPr>
+        <w:pStyle w:val="ListParagraph"/>
+        <w:numPr>
+          <w:ilvl w:val="0"/>
+          <w:numId w:val="22"/>
+        </w:numPr>
+        <w:spacing w:line="480" w:lineRule="auto"/>
+      </w:pPr>
+      <w:r>
+        <w:t xml:space="preserve"> </w:t>
+      </w:r>
+      <w:r>
+        <w:t>Access modifier</w:t>
+      </w:r>
+      <w:r>
+        <w:t>s are our second type non-trivial feature. We have public, private, and protected.</w:t>
+      </w:r>
+      <w:r>
+        <w:t xml:space="preserve"> More about this is in the TypeChecker section.</w:t>
+      </w:r>
+    </w:p>
+    <w:p>
+      <w:pPr>
+        <w:pStyle w:val="ListParagraph"/>
+        <w:numPr>
+          <w:ilvl w:val="0"/>
+          <w:numId w:val="22"/>
+        </w:numPr>
+        <w:spacing w:line="480" w:lineRule="auto"/>
+      </w:pPr>
+      <w:r>
+        <w:t>Class-based inheritance is in our language.</w:t>
+      </w:r>
+      <w:r>
+        <w:t xml:space="preserve"> More of this is in the Code Generation section.</w:t>
+      </w:r>
+    </w:p>
     <w:p/>
     <w:p>
       <w:pPr>
@@ -1930,8 +2092,8 @@
           <w:t xml:space="preserve">. </w:t>
         </w:r>
       </w:hyperlink>
-      <w:bookmarkStart w:id="21" w:name="qsh70q" w:colFirst="0" w:colLast="0"/>
-      <w:bookmarkEnd w:id="21"/>
+      <w:bookmarkStart w:id="22" w:name="qsh70q" w:colFirst="0" w:colLast="0"/>
+      <w:bookmarkEnd w:id="22"/>
       <w:r>
         <w:rPr>
           <w:u w:val="single"/>
@@ -2626,25 +2788,36 @@
         <w:rPr>
           <w:lang w:val="en"/>
         </w:rPr>
-        <w:t>objectname.Method(Var*)</w:t>
-      </w:r>
-      <w:r>
-        <w:rPr>
-          <w:lang w:val="en"/>
-        </w:rPr>
-        <w:tab/>
-      </w:r>
-      <w:r>
-        <w:rPr>
-          <w:lang w:val="en"/>
-        </w:rPr>
-        <w:tab/>
-      </w:r>
-      <w:r>
-        <w:rPr>
-          <w:lang w:val="en"/>
-        </w:rPr>
-        <w:tab/>
+        <w:t>objectname.m</w:t>
+      </w:r>
+      <w:r>
+        <w:rPr>
+          <w:lang w:val="en"/>
+        </w:rPr>
+        <w:t>ethod</w:t>
+      </w:r>
+      <w:r>
+        <w:rPr>
+          <w:lang w:val="en"/>
+        </w:rPr>
+        <w:t>name(Var*)</w:t>
+      </w:r>
+      <w:r>
+        <w:rPr>
+          <w:lang w:val="en"/>
+        </w:rPr>
+        <w:tab/>
+      </w:r>
+      <w:r>
+        <w:rPr>
+          <w:lang w:val="en"/>
+        </w:rPr>
+        <w:tab/>
+      </w:r>
+      <w:r>
+        <w:rPr>
+          <w:lang w:val="en"/>
+        </w:rPr>
         <w:t>[Call Method]</w:t>
       </w:r>
     </w:p>
@@ -3173,22 +3346,57 @@
         <w:rPr>
           <w:lang w:val="en"/>
         </w:rPr>
+        <w:t xml:space="preserve">methodef::= </w:t>
+      </w:r>
+      <w:r>
+        <w:rPr>
+          <w:lang w:val="en"/>
+        </w:rPr>
+        <w:tab/>
+        <w:t>Access result_type methodname (vardec) stmt</w:t>
+      </w:r>
+      <w:r>
+        <w:rPr>
+          <w:lang w:val="en"/>
+        </w:rPr>
+        <w:tab/>
+        <w:t>[Method declarations]</w:t>
+      </w:r>
+    </w:p>
+    <w:p>
+      <w:pPr>
+        <w:spacing w:before="0" w:line="276" w:lineRule="auto"/>
+        <w:rPr>
+          <w:lang w:val="en"/>
+        </w:rPr>
+      </w:pPr>
+      <w:r>
+        <w:rPr>
+          <w:lang w:val="en"/>
+        </w:rPr>
+        <w:t>objectdefheader ::= access class objectname | access class objectname extends objectname</w:t>
+      </w:r>
+    </w:p>
+    <w:p>
+      <w:pPr>
+        <w:spacing w:before="0" w:line="276" w:lineRule="auto"/>
+        <w:rPr>
+          <w:lang w:val="en"/>
+        </w:rPr>
+      </w:pPr>
+      <w:r>
+        <w:rPr>
+          <w:lang w:val="en"/>
+        </w:rPr>
         <w:lastRenderedPageBreak/>
-        <w:t xml:space="preserve">methodef::= </w:t>
-      </w:r>
-      <w:r>
-        <w:rPr>
-          <w:lang w:val="en"/>
-        </w:rPr>
-        <w:tab/>
-        <w:t>Access result_type methodname (vardec) stmt</w:t>
-      </w:r>
-      <w:r>
-        <w:rPr>
-          <w:lang w:val="en"/>
-        </w:rPr>
-        <w:tab/>
-        <w:t>[Method declarations]</w:t>
+        <w:t>objectdef::=</w:t>
+      </w:r>
+      <w:r>
+        <w:rPr>
+          <w:lang w:val="en"/>
+        </w:rPr>
+        <w:tab/>
+        <w:t>objectdefheader {</w:t>
       </w:r>
     </w:p>
     <w:p>
@@ -3202,7 +3410,39 @@
         <w:rPr>
           <w:lang w:val="en"/>
         </w:rPr>
-        <w:t>objectdefheader ::= access class objectname | access class objectname extends objectname</w:t>
+        <w:tab/>
+      </w:r>
+      <w:r>
+        <w:rPr>
+          <w:lang w:val="en"/>
+        </w:rPr>
+        <w:tab/>
+      </w:r>
+      <w:r>
+        <w:rPr>
+          <w:lang w:val="en"/>
+        </w:rPr>
+        <w:tab/>
+        <w:t>vardec*</w:t>
+      </w:r>
+      <w:r>
+        <w:rPr>
+          <w:lang w:val="en"/>
+        </w:rPr>
+        <w:tab/>
+      </w:r>
+      <w:r>
+        <w:rPr>
+          <w:lang w:val="en"/>
+        </w:rPr>
+        <w:tab/>
+      </w:r>
+      <w:r>
+        <w:rPr>
+          <w:lang w:val="en"/>
+        </w:rPr>
+        <w:tab/>
+        <w:t>[Variable declarations]</w:t>
       </w:r>
     </w:p>
     <w:p>
@@ -3216,14 +3456,27 @@
         <w:rPr>
           <w:lang w:val="en"/>
         </w:rPr>
-        <w:t>objectdef::=</w:t>
-      </w:r>
-      <w:r>
-        <w:rPr>
-          <w:lang w:val="en"/>
-        </w:rPr>
-        <w:tab/>
-        <w:t>objectdefheader {</w:t>
+        <w:tab/>
+      </w:r>
+      <w:r>
+        <w:rPr>
+          <w:lang w:val="en"/>
+        </w:rPr>
+        <w:tab/>
+      </w:r>
+      <w:r>
+        <w:rPr>
+          <w:lang w:val="en"/>
+        </w:rPr>
+        <w:tab/>
+        <w:t>public objectname {smt*}</w:t>
+      </w:r>
+      <w:r>
+        <w:rPr>
+          <w:lang w:val="en"/>
+        </w:rPr>
+        <w:tab/>
+        <w:t>[Constructor]</w:t>
       </w:r>
     </w:p>
     <w:p>
@@ -3250,26 +3503,7 @@
           <w:lang w:val="en"/>
         </w:rPr>
         <w:tab/>
-        <w:t>vardec*</w:t>
-      </w:r>
-      <w:r>
-        <w:rPr>
-          <w:lang w:val="en"/>
-        </w:rPr>
-        <w:tab/>
-      </w:r>
-      <w:r>
-        <w:rPr>
-          <w:lang w:val="en"/>
-        </w:rPr>
-        <w:tab/>
-      </w:r>
-      <w:r>
-        <w:rPr>
-          <w:lang w:val="en"/>
-        </w:rPr>
-        <w:tab/>
-        <w:t>[Variable declarations]</w:t>
+        <w:t>methodef*</w:t>
       </w:r>
     </w:p>
     <w:p>
@@ -3290,20 +3524,7 @@
           <w:lang w:val="en"/>
         </w:rPr>
         <w:tab/>
-      </w:r>
-      <w:r>
-        <w:rPr>
-          <w:lang w:val="en"/>
-        </w:rPr>
-        <w:tab/>
-        <w:t>public objectname {smt*}</w:t>
-      </w:r>
-      <w:r>
-        <w:rPr>
-          <w:lang w:val="en"/>
-        </w:rPr>
-        <w:tab/>
-        <w:t>[Constructor]</w:t>
+        <w:t>}</w:t>
       </w:r>
     </w:p>
     <w:p>
@@ -3313,25 +3534,6 @@
           <w:lang w:val="en"/>
         </w:rPr>
       </w:pPr>
-      <w:r>
-        <w:rPr>
-          <w:lang w:val="en"/>
-        </w:rPr>
-        <w:tab/>
-      </w:r>
-      <w:r>
-        <w:rPr>
-          <w:lang w:val="en"/>
-        </w:rPr>
-        <w:tab/>
-      </w:r>
-      <w:r>
-        <w:rPr>
-          <w:lang w:val="en"/>
-        </w:rPr>
-        <w:tab/>
-        <w:t>methodef*</w:t>
-      </w:r>
     </w:p>
     <w:p>
       <w:pPr>
@@ -3344,14 +3546,32 @@
         <w:rPr>
           <w:lang w:val="en"/>
         </w:rPr>
-        <w:tab/>
-      </w:r>
-      <w:r>
-        <w:rPr>
-          <w:lang w:val="en"/>
-        </w:rPr>
-        <w:tab/>
-        <w:t>}</w:t>
+        <w:t>program ::= objectdef* exp</w:t>
+      </w:r>
+      <w:r>
+        <w:rPr>
+          <w:lang w:val="en"/>
+        </w:rPr>
+        <w:tab/>
+      </w:r>
+      <w:r>
+        <w:rPr>
+          <w:lang w:val="en"/>
+        </w:rPr>
+        <w:tab/>
+      </w:r>
+      <w:r>
+        <w:rPr>
+          <w:lang w:val="en"/>
+        </w:rPr>
+        <w:tab/>
+      </w:r>
+      <w:r>
+        <w:rPr>
+          <w:lang w:val="en"/>
+        </w:rPr>
+        <w:tab/>
+        <w:t>[exp is an entry point]</w:t>
       </w:r>
     </w:p>
     <w:p>
@@ -3361,6 +3581,54 @@
           <w:lang w:val="en"/>
         </w:rPr>
       </w:pPr>
+      <w:r>
+        <w:rPr>
+          <w:lang w:val="en"/>
+        </w:rPr>
+        <w:t>program ::= objectdef*</w:t>
+      </w:r>
+      <w:r>
+        <w:rPr>
+          <w:lang w:val="en"/>
+        </w:rPr>
+        <w:tab/>
+      </w:r>
+      <w:r>
+        <w:rPr>
+          <w:lang w:val="en"/>
+        </w:rPr>
+        <w:tab/>
+      </w:r>
+      <w:r>
+        <w:rPr>
+          <w:lang w:val="en"/>
+        </w:rPr>
+        <w:tab/>
+      </w:r>
+      <w:r>
+        <w:rPr>
+          <w:lang w:val="en"/>
+        </w:rPr>
+        <w:tab/>
+      </w:r>
+      <w:r>
+        <w:rPr>
+          <w:lang w:val="en"/>
+        </w:rPr>
+        <w:t>[</w:t>
+      </w:r>
+      <w:r>
+        <w:rPr>
+          <w:lang w:val="en"/>
+        </w:rPr>
+        <w:t>The program itself</w:t>
+      </w:r>
+      <w:r>
+        <w:rPr>
+          <w:lang w:val="en"/>
+        </w:rPr>
+        <w:t>]</w:t>
+      </w:r>
     </w:p>
     <w:p>
       <w:pPr>
@@ -3369,37 +3637,6 @@
           <w:lang w:val="en"/>
         </w:rPr>
       </w:pPr>
-      <w:r>
-        <w:rPr>
-          <w:lang w:val="en"/>
-        </w:rPr>
-        <w:t>program ::= objectdef* exp</w:t>
-      </w:r>
-      <w:r>
-        <w:rPr>
-          <w:lang w:val="en"/>
-        </w:rPr>
-        <w:tab/>
-      </w:r>
-      <w:r>
-        <w:rPr>
-          <w:lang w:val="en"/>
-        </w:rPr>
-        <w:tab/>
-      </w:r>
-      <w:r>
-        <w:rPr>
-          <w:lang w:val="en"/>
-        </w:rPr>
-        <w:tab/>
-      </w:r>
-      <w:r>
-        <w:rPr>
-          <w:lang w:val="en"/>
-        </w:rPr>
-        <w:tab/>
-        <w:t>[exp is an entry point]</w:t>
-      </w:r>
     </w:p>
     <w:p>
       <w:pPr>
@@ -3411,14 +3648,206 @@
           <w:u w:val="single"/>
         </w:rPr>
       </w:pPr>
-      <w:bookmarkStart w:id="22" w:name="kix.2zo52bamul3d" w:colFirst="0" w:colLast="0"/>
-      <w:bookmarkEnd w:id="22"/>
-      <w:r>
-        <w:rPr>
+      <w:bookmarkStart w:id="23" w:name="kix.2zo52bamul3d" w:colFirst="0" w:colLast="0"/>
+      <w:bookmarkEnd w:id="23"/>
+    </w:p>
+    <w:p>
+      <w:pPr>
+        <w:rPr>
+          <w:b/>
+          <w:color w:val="000000"/>
+          <w:sz w:val="32"/>
+          <w:szCs w:val="32"/>
           <w:u w:val="single"/>
         </w:rPr>
-        <w:br w:type="page"/>
-      </w:r>
+      </w:pPr>
+    </w:p>
+    <w:p>
+      <w:pPr>
+        <w:rPr>
+          <w:b/>
+          <w:color w:val="000000"/>
+          <w:sz w:val="32"/>
+          <w:szCs w:val="32"/>
+          <w:u w:val="single"/>
+        </w:rPr>
+      </w:pPr>
+    </w:p>
+    <w:p>
+      <w:pPr>
+        <w:rPr>
+          <w:b/>
+          <w:color w:val="000000"/>
+          <w:sz w:val="32"/>
+          <w:szCs w:val="32"/>
+          <w:u w:val="single"/>
+        </w:rPr>
+      </w:pPr>
+    </w:p>
+    <w:p>
+      <w:pPr>
+        <w:rPr>
+          <w:b/>
+          <w:color w:val="000000"/>
+          <w:sz w:val="32"/>
+          <w:szCs w:val="32"/>
+          <w:u w:val="single"/>
+        </w:rPr>
+      </w:pPr>
+    </w:p>
+    <w:p>
+      <w:pPr>
+        <w:rPr>
+          <w:b/>
+          <w:color w:val="000000"/>
+          <w:sz w:val="32"/>
+          <w:szCs w:val="32"/>
+          <w:u w:val="single"/>
+        </w:rPr>
+      </w:pPr>
+    </w:p>
+    <w:p>
+      <w:pPr>
+        <w:rPr>
+          <w:b/>
+          <w:color w:val="000000"/>
+          <w:sz w:val="32"/>
+          <w:szCs w:val="32"/>
+          <w:u w:val="single"/>
+        </w:rPr>
+      </w:pPr>
+    </w:p>
+    <w:p>
+      <w:pPr>
+        <w:rPr>
+          <w:b/>
+          <w:color w:val="000000"/>
+          <w:sz w:val="32"/>
+          <w:szCs w:val="32"/>
+          <w:u w:val="single"/>
+        </w:rPr>
+      </w:pPr>
+    </w:p>
+    <w:p>
+      <w:pPr>
+        <w:rPr>
+          <w:b/>
+          <w:color w:val="000000"/>
+          <w:sz w:val="32"/>
+          <w:szCs w:val="32"/>
+          <w:u w:val="single"/>
+        </w:rPr>
+      </w:pPr>
+    </w:p>
+    <w:p>
+      <w:pPr>
+        <w:rPr>
+          <w:b/>
+          <w:color w:val="000000"/>
+          <w:sz w:val="32"/>
+          <w:szCs w:val="32"/>
+          <w:u w:val="single"/>
+        </w:rPr>
+      </w:pPr>
+    </w:p>
+    <w:p>
+      <w:pPr>
+        <w:rPr>
+          <w:b/>
+          <w:color w:val="000000"/>
+          <w:sz w:val="32"/>
+          <w:szCs w:val="32"/>
+          <w:u w:val="single"/>
+        </w:rPr>
+      </w:pPr>
+    </w:p>
+    <w:p>
+      <w:pPr>
+        <w:rPr>
+          <w:b/>
+          <w:color w:val="000000"/>
+          <w:sz w:val="32"/>
+          <w:szCs w:val="32"/>
+          <w:u w:val="single"/>
+        </w:rPr>
+      </w:pPr>
+    </w:p>
+    <w:p>
+      <w:pPr>
+        <w:rPr>
+          <w:b/>
+          <w:color w:val="000000"/>
+          <w:sz w:val="32"/>
+          <w:szCs w:val="32"/>
+          <w:u w:val="single"/>
+        </w:rPr>
+      </w:pPr>
+    </w:p>
+    <w:p>
+      <w:pPr>
+        <w:rPr>
+          <w:b/>
+          <w:color w:val="000000"/>
+          <w:sz w:val="32"/>
+          <w:szCs w:val="32"/>
+          <w:u w:val="single"/>
+        </w:rPr>
+      </w:pPr>
+    </w:p>
+    <w:p>
+      <w:pPr>
+        <w:rPr>
+          <w:b/>
+          <w:color w:val="000000"/>
+          <w:sz w:val="32"/>
+          <w:szCs w:val="32"/>
+          <w:u w:val="single"/>
+        </w:rPr>
+      </w:pPr>
+    </w:p>
+    <w:p>
+      <w:pPr>
+        <w:rPr>
+          <w:b/>
+          <w:color w:val="000000"/>
+          <w:sz w:val="32"/>
+          <w:szCs w:val="32"/>
+          <w:u w:val="single"/>
+        </w:rPr>
+      </w:pPr>
+    </w:p>
+    <w:p>
+      <w:pPr>
+        <w:rPr>
+          <w:b/>
+          <w:color w:val="000000"/>
+          <w:sz w:val="32"/>
+          <w:szCs w:val="32"/>
+          <w:u w:val="single"/>
+        </w:rPr>
+      </w:pPr>
+    </w:p>
+    <w:p>
+      <w:pPr>
+        <w:rPr>
+          <w:b/>
+          <w:color w:val="000000"/>
+          <w:sz w:val="32"/>
+          <w:szCs w:val="32"/>
+          <w:u w:val="single"/>
+        </w:rPr>
+      </w:pPr>
+    </w:p>
+    <w:p>
+      <w:pPr>
+        <w:rPr>
+          <w:b/>
+          <w:color w:val="000000"/>
+          <w:sz w:val="32"/>
+          <w:szCs w:val="32"/>
+          <w:u w:val="single"/>
+        </w:rPr>
+      </w:pPr>
     </w:p>
     <w:p>
       <w:pPr>
@@ -3431,13 +3860,13 @@
         <w:rPr>
           <w:u w:val="single"/>
         </w:rPr>
+        <w:br/>
+      </w:r>
+      <w:r>
+        <w:rPr>
+          <w:u w:val="single"/>
+        </w:rPr>
         <w:lastRenderedPageBreak/>
-        <w:br/>
-      </w:r>
-      <w:r>
-        <w:rPr>
-          <w:u w:val="single"/>
-        </w:rPr>
         <w:t xml:space="preserve">Section 3. </w:t>
       </w:r>
       <w:r>
@@ -3581,11 +4010,11 @@
       </w:r>
       <w:r>
         <w:tab/>
-        <w:t xml:space="preserve">The next step in the process of writing our compiler was to write the Parser. The </w:t>
+        <w:t xml:space="preserve">The next step in the process of writing our compiler was to write the Parser. The Parser takes the output from the Tokenizer and is able to decipher what is being asked from </w:t>
       </w:r>
       <w:r>
         <w:lastRenderedPageBreak/>
-        <w:t>Parser takes the output from the Tokenizer and is able to decipher what is being asked from the original program and whether it is valid or not. For example, when declaring an “if” statement, the “if” keyword must immediately be followed by a left parenthesis, then an expression that resolves to a Boolean, than a right parenthesis and braces (Java &amp; our language specific). If someone did not have the left parenthesis, the statement declaration would not be valid. The Parser uses the Tokens to determine if all that needs to be there in a declaration is in fa</w:t>
+        <w:t>the original program and whether it is valid or not. For example, when declaring an “if” statement, the “if” keyword must immediately be followed by a left parenthesis, then an expression that resolves to a Boolean, than a right parenthesis and braces (Java &amp; our language specific). If someone did not have the left parenthesis, the statement declaration would not be valid. The Parser uses the Tokens to determine if all that needs to be there in a declaration is in fa</w:t>
       </w:r>
       <w:r>
         <w:t>ct there. So the Parser will see an “if” token, and if it does not see a left parenthesis token immediately, it will call the statement invalid. However, the Parser is not able to tell if the statement within the parentheses actually resolves to a Boolean or not. This is because the Parser only cares about syntactic validity, and not content. The Parser is able to detect all that is defined within our language and checks the entire given program. When the Parser detects a proper-form “if” statement (for example), it puts this “if” statement into an object for ease of access later down the line. The Parser is able to define things such as variable declarations, method declarations, class declarations, and general statements. If the Parser passes, we can assume the program is syntactically valid.</w:t>
@@ -3642,9 +4071,12 @@
         <w:br/>
       </w:r>
       <w:r>
+        <w:tab/>
+        <w:t xml:space="preserve">The last step in the process of our compiler is the Code Generation. For this portion, </w:t>
+      </w:r>
+      <w:r>
         <w:lastRenderedPageBreak/>
-        <w:tab/>
-        <w:t xml:space="preserve">The last step in the process of our compiler is the Code Generation. For this portion, we add some code to each object that the Parser creates. This code will be used to transform the given statement into C code. Code Generation is the process of checking each object, since we have determined that they are valid syntactically and logically, and outputting its C code. Once the entire program has been transferred to C code, our compiler can also output this program to a .c file and run it through a C compiler and check the output. This is used in testing to see if the expected output matches the actual output of the program we inputted. </w:t>
+        <w:t xml:space="preserve">we add some code to each object that the Parser creates. This code will be used to transform the given statement into C code. Code Generation is the process of checking each object, since we have determined that they are valid syntactically and logically, and outputting its C code. Once the entire program has been transferred to C code, our compiler can also output this program to a .c file and run it through a C compiler and check the output. This is used in testing to see if the expected output matches the actual output of the program we inputted. </w:t>
       </w:r>
     </w:p>
     <w:p>
@@ -3746,8 +4178,8 @@
         <w:widowControl w:val="0"/>
         <w:ind w:left="720"/>
       </w:pPr>
-      <w:bookmarkStart w:id="23" w:name="2j18bm54kiw9" w:colFirst="0" w:colLast="0"/>
-      <w:bookmarkEnd w:id="23"/>
+      <w:bookmarkStart w:id="24" w:name="2j18bm54kiw9" w:colFirst="0" w:colLast="0"/>
+      <w:bookmarkEnd w:id="24"/>
       <w:r>
         <w:rPr>
           <w:b/>
@@ -3757,8 +4189,8 @@
         </w:rPr>
         <w:t xml:space="preserve">Section 4. </w:t>
       </w:r>
-      <w:bookmarkStart w:id="24" w:name="edbilmlibk40" w:colFirst="0" w:colLast="0"/>
-      <w:bookmarkEnd w:id="24"/>
+      <w:bookmarkStart w:id="25" w:name="edbilmlibk40" w:colFirst="0" w:colLast="0"/>
+      <w:bookmarkEnd w:id="25"/>
       <w:r>
         <w:rPr>
           <w:b/>
@@ -7532,7 +7964,10 @@
       </w:r>
       <w:r>
         <w:tab/>
-        <w:t>&lt;access modifier&gt; class &lt;identifier&gt; extends* &lt;class identifier&gt;*</w:t>
+        <w:t>&lt;access modif</w:t>
+      </w:r>
+      <w:r>
+        <w:t>ier&gt; class &lt;identifier&gt; [extends &lt;class identifier&gt;]*</w:t>
       </w:r>
       <w:r>
         <w:br/>
@@ -7578,7 +8013,19 @@
       </w:pPr>
       <w:r>
         <w:tab/>
-        <w:t>&lt;access modifier&gt;* &lt;return type&gt; &lt;identifier&gt; ( &lt;parameters list comma separated&gt;* )</w:t>
+        <w:t>&lt;access modifier&gt;?</w:t>
+      </w:r>
+      <w:r>
+        <w:t xml:space="preserve"> &lt;return type&gt; &lt;identifier&gt; ( &lt;</w:t>
+      </w:r>
+      <w:r>
+        <w:t xml:space="preserve"> </w:t>
+      </w:r>
+      <w:r>
+        <w:t xml:space="preserve">comma-separated </w:t>
+      </w:r>
+      <w:r>
+        <w:t>parameters &gt;* )</w:t>
       </w:r>
       <w:r>
         <w:br/>
@@ -7589,6 +8036,9 @@
       <w:r>
         <w:tab/>
         <w:t>* = optional</w:t>
+      </w:r>
+      <w:r>
+        <w:t>, ? = 0 or 1</w:t>
       </w:r>
     </w:p>
     <w:p>
@@ -8252,7 +8702,111 @@
           <w:right w:val="nil"/>
           <w:between w:val="nil"/>
         </w:pBdr>
-        <w:spacing w:before="0"/>
+        <w:spacing w:before="0" w:line="480" w:lineRule="auto"/>
+      </w:pPr>
+    </w:p>
+    <w:p>
+      <w:pPr>
+        <w:widowControl w:val="0"/>
+        <w:pBdr>
+          <w:top w:val="nil"/>
+          <w:left w:val="nil"/>
+          <w:bottom w:val="nil"/>
+          <w:right w:val="nil"/>
+          <w:between w:val="nil"/>
+        </w:pBdr>
+        <w:spacing w:before="0" w:line="480" w:lineRule="auto"/>
+      </w:pPr>
+    </w:p>
+    <w:p>
+      <w:pPr>
+        <w:widowControl w:val="0"/>
+        <w:pBdr>
+          <w:top w:val="nil"/>
+          <w:left w:val="nil"/>
+          <w:bottom w:val="nil"/>
+          <w:right w:val="nil"/>
+          <w:between w:val="nil"/>
+        </w:pBdr>
+        <w:spacing w:before="0" w:line="480" w:lineRule="auto"/>
+      </w:pPr>
+    </w:p>
+    <w:p>
+      <w:pPr>
+        <w:widowControl w:val="0"/>
+        <w:pBdr>
+          <w:top w:val="nil"/>
+          <w:left w:val="nil"/>
+          <w:bottom w:val="nil"/>
+          <w:right w:val="nil"/>
+          <w:between w:val="nil"/>
+        </w:pBdr>
+        <w:spacing w:before="0" w:line="480" w:lineRule="auto"/>
+      </w:pPr>
+    </w:p>
+    <w:p>
+      <w:pPr>
+        <w:widowControl w:val="0"/>
+        <w:pBdr>
+          <w:top w:val="nil"/>
+          <w:left w:val="nil"/>
+          <w:bottom w:val="nil"/>
+          <w:right w:val="nil"/>
+          <w:between w:val="nil"/>
+        </w:pBdr>
+        <w:spacing w:before="0" w:line="480" w:lineRule="auto"/>
+      </w:pPr>
+    </w:p>
+    <w:p>
+      <w:pPr>
+        <w:widowControl w:val="0"/>
+        <w:pBdr>
+          <w:top w:val="nil"/>
+          <w:left w:val="nil"/>
+          <w:bottom w:val="nil"/>
+          <w:right w:val="nil"/>
+          <w:between w:val="nil"/>
+        </w:pBdr>
+        <w:spacing w:before="0" w:line="480" w:lineRule="auto"/>
+      </w:pPr>
+    </w:p>
+    <w:p>
+      <w:pPr>
+        <w:widowControl w:val="0"/>
+        <w:pBdr>
+          <w:top w:val="nil"/>
+          <w:left w:val="nil"/>
+          <w:bottom w:val="nil"/>
+          <w:right w:val="nil"/>
+          <w:between w:val="nil"/>
+        </w:pBdr>
+        <w:spacing w:before="0" w:line="480" w:lineRule="auto"/>
+      </w:pPr>
+    </w:p>
+    <w:p>
+      <w:pPr>
+        <w:widowControl w:val="0"/>
+        <w:pBdr>
+          <w:top w:val="nil"/>
+          <w:left w:val="nil"/>
+          <w:bottom w:val="nil"/>
+          <w:right w:val="nil"/>
+          <w:between w:val="nil"/>
+        </w:pBdr>
+        <w:spacing w:before="0" w:line="480" w:lineRule="auto"/>
+      </w:pPr>
+    </w:p>
+    <w:p>
+      <w:pPr>
+        <w:widowControl w:val="0"/>
+        <w:pBdr>
+          <w:top w:val="nil"/>
+          <w:left w:val="nil"/>
+          <w:bottom w:val="nil"/>
+          <w:right w:val="nil"/>
+          <w:between w:val="nil"/>
+        </w:pBdr>
+        <w:spacing w:before="0" w:line="480" w:lineRule="auto"/>
       </w:pPr>
     </w:p>
     <w:p>
@@ -8266,7 +8820,32 @@
           <w:between w:val="nil"/>
         </w:pBdr>
         <w:spacing w:before="0"/>
-      </w:pPr>
+        <w:rPr>
+          <w:b/>
+          <w:sz w:val="32"/>
+          <w:szCs w:val="32"/>
+          <w:u w:val="single"/>
+        </w:rPr>
+      </w:pPr>
+      <w:r>
+        <w:rPr>
+          <w:b/>
+          <w:sz w:val="32"/>
+          <w:szCs w:val="32"/>
+          <w:u w:val="single"/>
+        </w:rPr>
+        <w:lastRenderedPageBreak/>
+        <w:t>Section 6. Type C</w:t>
+      </w:r>
+      <w:r>
+        <w:rPr>
+          <w:b/>
+          <w:sz w:val="32"/>
+          <w:szCs w:val="32"/>
+          <w:u w:val="single"/>
+        </w:rPr>
+        <w:t>hecker</w:t>
+      </w:r>
     </w:p>
     <w:p>
       <w:pPr>
@@ -8279,6 +8858,180 @@
           <w:between w:val="nil"/>
         </w:pBdr>
         <w:spacing w:before="0"/>
+        <w:rPr>
+          <w:b/>
+          <w:sz w:val="32"/>
+          <w:szCs w:val="32"/>
+          <w:u w:val="single"/>
+        </w:rPr>
+      </w:pPr>
+    </w:p>
+    <w:p>
+      <w:pPr>
+        <w:pStyle w:val="Heading2"/>
+        <w:keepNext w:val="0"/>
+        <w:keepLines w:val="0"/>
+        <w:widowControl w:val="0"/>
+        <w:ind w:left="720"/>
+        <w:rPr>
+          <w:u w:val="single"/>
+        </w:rPr>
+      </w:pPr>
+      <w:r>
+        <w:rPr>
+          <w:u w:val="single"/>
+        </w:rPr>
+        <w:t xml:space="preserve">Files Pertaining to the </w:t>
+      </w:r>
+      <w:r>
+        <w:rPr>
+          <w:u w:val="single"/>
+        </w:rPr>
+        <w:t>Type Checker</w:t>
+      </w:r>
+      <w:r>
+        <w:rPr>
+          <w:u w:val="single"/>
+        </w:rPr>
+        <w:t>:</w:t>
+      </w:r>
+    </w:p>
+    <w:p>
+      <w:r>
+        <w:tab/>
+        <w:t>(Most) PObject files: PObject.java</w:t>
+      </w:r>
+    </w:p>
+    <w:p>
+      <w:r>
+        <w:tab/>
+      </w:r>
+      <w:r>
+        <w:t>Type</w:t>
+      </w:r>
+      <w:r>
+        <w:t>.java</w:t>
+      </w:r>
+    </w:p>
+    <w:p>
+      <w:r>
+        <w:tab/>
+        <w:t>TypeChecker</w:t>
+      </w:r>
+      <w:r>
+        <w:t>.java</w:t>
+      </w:r>
+    </w:p>
+    <w:p>
+      <w:r>
+        <w:tab/>
+        <w:t>TypeChecker</w:t>
+      </w:r>
+      <w:r>
+        <w:t>Exception.java</w:t>
+      </w:r>
+    </w:p>
+    <w:p>
+      <w:pPr>
+        <w:pStyle w:val="Heading2"/>
+        <w:keepNext w:val="0"/>
+        <w:keepLines w:val="0"/>
+        <w:widowControl w:val="0"/>
+        <w:ind w:left="720"/>
+        <w:rPr>
+          <w:u w:val="single"/>
+        </w:rPr>
+      </w:pPr>
+      <w:r>
+        <w:rPr>
+          <w:u w:val="single"/>
+        </w:rPr>
+        <w:t>Type Checking</w:t>
+      </w:r>
+      <w:r>
+        <w:rPr>
+          <w:u w:val="single"/>
+        </w:rPr>
+        <w:t xml:space="preserve"> </w:t>
+      </w:r>
+      <w:r>
+        <w:rPr>
+          <w:u w:val="single"/>
+        </w:rPr>
+        <w:t>the Program</w:t>
+      </w:r>
+    </w:p>
+    <w:p/>
+    <w:p>
+      <w:pPr>
+        <w:widowControl w:val="0"/>
+        <w:pBdr>
+          <w:top w:val="nil"/>
+          <w:left w:val="nil"/>
+          <w:bottom w:val="nil"/>
+          <w:right w:val="nil"/>
+          <w:between w:val="nil"/>
+        </w:pBdr>
+        <w:spacing w:before="0" w:line="480" w:lineRule="auto"/>
+      </w:pPr>
+      <w:r>
+        <w:tab/>
+        <w:t xml:space="preserve">The type checker, as its name suggest, checks the validity of the use of types in the program. </w:t>
+      </w:r>
+      <w:r>
+        <w:t xml:space="preserve">Most of the responsibilities of type checking belong to the TypeChecker class, and the rest to the PObjects themselves. </w:t>
+      </w:r>
+      <w:r>
+        <w:t>Depending on what kind of PObject is being checked, to get its type</w:t>
+      </w:r>
+      <w:r>
+        <w:t xml:space="preserve"> we either check </w:t>
+      </w:r>
+      <w:r>
+        <w:t xml:space="preserve">what instance of class it is, or, more often, we use the PObject’s </w:t>
+      </w:r>
+      <w:r>
+        <w:rPr>
+          <w:rFonts w:ascii="Consolas" w:hAnsi="Consolas"/>
+          <w:highlight w:val="lightGray"/>
+        </w:rPr>
+        <w:t>getType</w:t>
+      </w:r>
+      <w:r>
+        <w:rPr>
+          <w:rFonts w:ascii="Consolas" w:hAnsi="Consolas"/>
+          <w:highlight w:val="lightGray"/>
+        </w:rPr>
+        <w:t>( )</w:t>
+      </w:r>
+      <w:r>
+        <w:t xml:space="preserve"> method to retrieve its resulting type.</w:t>
+      </w:r>
+    </w:p>
+    <w:p>
+      <w:pPr>
+        <w:widowControl w:val="0"/>
+        <w:pBdr>
+          <w:top w:val="nil"/>
+          <w:left w:val="nil"/>
+          <w:bottom w:val="nil"/>
+          <w:right w:val="nil"/>
+          <w:between w:val="nil"/>
+        </w:pBdr>
+        <w:spacing w:before="0" w:line="480" w:lineRule="auto"/>
+      </w:pPr>
+    </w:p>
+    <w:p>
+      <w:pPr>
+        <w:widowControl w:val="0"/>
+        <w:pBdr>
+          <w:top w:val="nil"/>
+          <w:left w:val="nil"/>
+          <w:bottom w:val="nil"/>
+          <w:right w:val="nil"/>
+          <w:between w:val="nil"/>
+        </w:pBdr>
+        <w:spacing w:before="0" w:line="480" w:lineRule="auto"/>
       </w:pPr>
     </w:p>
     <w:p>
@@ -8474,23 +9227,7 @@
           <w:between w:val="nil"/>
         </w:pBdr>
         <w:spacing w:before="0"/>
-        <w:rPr>
-          <w:b/>
-          <w:sz w:val="32"/>
-          <w:szCs w:val="32"/>
-          <w:u w:val="single"/>
-        </w:rPr>
-      </w:pPr>
-      <w:r>
-        <w:rPr>
-          <w:b/>
-          <w:sz w:val="32"/>
-          <w:szCs w:val="32"/>
-          <w:u w:val="single"/>
-        </w:rPr>
-        <w:lastRenderedPageBreak/>
-        <w:t>Section . Code Generator</w:t>
-      </w:r>
+      </w:pPr>
     </w:p>
     <w:p>
       <w:pPr>
@@ -8503,6 +9240,32 @@
           <w:between w:val="nil"/>
         </w:pBdr>
         <w:spacing w:before="0"/>
+      </w:pPr>
+    </w:p>
+    <w:p>
+      <w:pPr>
+        <w:widowControl w:val="0"/>
+        <w:pBdr>
+          <w:top w:val="nil"/>
+          <w:left w:val="nil"/>
+          <w:bottom w:val="nil"/>
+          <w:right w:val="nil"/>
+          <w:between w:val="nil"/>
+        </w:pBdr>
+        <w:spacing w:before="0"/>
+      </w:pPr>
+    </w:p>
+    <w:p>
+      <w:pPr>
+        <w:widowControl w:val="0"/>
+        <w:pBdr>
+          <w:top w:val="nil"/>
+          <w:left w:val="nil"/>
+          <w:bottom w:val="nil"/>
+          <w:right w:val="nil"/>
+          <w:between w:val="nil"/>
+        </w:pBdr>
+        <w:spacing w:before="0"/>
         <w:rPr>
           <w:b/>
           <w:sz w:val="32"/>
@@ -8513,6 +9276,110 @@
     </w:p>
     <w:p>
       <w:pPr>
+        <w:widowControl w:val="0"/>
+        <w:pBdr>
+          <w:top w:val="nil"/>
+          <w:left w:val="nil"/>
+          <w:bottom w:val="nil"/>
+          <w:right w:val="nil"/>
+          <w:between w:val="nil"/>
+        </w:pBdr>
+        <w:spacing w:before="0"/>
+        <w:rPr>
+          <w:b/>
+          <w:sz w:val="32"/>
+          <w:szCs w:val="32"/>
+          <w:u w:val="single"/>
+        </w:rPr>
+      </w:pPr>
+    </w:p>
+    <w:p>
+      <w:pPr>
+        <w:widowControl w:val="0"/>
+        <w:pBdr>
+          <w:top w:val="nil"/>
+          <w:left w:val="nil"/>
+          <w:bottom w:val="nil"/>
+          <w:right w:val="nil"/>
+          <w:between w:val="nil"/>
+        </w:pBdr>
+        <w:spacing w:before="0"/>
+        <w:rPr>
+          <w:b/>
+          <w:sz w:val="32"/>
+          <w:szCs w:val="32"/>
+          <w:u w:val="single"/>
+        </w:rPr>
+      </w:pPr>
+    </w:p>
+    <w:p>
+      <w:pPr>
+        <w:widowControl w:val="0"/>
+        <w:pBdr>
+          <w:top w:val="nil"/>
+          <w:left w:val="nil"/>
+          <w:bottom w:val="nil"/>
+          <w:right w:val="nil"/>
+          <w:between w:val="nil"/>
+        </w:pBdr>
+        <w:spacing w:before="0"/>
+        <w:rPr>
+          <w:b/>
+          <w:sz w:val="32"/>
+          <w:szCs w:val="32"/>
+          <w:u w:val="single"/>
+        </w:rPr>
+      </w:pPr>
+      <w:r>
+        <w:rPr>
+          <w:b/>
+          <w:sz w:val="32"/>
+          <w:szCs w:val="32"/>
+          <w:u w:val="single"/>
+        </w:rPr>
+        <w:lastRenderedPageBreak/>
+        <w:t xml:space="preserve">Section </w:t>
+      </w:r>
+      <w:r>
+        <w:rPr>
+          <w:b/>
+          <w:sz w:val="32"/>
+          <w:szCs w:val="32"/>
+          <w:u w:val="single"/>
+        </w:rPr>
+        <w:t>7</w:t>
+      </w:r>
+      <w:r>
+        <w:rPr>
+          <w:b/>
+          <w:sz w:val="32"/>
+          <w:szCs w:val="32"/>
+          <w:u w:val="single"/>
+        </w:rPr>
+        <w:t>. Code Generator</w:t>
+      </w:r>
+    </w:p>
+    <w:p>
+      <w:pPr>
+        <w:widowControl w:val="0"/>
+        <w:pBdr>
+          <w:top w:val="nil"/>
+          <w:left w:val="nil"/>
+          <w:bottom w:val="nil"/>
+          <w:right w:val="nil"/>
+          <w:between w:val="nil"/>
+        </w:pBdr>
+        <w:spacing w:before="0"/>
+        <w:rPr>
+          <w:b/>
+          <w:sz w:val="32"/>
+          <w:szCs w:val="32"/>
+          <w:u w:val="single"/>
+        </w:rPr>
+      </w:pPr>
+    </w:p>
+    <w:p>
+      <w:pPr>
         <w:pStyle w:val="Heading2"/>
         <w:keepNext w:val="0"/>
         <w:keepLines w:val="0"/>
@@ -8528,8 +9395,54 @@
         </w:rPr>
         <w:t>Files Pertaining to the Code Generator</w:t>
       </w:r>
-    </w:p>
-    <w:p>
+      <w:r>
+        <w:rPr>
+          <w:u w:val="single"/>
+        </w:rPr>
+        <w:t>:</w:t>
+      </w:r>
+    </w:p>
+    <w:p>
+      <w:r>
+        <w:tab/>
+      </w:r>
+      <w:r>
+        <w:t>(Most) PObject files: PObject.java</w:t>
+      </w:r>
+    </w:p>
+    <w:p>
+      <w:r>
+        <w:tab/>
+      </w:r>
+      <w:r>
+        <w:t>C_CodeGenTest.java</w:t>
+      </w:r>
+    </w:p>
+    <w:p>
+      <w:r>
+        <w:tab/>
+        <w:t>N_CodeGenAdd.java</w:t>
+      </w:r>
+    </w:p>
+    <w:p>
+      <w:r>
+        <w:tab/>
+        <w:t>CodeGenException.java</w:t>
+      </w:r>
+    </w:p>
+    <w:p>
+      <w:r>
+        <w:tab/>
+        <w:t xml:space="preserve">J_CodeGen_ExpressionTest.java </w:t>
+      </w:r>
+    </w:p>
+    <w:p>
+      <w:r>
+        <w:tab/>
+      </w:r>
+      <w:r>
+        <w:t>CodeGen_UnitTests.java</w:t>
+      </w:r>
       <w:r>
         <w:tab/>
       </w:r>
@@ -8540,7 +9453,7 @@
         <w:keepNext w:val="0"/>
         <w:keepLines w:val="0"/>
         <w:widowControl w:val="0"/>
-        <w:ind w:left="720"/>
+        <w:ind w:left="1440" w:hanging="720"/>
         <w:rPr>
           <w:u w:val="single"/>
         </w:rPr>
@@ -8549,7 +9462,25 @@
         <w:rPr>
           <w:u w:val="single"/>
         </w:rPr>
-        <w:t>Converting Object Oriented Code and Other Designs to Functional</w:t>
+        <w:t xml:space="preserve">Converting Object Oriented Code and Other Designs to </w:t>
+      </w:r>
+      <w:r>
+        <w:rPr>
+          <w:u w:val="single"/>
+        </w:rPr>
+        <w:t xml:space="preserve">Function in </w:t>
+      </w:r>
+      <w:r>
+        <w:rPr>
+          <w:u w:val="single"/>
+        </w:rPr>
+        <w:t>Functional</w:t>
+      </w:r>
+      <w:r>
+        <w:rPr>
+          <w:u w:val="single"/>
+        </w:rPr>
+        <w:t xml:space="preserve"> Language</w:t>
       </w:r>
     </w:p>
     <w:p/>
@@ -8588,6 +9519,40 @@
       <w:r>
         <w:t>sary, modifies it to work in C.</w:t>
       </w:r>
+      <w:r>
+        <w:t xml:space="preserve"> It turned out that the way we did code generation is through an internal method, rather than an external method, meaning it is the PObject’s responsibility to generate its own code string. In turn, </w:t>
+      </w:r>
+      <w:r>
+        <w:t xml:space="preserve">PObjects have a method named </w:t>
+      </w:r>
+      <w:r>
+        <w:rPr>
+          <w:rFonts w:ascii="Consolas" w:hAnsi="Consolas"/>
+          <w:highlight w:val="lightGray"/>
+        </w:rPr>
+        <w:t>generateObjectNameString( )</w:t>
+      </w:r>
+      <w:r>
+        <w:t xml:space="preserve"> which returns its object’</w:t>
+      </w:r>
+      <w:r>
+        <w:t xml:space="preserve">s code as a String, and this PObject calls any nested PObjects’ </w:t>
+      </w:r>
+      <w:r>
+        <w:rPr>
+          <w:rFonts w:ascii="Consolas" w:hAnsi="Consolas"/>
+          <w:highlight w:val="lightGray"/>
+        </w:rPr>
+        <w:t>generateObjectNameString( )</w:t>
+      </w:r>
+      <w:r>
+        <w:t xml:space="preserve"> method. </w:t>
+      </w:r>
+    </w:p>
+    <w:p>
+      <w:pPr>
+        <w:spacing w:line="480" w:lineRule="auto"/>
+      </w:pPr>
     </w:p>
     <w:p>
       <w:pPr>
@@ -8619,7 +9584,11 @@
         <w:t>come function pointer mem</w:t>
       </w:r>
       <w:r>
-        <w:t xml:space="preserve">bers of their pertaining struct in TL to carry out class inheritance. </w:t>
+        <w:t xml:space="preserve">bers of their </w:t>
+      </w:r>
+      <w:r>
+        <w:lastRenderedPageBreak/>
+        <w:t xml:space="preserve">pertaining struct in TL to carry out class inheritance. </w:t>
       </w:r>
       <w:r>
         <w:t>The definition of these functions (pointers) lie outside the struct because they are not allowed to be defined in a C struct.</w:t>
@@ -8635,6 +9604,7 @@
       <w:r>
         <w:rPr>
           <w:rFonts w:ascii="Consolas" w:hAnsi="Consolas"/>
+          <w:highlight w:val="lightGray"/>
         </w:rPr>
         <w:t>structname_function</w:t>
       </w:r>
@@ -8676,6 +9646,9 @@
       <w:r>
         <w:t>n with the parameters it needs in the TL.</w:t>
       </w:r>
+      <w:r>
+        <w:t xml:space="preserve"> To implement class-based inheritance, we did a lookup technique, where superclasses are looked up and its code is put in the subclasses’ struct, and any overrides of functions in the subclass are able to be done through our use of function pointers in the TL. </w:t>
+      </w:r>
     </w:p>
     <w:p>
       <w:pPr>
@@ -8685,8 +9658,6 @@
       <w:r>
         <w:t>After the code generator process, we save this as a C file.</w:t>
       </w:r>
-      <w:bookmarkStart w:id="25" w:name="_GoBack"/>
-      <w:bookmarkEnd w:id="25"/>
     </w:p>
     <w:sectPr>
       <w:headerReference w:type="default" r:id="rId16"/>
@@ -8701,7 +9672,7 @@
 </file>
 
 <file path=word/endnotes.xml><?xml version="1.0" encoding="utf-8"?>
-<w:endnotes xmlns:wpc="http://schemas.microsoft.com/office/word/2010/wordprocessingCanvas" xmlns:cx="http://schemas.microsoft.com/office/drawing/2014/chartex" xmlns:cx1="http://schemas.microsoft.com/office/drawing/2015/9/8/chartex" xmlns:cx2="http://schemas.microsoft.com/office/drawing/2015/10/21/chartex" xmlns:cx3="http://schemas.microsoft.com/office/drawing/2016/5/9/chartex" xmlns:cx4="http://schemas.microsoft.com/office/drawing/2016/5/10/chartex" xmlns:cx5="http://schemas.microsoft.com/office/drawing/2016/5/11/chartex" xmlns:cx6="http://schemas.microsoft.com/office/drawing/2016/5/12/chartex" xmlns:cx7="http://schemas.microsoft.com/office/drawing/2016/5/13/chartex" xmlns:cx8="http://schemas.microsoft.com/office/drawing/2016/5/14/chartex" xmlns:mc="http://schemas.openxmlformats.org/markup-compatibility/2006" xmlns:aink="http://schemas.microsoft.com/office/drawing/2016/ink" xmlns:am3d="http://schemas.microsoft.com/office/drawing/2017/model3d" xmlns:o="urn:schemas-microsoft-com:office:office" xmlns:r="http://schemas.openxmlformats.org/officeDocument/2006/relationships" xmlns:m="http://schemas.openxmlformats.org/officeDocument/2006/math" xmlns:v="urn:schemas-microsoft-com:vml" xmlns:wp14="http://schemas.microsoft.com/office/word/2010/wordprocessingDrawing" xmlns:wp="http://schemas.openxmlformats.org/drawingml/2006/wordprocessingDrawing" xmlns:w10="urn:schemas-microsoft-com:office:word" xmlns:w="http://schemas.openxmlformats.org/wordprocessingml/2006/main" xmlns:w14="http://schemas.microsoft.com/office/word/2010/wordml" xmlns:w15="http://schemas.microsoft.com/office/word/2012/wordml" xmlns:w16cid="http://schemas.microsoft.com/office/word/2016/wordml/cid" xmlns:w16se="http://schemas.microsoft.com/office/word/2015/wordml/symex" xmlns:wpg="http://schemas.microsoft.com/office/word/2010/wordprocessingGroup" xmlns:wpi="http://schemas.microsoft.com/office/word/2010/wordprocessingInk" xmlns:wne="http://schemas.microsoft.com/office/word/2006/wordml" xmlns:wps="http://schemas.microsoft.com/office/word/2010/wordprocessingShape" mc:Ignorable="w14 w15 w16se w16cid wp14">
+<w:endnotes xmlns:wpc="http://schemas.microsoft.com/office/word/2010/wordprocessingCanvas" xmlns:cx="http://schemas.microsoft.com/office/drawing/2014/chartex" xmlns:cx1="http://schemas.microsoft.com/office/drawing/2015/9/8/chartex" xmlns:mc="http://schemas.openxmlformats.org/markup-compatibility/2006" xmlns:o="urn:schemas-microsoft-com:office:office" xmlns:r="http://schemas.openxmlformats.org/officeDocument/2006/relationships" xmlns:m="http://schemas.openxmlformats.org/officeDocument/2006/math" xmlns:v="urn:schemas-microsoft-com:vml" xmlns:wp14="http://schemas.microsoft.com/office/word/2010/wordprocessingDrawing" xmlns:wp="http://schemas.openxmlformats.org/drawingml/2006/wordprocessingDrawing" xmlns:w10="urn:schemas-microsoft-com:office:word" xmlns:w="http://schemas.openxmlformats.org/wordprocessingml/2006/main" xmlns:w14="http://schemas.microsoft.com/office/word/2010/wordml" xmlns:w15="http://schemas.microsoft.com/office/word/2012/wordml" xmlns:w16se="http://schemas.microsoft.com/office/word/2015/wordml/symex" xmlns:wpg="http://schemas.microsoft.com/office/word/2010/wordprocessingGroup" xmlns:wpi="http://schemas.microsoft.com/office/word/2010/wordprocessingInk" xmlns:wne="http://schemas.microsoft.com/office/word/2006/wordml" xmlns:wps="http://schemas.microsoft.com/office/word/2010/wordprocessingShape" mc:Ignorable="w14 w15 w16se wp14">
   <w:endnote w:type="separator" w:id="-1">
     <w:p>
       <w:pPr>
@@ -8726,7 +9697,7 @@
 </file>
 
 <file path=word/footer1.xml><?xml version="1.0" encoding="utf-8"?>
-<w:ftr xmlns:wpc="http://schemas.microsoft.com/office/word/2010/wordprocessingCanvas" xmlns:cx="http://schemas.microsoft.com/office/drawing/2014/chartex" xmlns:cx1="http://schemas.microsoft.com/office/drawing/2015/9/8/chartex" xmlns:cx2="http://schemas.microsoft.com/office/drawing/2015/10/21/chartex" xmlns:cx3="http://schemas.microsoft.com/office/drawing/2016/5/9/chartex" xmlns:cx4="http://schemas.microsoft.com/office/drawing/2016/5/10/chartex" xmlns:cx5="http://schemas.microsoft.com/office/drawing/2016/5/11/chartex" xmlns:cx6="http://schemas.microsoft.com/office/drawing/2016/5/12/chartex" xmlns:cx7="http://schemas.microsoft.com/office/drawing/2016/5/13/chartex" xmlns:cx8="http://schemas.microsoft.com/office/drawing/2016/5/14/chartex" xmlns:mc="http://schemas.openxmlformats.org/markup-compatibility/2006" xmlns:aink="http://schemas.microsoft.com/office/drawing/2016/ink" xmlns:am3d="http://schemas.microsoft.com/office/drawing/2017/model3d" xmlns:o="urn:schemas-microsoft-com:office:office" xmlns:r="http://schemas.openxmlformats.org/officeDocument/2006/relationships" xmlns:m="http://schemas.openxmlformats.org/officeDocument/2006/math" xmlns:v="urn:schemas-microsoft-com:vml" xmlns:wp14="http://schemas.microsoft.com/office/word/2010/wordprocessingDrawing" xmlns:wp="http://schemas.openxmlformats.org/drawingml/2006/wordprocessingDrawing" xmlns:w10="urn:schemas-microsoft-com:office:word" xmlns:w="http://schemas.openxmlformats.org/wordprocessingml/2006/main" xmlns:w14="http://schemas.microsoft.com/office/word/2010/wordml" xmlns:w15="http://schemas.microsoft.com/office/word/2012/wordml" xmlns:w16cid="http://schemas.microsoft.com/office/word/2016/wordml/cid" xmlns:w16se="http://schemas.microsoft.com/office/word/2015/wordml/symex" xmlns:wpg="http://schemas.microsoft.com/office/word/2010/wordprocessingGroup" xmlns:wpi="http://schemas.microsoft.com/office/word/2010/wordprocessingInk" xmlns:wne="http://schemas.microsoft.com/office/word/2006/wordml" xmlns:wps="http://schemas.microsoft.com/office/word/2010/wordprocessingShape" mc:Ignorable="w14 w15 w16se w16cid wp14">
+<w:ftr xmlns:wpc="http://schemas.microsoft.com/office/word/2010/wordprocessingCanvas" xmlns:cx="http://schemas.microsoft.com/office/drawing/2014/chartex" xmlns:cx1="http://schemas.microsoft.com/office/drawing/2015/9/8/chartex" xmlns:mc="http://schemas.openxmlformats.org/markup-compatibility/2006" xmlns:o="urn:schemas-microsoft-com:office:office" xmlns:r="http://schemas.openxmlformats.org/officeDocument/2006/relationships" xmlns:m="http://schemas.openxmlformats.org/officeDocument/2006/math" xmlns:v="urn:schemas-microsoft-com:vml" xmlns:wp14="http://schemas.microsoft.com/office/word/2010/wordprocessingDrawing" xmlns:wp="http://schemas.openxmlformats.org/drawingml/2006/wordprocessingDrawing" xmlns:w10="urn:schemas-microsoft-com:office:word" xmlns:w="http://schemas.openxmlformats.org/wordprocessingml/2006/main" xmlns:w14="http://schemas.microsoft.com/office/word/2010/wordml" xmlns:w15="http://schemas.microsoft.com/office/word/2012/wordml" xmlns:w16se="http://schemas.microsoft.com/office/word/2015/wordml/symex" xmlns:wpg="http://schemas.microsoft.com/office/word/2010/wordprocessingGroup" xmlns:wpi="http://schemas.microsoft.com/office/word/2010/wordprocessingInk" xmlns:wne="http://schemas.microsoft.com/office/word/2006/wordml" xmlns:wps="http://schemas.microsoft.com/office/word/2010/wordprocessingShape" mc:Ignorable="w14 w15 w16se wp14">
   <w:p>
     <w:pPr>
       <w:widowControl w:val="0"/>
@@ -8905,7 +9876,7 @@
               <w:sz w:val="32"/>
               <w:szCs w:val="32"/>
             </w:rPr>
-            <w:t>1</w:t>
+            <w:t>3</w:t>
           </w:r>
           <w:r>
             <w:rPr>
@@ -8959,7 +9930,7 @@
               <w:sz w:val="32"/>
               <w:szCs w:val="32"/>
             </w:rPr>
-            <w:t>2</w:t>
+            <w:t>26</w:t>
           </w:r>
           <w:r>
             <w:rPr>
@@ -9076,7 +10047,7 @@
 </file>
 
 <file path=word/footnotes.xml><?xml version="1.0" encoding="utf-8"?>
-<w:footnotes xmlns:wpc="http://schemas.microsoft.com/office/word/2010/wordprocessingCanvas" xmlns:cx="http://schemas.microsoft.com/office/drawing/2014/chartex" xmlns:cx1="http://schemas.microsoft.com/office/drawing/2015/9/8/chartex" xmlns:cx2="http://schemas.microsoft.com/office/drawing/2015/10/21/chartex" xmlns:cx3="http://schemas.microsoft.com/office/drawing/2016/5/9/chartex" xmlns:cx4="http://schemas.microsoft.com/office/drawing/2016/5/10/chartex" xmlns:cx5="http://schemas.microsoft.com/office/drawing/2016/5/11/chartex" xmlns:cx6="http://schemas.microsoft.com/office/drawing/2016/5/12/chartex" xmlns:cx7="http://schemas.microsoft.com/office/drawing/2016/5/13/chartex" xmlns:cx8="http://schemas.microsoft.com/office/drawing/2016/5/14/chartex" xmlns:mc="http://schemas.openxmlformats.org/markup-compatibility/2006" xmlns:aink="http://schemas.microsoft.com/office/drawing/2016/ink" xmlns:am3d="http://schemas.microsoft.com/office/drawing/2017/model3d" xmlns:o="urn:schemas-microsoft-com:office:office" xmlns:r="http://schemas.openxmlformats.org/officeDocument/2006/relationships" xmlns:m="http://schemas.openxmlformats.org/officeDocument/2006/math" xmlns:v="urn:schemas-microsoft-com:vml" xmlns:wp14="http://schemas.microsoft.com/office/word/2010/wordprocessingDrawing" xmlns:wp="http://schemas.openxmlformats.org/drawingml/2006/wordprocessingDrawing" xmlns:w10="urn:schemas-microsoft-com:office:word" xmlns:w="http://schemas.openxmlformats.org/wordprocessingml/2006/main" xmlns:w14="http://schemas.microsoft.com/office/word/2010/wordml" xmlns:w15="http://schemas.microsoft.com/office/word/2012/wordml" xmlns:w16cid="http://schemas.microsoft.com/office/word/2016/wordml/cid" xmlns:w16se="http://schemas.microsoft.com/office/word/2015/wordml/symex" xmlns:wpg="http://schemas.microsoft.com/office/word/2010/wordprocessingGroup" xmlns:wpi="http://schemas.microsoft.com/office/word/2010/wordprocessingInk" xmlns:wne="http://schemas.microsoft.com/office/word/2006/wordml" xmlns:wps="http://schemas.microsoft.com/office/word/2010/wordprocessingShape" mc:Ignorable="w14 w15 w16se w16cid wp14">
+<w:footnotes xmlns:wpc="http://schemas.microsoft.com/office/word/2010/wordprocessingCanvas" xmlns:cx="http://schemas.microsoft.com/office/drawing/2014/chartex" xmlns:cx1="http://schemas.microsoft.com/office/drawing/2015/9/8/chartex" xmlns:mc="http://schemas.openxmlformats.org/markup-compatibility/2006" xmlns:o="urn:schemas-microsoft-com:office:office" xmlns:r="http://schemas.openxmlformats.org/officeDocument/2006/relationships" xmlns:m="http://schemas.openxmlformats.org/officeDocument/2006/math" xmlns:v="urn:schemas-microsoft-com:vml" xmlns:wp14="http://schemas.microsoft.com/office/word/2010/wordprocessingDrawing" xmlns:wp="http://schemas.openxmlformats.org/drawingml/2006/wordprocessingDrawing" xmlns:w10="urn:schemas-microsoft-com:office:word" xmlns:w="http://schemas.openxmlformats.org/wordprocessingml/2006/main" xmlns:w14="http://schemas.microsoft.com/office/word/2010/wordml" xmlns:w15="http://schemas.microsoft.com/office/word/2012/wordml" xmlns:w16se="http://schemas.microsoft.com/office/word/2015/wordml/symex" xmlns:wpg="http://schemas.microsoft.com/office/word/2010/wordprocessingGroup" xmlns:wpi="http://schemas.microsoft.com/office/word/2010/wordprocessingInk" xmlns:wne="http://schemas.microsoft.com/office/word/2006/wordml" xmlns:wps="http://schemas.microsoft.com/office/word/2010/wordprocessingShape" mc:Ignorable="w14 w15 w16se wp14">
   <w:footnote w:type="separator" w:id="-1">
     <w:p>
       <w:pPr>
@@ -9101,7 +10072,7 @@
 </file>
 
 <file path=word/header1.xml><?xml version="1.0" encoding="utf-8"?>
-<w:hdr xmlns:wpc="http://schemas.microsoft.com/office/word/2010/wordprocessingCanvas" xmlns:cx="http://schemas.microsoft.com/office/drawing/2014/chartex" xmlns:cx1="http://schemas.microsoft.com/office/drawing/2015/9/8/chartex" xmlns:cx2="http://schemas.microsoft.com/office/drawing/2015/10/21/chartex" xmlns:cx3="http://schemas.microsoft.com/office/drawing/2016/5/9/chartex" xmlns:cx4="http://schemas.microsoft.com/office/drawing/2016/5/10/chartex" xmlns:cx5="http://schemas.microsoft.com/office/drawing/2016/5/11/chartex" xmlns:cx6="http://schemas.microsoft.com/office/drawing/2016/5/12/chartex" xmlns:cx7="http://schemas.microsoft.com/office/drawing/2016/5/13/chartex" xmlns:cx8="http://schemas.microsoft.com/office/drawing/2016/5/14/chartex" xmlns:mc="http://schemas.openxmlformats.org/markup-compatibility/2006" xmlns:aink="http://schemas.microsoft.com/office/drawing/2016/ink" xmlns:am3d="http://schemas.microsoft.com/office/drawing/2017/model3d" xmlns:o="urn:schemas-microsoft-com:office:office" xmlns:r="http://schemas.openxmlformats.org/officeDocument/2006/relationships" xmlns:m="http://schemas.openxmlformats.org/officeDocument/2006/math" xmlns:v="urn:schemas-microsoft-com:vml" xmlns:wp14="http://schemas.microsoft.com/office/word/2010/wordprocessingDrawing" xmlns:wp="http://schemas.openxmlformats.org/drawingml/2006/wordprocessingDrawing" xmlns:w10="urn:schemas-microsoft-com:office:word" xmlns:w="http://schemas.openxmlformats.org/wordprocessingml/2006/main" xmlns:w14="http://schemas.microsoft.com/office/word/2010/wordml" xmlns:w15="http://schemas.microsoft.com/office/word/2012/wordml" xmlns:w16cid="http://schemas.microsoft.com/office/word/2016/wordml/cid" xmlns:w16se="http://schemas.microsoft.com/office/word/2015/wordml/symex" xmlns:wpg="http://schemas.microsoft.com/office/word/2010/wordprocessingGroup" xmlns:wpi="http://schemas.microsoft.com/office/word/2010/wordprocessingInk" xmlns:wne="http://schemas.microsoft.com/office/word/2006/wordml" xmlns:wps="http://schemas.microsoft.com/office/word/2010/wordprocessingShape" mc:Ignorable="w14 w15 w16se w16cid wp14">
+<w:hdr xmlns:wpc="http://schemas.microsoft.com/office/word/2010/wordprocessingCanvas" xmlns:cx="http://schemas.microsoft.com/office/drawing/2014/chartex" xmlns:cx1="http://schemas.microsoft.com/office/drawing/2015/9/8/chartex" xmlns:mc="http://schemas.openxmlformats.org/markup-compatibility/2006" xmlns:o="urn:schemas-microsoft-com:office:office" xmlns:r="http://schemas.openxmlformats.org/officeDocument/2006/relationships" xmlns:m="http://schemas.openxmlformats.org/officeDocument/2006/math" xmlns:v="urn:schemas-microsoft-com:vml" xmlns:wp14="http://schemas.microsoft.com/office/word/2010/wordprocessingDrawing" xmlns:wp="http://schemas.openxmlformats.org/drawingml/2006/wordprocessingDrawing" xmlns:w10="urn:schemas-microsoft-com:office:word" xmlns:w="http://schemas.openxmlformats.org/wordprocessingml/2006/main" xmlns:w14="http://schemas.microsoft.com/office/word/2010/wordml" xmlns:w15="http://schemas.microsoft.com/office/word/2012/wordml" xmlns:w16se="http://schemas.microsoft.com/office/word/2015/wordml/symex" xmlns:wpg="http://schemas.microsoft.com/office/word/2010/wordprocessingGroup" xmlns:wpi="http://schemas.microsoft.com/office/word/2010/wordprocessingInk" xmlns:wne="http://schemas.microsoft.com/office/word/2006/wordml" xmlns:wps="http://schemas.microsoft.com/office/word/2010/wordprocessingShape" mc:Ignorable="w14 w15 w16se wp14">
   <w:p>
     <w:pPr>
       <w:widowControl w:val="0"/>
@@ -9377,7 +10348,7 @@
 </file>
 
 <file path=word/numbering.xml><?xml version="1.0" encoding="utf-8"?>
-<w:numbering xmlns:wpc="http://schemas.microsoft.com/office/word/2010/wordprocessingCanvas" xmlns:cx="http://schemas.microsoft.com/office/drawing/2014/chartex" xmlns:cx1="http://schemas.microsoft.com/office/drawing/2015/9/8/chartex" xmlns:cx2="http://schemas.microsoft.com/office/drawing/2015/10/21/chartex" xmlns:cx3="http://schemas.microsoft.com/office/drawing/2016/5/9/chartex" xmlns:cx4="http://schemas.microsoft.com/office/drawing/2016/5/10/chartex" xmlns:cx5="http://schemas.microsoft.com/office/drawing/2016/5/11/chartex" xmlns:cx6="http://schemas.microsoft.com/office/drawing/2016/5/12/chartex" xmlns:cx7="http://schemas.microsoft.com/office/drawing/2016/5/13/chartex" xmlns:cx8="http://schemas.microsoft.com/office/drawing/2016/5/14/chartex" xmlns:mc="http://schemas.openxmlformats.org/markup-compatibility/2006" xmlns:aink="http://schemas.microsoft.com/office/drawing/2016/ink" xmlns:am3d="http://schemas.microsoft.com/office/drawing/2017/model3d" xmlns:o="urn:schemas-microsoft-com:office:office" xmlns:r="http://schemas.openxmlformats.org/officeDocument/2006/relationships" xmlns:m="http://schemas.openxmlformats.org/officeDocument/2006/math" xmlns:v="urn:schemas-microsoft-com:vml" xmlns:wp14="http://schemas.microsoft.com/office/word/2010/wordprocessingDrawing" xmlns:wp="http://schemas.openxmlformats.org/drawingml/2006/wordprocessingDrawing" xmlns:w10="urn:schemas-microsoft-com:office:word" xmlns:w="http://schemas.openxmlformats.org/wordprocessingml/2006/main" xmlns:w14="http://schemas.microsoft.com/office/word/2010/wordml" xmlns:w15="http://schemas.microsoft.com/office/word/2012/wordml" xmlns:w16cid="http://schemas.microsoft.com/office/word/2016/wordml/cid" xmlns:w16se="http://schemas.microsoft.com/office/word/2015/wordml/symex" xmlns:wpg="http://schemas.microsoft.com/office/word/2010/wordprocessingGroup" xmlns:wpi="http://schemas.microsoft.com/office/word/2010/wordprocessingInk" xmlns:wne="http://schemas.microsoft.com/office/word/2006/wordml" xmlns:wps="http://schemas.microsoft.com/office/word/2010/wordprocessingShape" mc:Ignorable="w14 w15 w16se w16cid wp14">
+<w:numbering xmlns:wpc="http://schemas.microsoft.com/office/word/2010/wordprocessingCanvas" xmlns:cx="http://schemas.microsoft.com/office/drawing/2014/chartex" xmlns:cx1="http://schemas.microsoft.com/office/drawing/2015/9/8/chartex" xmlns:mc="http://schemas.openxmlformats.org/markup-compatibility/2006" xmlns:o="urn:schemas-microsoft-com:office:office" xmlns:r="http://schemas.openxmlformats.org/officeDocument/2006/relationships" xmlns:m="http://schemas.openxmlformats.org/officeDocument/2006/math" xmlns:v="urn:schemas-microsoft-com:vml" xmlns:wp14="http://schemas.microsoft.com/office/word/2010/wordprocessingDrawing" xmlns:wp="http://schemas.openxmlformats.org/drawingml/2006/wordprocessingDrawing" xmlns:w10="urn:schemas-microsoft-com:office:word" xmlns:w="http://schemas.openxmlformats.org/wordprocessingml/2006/main" xmlns:w14="http://schemas.microsoft.com/office/word/2010/wordml" xmlns:w15="http://schemas.microsoft.com/office/word/2012/wordml" xmlns:w16se="http://schemas.microsoft.com/office/word/2015/wordml/symex" xmlns:wpg="http://schemas.microsoft.com/office/word/2010/wordprocessingGroup" xmlns:wpi="http://schemas.microsoft.com/office/word/2010/wordprocessingInk" xmlns:wne="http://schemas.microsoft.com/office/word/2006/wordml" xmlns:wps="http://schemas.microsoft.com/office/word/2010/wordprocessingShape" mc:Ignorable="w14 w15 w16se wp14">
   <w:abstractNum w:abstractNumId="0" w15:restartNumberingAfterBreak="0">
     <w:nsid w:val="06053054"/>
     <w:multiLevelType w:val="hybridMultilevel"/>
@@ -11499,6 +12470,95 @@
     </w:lvl>
   </w:abstractNum>
   <w:abstractNum w:abstractNumId="19" w15:restartNumberingAfterBreak="0">
+    <w:nsid w:val="6E115A5B"/>
+    <w:multiLevelType w:val="hybridMultilevel"/>
+    <w:tmpl w:val="87E25514"/>
+    <w:lvl w:ilvl="0" w:tplc="33C6BAC4">
+      <w:start w:val="1"/>
+      <w:numFmt w:val="decimal"/>
+      <w:lvlText w:val="%1."/>
+      <w:lvlJc w:val="left"/>
+      <w:pPr>
+        <w:ind w:left="1080" w:hanging="360"/>
+      </w:pPr>
+      <w:rPr>
+        <w:rFonts w:hint="default"/>
+      </w:rPr>
+    </w:lvl>
+    <w:lvl w:ilvl="1" w:tplc="04090019" w:tentative="1">
+      <w:start w:val="1"/>
+      <w:numFmt w:val="lowerLetter"/>
+      <w:lvlText w:val="%2."/>
+      <w:lvlJc w:val="left"/>
+      <w:pPr>
+        <w:ind w:left="1800" w:hanging="360"/>
+      </w:pPr>
+    </w:lvl>
+    <w:lvl w:ilvl="2" w:tplc="0409001B" w:tentative="1">
+      <w:start w:val="1"/>
+      <w:numFmt w:val="lowerRoman"/>
+      <w:lvlText w:val="%3."/>
+      <w:lvlJc w:val="right"/>
+      <w:pPr>
+        <w:ind w:left="2520" w:hanging="180"/>
+      </w:pPr>
+    </w:lvl>
+    <w:lvl w:ilvl="3" w:tplc="0409000F" w:tentative="1">
+      <w:start w:val="1"/>
+      <w:numFmt w:val="decimal"/>
+      <w:lvlText w:val="%4."/>
+      <w:lvlJc w:val="left"/>
+      <w:pPr>
+        <w:ind w:left="3240" w:hanging="360"/>
+      </w:pPr>
+    </w:lvl>
+    <w:lvl w:ilvl="4" w:tplc="04090019" w:tentative="1">
+      <w:start w:val="1"/>
+      <w:numFmt w:val="lowerLetter"/>
+      <w:lvlText w:val="%5."/>
+      <w:lvlJc w:val="left"/>
+      <w:pPr>
+        <w:ind w:left="3960" w:hanging="360"/>
+      </w:pPr>
+    </w:lvl>
+    <w:lvl w:ilvl="5" w:tplc="0409001B" w:tentative="1">
+      <w:start w:val="1"/>
+      <w:numFmt w:val="lowerRoman"/>
+      <w:lvlText w:val="%6."/>
+      <w:lvlJc w:val="right"/>
+      <w:pPr>
+        <w:ind w:left="4680" w:hanging="180"/>
+      </w:pPr>
+    </w:lvl>
+    <w:lvl w:ilvl="6" w:tplc="0409000F" w:tentative="1">
+      <w:start w:val="1"/>
+      <w:numFmt w:val="decimal"/>
+      <w:lvlText w:val="%7."/>
+      <w:lvlJc w:val="left"/>
+      <w:pPr>
+        <w:ind w:left="5400" w:hanging="360"/>
+      </w:pPr>
+    </w:lvl>
+    <w:lvl w:ilvl="7" w:tplc="04090019" w:tentative="1">
+      <w:start w:val="1"/>
+      <w:numFmt w:val="lowerLetter"/>
+      <w:lvlText w:val="%8."/>
+      <w:lvlJc w:val="left"/>
+      <w:pPr>
+        <w:ind w:left="6120" w:hanging="360"/>
+      </w:pPr>
+    </w:lvl>
+    <w:lvl w:ilvl="8" w:tplc="0409001B" w:tentative="1">
+      <w:start w:val="1"/>
+      <w:numFmt w:val="lowerRoman"/>
+      <w:lvlText w:val="%9."/>
+      <w:lvlJc w:val="right"/>
+      <w:pPr>
+        <w:ind w:left="6840" w:hanging="180"/>
+      </w:pPr>
+    </w:lvl>
+  </w:abstractNum>
+  <w:abstractNum w:abstractNumId="20" w15:restartNumberingAfterBreak="0">
     <w:nsid w:val="6E7847FF"/>
     <w:multiLevelType w:val="multilevel"/>
     <w:tmpl w:val="6CC075FA"/>
@@ -11611,7 +12671,7 @@
       </w:rPr>
     </w:lvl>
   </w:abstractNum>
-  <w:abstractNum w:abstractNumId="20" w15:restartNumberingAfterBreak="0">
+  <w:abstractNum w:abstractNumId="21" w15:restartNumberingAfterBreak="0">
     <w:nsid w:val="7F18018F"/>
     <w:multiLevelType w:val="multilevel"/>
     <w:tmpl w:val="E4EE0140"/>
@@ -11710,7 +12770,7 @@
     <w:abstractNumId w:val="1"/>
   </w:num>
   <w:num w:numId="5">
-    <w:abstractNumId w:val="19"/>
+    <w:abstractNumId w:val="20"/>
   </w:num>
   <w:num w:numId="6">
     <w:abstractNumId w:val="15"/>
@@ -11752,7 +12812,7 @@
     <w:abstractNumId w:val="0"/>
   </w:num>
   <w:num w:numId="19">
-    <w:abstractNumId w:val="20"/>
+    <w:abstractNumId w:val="21"/>
   </w:num>
   <w:num w:numId="20">
     <w:abstractNumId w:val="6"/>
@@ -11760,11 +12820,14 @@
   <w:num w:numId="21">
     <w:abstractNumId w:val="5"/>
   </w:num>
+  <w:num w:numId="22">
+    <w:abstractNumId w:val="19"/>
+  </w:num>
 </w:numbering>
 </file>
 
 <file path=word/styles.xml><?xml version="1.0" encoding="utf-8"?>
-<w:styles xmlns:mc="http://schemas.openxmlformats.org/markup-compatibility/2006" xmlns:r="http://schemas.openxmlformats.org/officeDocument/2006/relationships" xmlns:w="http://schemas.openxmlformats.org/wordprocessingml/2006/main" xmlns:w14="http://schemas.microsoft.com/office/word/2010/wordml" xmlns:w15="http://schemas.microsoft.com/office/word/2012/wordml" xmlns:w16cid="http://schemas.microsoft.com/office/word/2016/wordml/cid" xmlns:w16se="http://schemas.microsoft.com/office/word/2015/wordml/symex" mc:Ignorable="w14 w15 w16se w16cid">
+<w:styles xmlns:mc="http://schemas.openxmlformats.org/markup-compatibility/2006" xmlns:r="http://schemas.openxmlformats.org/officeDocument/2006/relationships" xmlns:w="http://schemas.openxmlformats.org/wordprocessingml/2006/main" xmlns:w14="http://schemas.microsoft.com/office/word/2010/wordml" xmlns:w15="http://schemas.microsoft.com/office/word/2012/wordml" xmlns:w16se="http://schemas.microsoft.com/office/word/2015/wordml/symex" mc:Ignorable="w14 w15 w16se">
   <w:docDefaults>
     <w:rPrDefault>
       <w:rPr>
@@ -11780,7 +12843,7 @@
       </w:pPr>
     </w:pPrDefault>
   </w:docDefaults>
-  <w:latentStyles w:defLockedState="0" w:defUIPriority="99" w:defSemiHidden="0" w:defUnhideWhenUsed="0" w:defQFormat="0" w:count="375">
+  <w:latentStyles w:defLockedState="0" w:defUIPriority="99" w:defSemiHidden="0" w:defUnhideWhenUsed="0" w:defQFormat="0" w:count="371">
     <w:lsdException w:name="Normal" w:uiPriority="0" w:qFormat="1"/>
     <w:lsdException w:name="heading 1" w:uiPriority="9" w:qFormat="1"/>
     <w:lsdException w:name="heading 2" w:semiHidden="1" w:uiPriority="0" w:unhideWhenUsed="1" w:qFormat="1"/>
@@ -11935,7 +12998,7 @@
     <w:lsdException w:name="Table Web 2" w:semiHidden="1" w:unhideWhenUsed="1"/>
     <w:lsdException w:name="Table Web 3" w:semiHidden="1" w:unhideWhenUsed="1"/>
     <w:lsdException w:name="Balloon Text" w:semiHidden="1" w:unhideWhenUsed="1"/>
-    <w:lsdException w:name="Table Grid" w:semiHidden="1" w:uiPriority="59" w:unhideWhenUsed="1"/>
+    <w:lsdException w:name="Table Grid" w:uiPriority="59"/>
     <w:lsdException w:name="Table Theme" w:semiHidden="1" w:unhideWhenUsed="1"/>
     <w:lsdException w:name="Placeholder Text" w:semiHidden="1"/>
     <w:lsdException w:name="No Spacing" w:uiPriority="1" w:qFormat="1"/>
@@ -12152,10 +13215,6 @@
     <w:lsdException w:name="List Table 5 Dark Accent 6" w:uiPriority="50"/>
     <w:lsdException w:name="List Table 6 Colorful Accent 6" w:uiPriority="51"/>
     <w:lsdException w:name="List Table 7 Colorful Accent 6" w:uiPriority="52"/>
-    <w:lsdException w:name="Mention" w:semiHidden="1" w:unhideWhenUsed="1"/>
-    <w:lsdException w:name="Smart Hyperlink" w:semiHidden="1" w:unhideWhenUsed="1"/>
-    <w:lsdException w:name="Hashtag" w:semiHidden="1" w:unhideWhenUsed="1"/>
-    <w:lsdException w:name="Unresolved Mention" w:semiHidden="1" w:unhideWhenUsed="1"/>
   </w:latentStyles>
   <w:style w:type="paragraph" w:default="1" w:styleId="Normal">
     <w:name w:val="Normal"/>
@@ -12304,7 +13363,6 @@
   <w:style w:type="character" w:default="1" w:styleId="DefaultParagraphFont">
     <w:name w:val="Default Paragraph Font"/>
     <w:uiPriority w:val="1"/>
-    <w:semiHidden/>
     <w:unhideWhenUsed/>
   </w:style>
   <w:style w:type="table" w:default="1" w:styleId="TableNormal">
@@ -12958,7 +14016,7 @@
 </file>
 
 <file path=customXml/itemProps1.xml><?xml version="1.0" encoding="utf-8"?>
-<ds:datastoreItem xmlns:ds="http://schemas.openxmlformats.org/officeDocument/2006/customXml" ds:itemID="{2378AA57-CE4F-4008-984E-931328CE1619}">
+<ds:datastoreItem xmlns:ds="http://schemas.openxmlformats.org/officeDocument/2006/customXml" ds:itemID="{47FFF6F0-EC02-4985-8261-EA678598A9D7}">
   <ds:schemaRefs>
     <ds:schemaRef ds:uri="http://schemas.openxmlformats.org/officeDocument/2006/bibliography"/>
   </ds:schemaRefs>

</xml_diff>

<commit_message>
Added more to documentation.
</commit_message>
<xml_diff>
--- a/CoopJa Compiler Documentation (Comp 430).docx
+++ b/CoopJa Compiler Documentation (Comp 430).docx
@@ -1201,8 +1201,6 @@
             <w:widowControl w:val="0"/>
             <w:ind w:left="720"/>
           </w:pPr>
-          <w:bookmarkStart w:id="2" w:name="_GoBack"/>
-          <w:bookmarkEnd w:id="2"/>
         </w:p>
         <w:p>
           <w:pPr>
@@ -1226,20 +1224,20 @@
         <w:widowControl w:val="0"/>
         <w:spacing w:before="0" w:line="276" w:lineRule="auto"/>
       </w:pPr>
-      <w:bookmarkStart w:id="3" w:name="qj4hwv51j94k" w:colFirst="0" w:colLast="0"/>
-      <w:bookmarkStart w:id="4" w:name="98m8lid0iwqk" w:colFirst="0" w:colLast="0"/>
-      <w:bookmarkStart w:id="5" w:name="17ck4v9tnsc8" w:colFirst="0" w:colLast="0"/>
-      <w:bookmarkStart w:id="6" w:name="fv16t6z0eqsp" w:colFirst="0" w:colLast="0"/>
-      <w:bookmarkStart w:id="7" w:name="sy38ge3r391" w:colFirst="0" w:colLast="0"/>
-      <w:bookmarkStart w:id="8" w:name="n3q4lxbrv6w3" w:colFirst="0" w:colLast="0"/>
-      <w:bookmarkStart w:id="9" w:name="6kmxc6762jpe" w:colFirst="0" w:colLast="0"/>
+      <w:bookmarkStart w:id="2" w:name="qj4hwv51j94k" w:colFirst="0" w:colLast="0"/>
+      <w:bookmarkStart w:id="3" w:name="98m8lid0iwqk" w:colFirst="0" w:colLast="0"/>
+      <w:bookmarkStart w:id="4" w:name="17ck4v9tnsc8" w:colFirst="0" w:colLast="0"/>
+      <w:bookmarkStart w:id="5" w:name="fv16t6z0eqsp" w:colFirst="0" w:colLast="0"/>
+      <w:bookmarkStart w:id="6" w:name="sy38ge3r391" w:colFirst="0" w:colLast="0"/>
+      <w:bookmarkStart w:id="7" w:name="n3q4lxbrv6w3" w:colFirst="0" w:colLast="0"/>
+      <w:bookmarkStart w:id="8" w:name="6kmxc6762jpe" w:colFirst="0" w:colLast="0"/>
+      <w:bookmarkEnd w:id="2"/>
       <w:bookmarkEnd w:id="3"/>
       <w:bookmarkEnd w:id="4"/>
       <w:bookmarkEnd w:id="5"/>
       <w:bookmarkEnd w:id="6"/>
       <w:bookmarkEnd w:id="7"/>
       <w:bookmarkEnd w:id="8"/>
-      <w:bookmarkEnd w:id="9"/>
     </w:p>
     <w:p>
       <w:pPr>
@@ -1251,10 +1249,10 @@
           <w:u w:val="single"/>
         </w:rPr>
       </w:pPr>
-      <w:bookmarkStart w:id="10" w:name="ud306yxhlctw" w:colFirst="0" w:colLast="0"/>
-      <w:bookmarkStart w:id="11" w:name="_30j0zll" w:colFirst="0" w:colLast="0"/>
+      <w:bookmarkStart w:id="9" w:name="ud306yxhlctw" w:colFirst="0" w:colLast="0"/>
+      <w:bookmarkStart w:id="10" w:name="_30j0zll" w:colFirst="0" w:colLast="0"/>
+      <w:bookmarkEnd w:id="9"/>
       <w:bookmarkEnd w:id="10"/>
-      <w:bookmarkEnd w:id="11"/>
     </w:p>
     <w:p>
       <w:r>
@@ -1299,10 +1297,10 @@
           <w:u w:val="single"/>
         </w:rPr>
       </w:pPr>
-      <w:bookmarkStart w:id="12" w:name="j8uwjmm97d7d" w:colFirst="0" w:colLast="0"/>
-      <w:bookmarkStart w:id="13" w:name="_6gil51ekxvrv" w:colFirst="0" w:colLast="0"/>
+      <w:bookmarkStart w:id="11" w:name="j8uwjmm97d7d" w:colFirst="0" w:colLast="0"/>
+      <w:bookmarkStart w:id="12" w:name="_6gil51ekxvrv" w:colFirst="0" w:colLast="0"/>
+      <w:bookmarkEnd w:id="11"/>
       <w:bookmarkEnd w:id="12"/>
-      <w:bookmarkEnd w:id="13"/>
       <w:r>
         <w:rPr>
           <w:u w:val="single"/>
@@ -1373,10 +1371,10 @@
       <w:r>
         <w:t xml:space="preserve"> made-up language is based on Java, we decided to make this our Implementation Language.</w:t>
       </w:r>
-      <w:bookmarkStart w:id="14" w:name="2s8eyo1" w:colFirst="0" w:colLast="0"/>
-      <w:bookmarkStart w:id="15" w:name="_4q1i1qyktimh" w:colFirst="0" w:colLast="0"/>
+      <w:bookmarkStart w:id="13" w:name="2s8eyo1" w:colFirst="0" w:colLast="0"/>
+      <w:bookmarkStart w:id="14" w:name="_4q1i1qyktimh" w:colFirst="0" w:colLast="0"/>
+      <w:bookmarkEnd w:id="13"/>
       <w:bookmarkEnd w:id="14"/>
-      <w:bookmarkEnd w:id="15"/>
       <w:r>
         <w:t xml:space="preserve"> After some discussion between the group members, </w:t>
       </w:r>
@@ -1939,10 +1937,10 @@
           <w:between w:val="nil"/>
         </w:pBdr>
       </w:pPr>
-      <w:bookmarkStart w:id="16" w:name="kix.dvor1z7ubmuk" w:colFirst="0" w:colLast="0"/>
-      <w:bookmarkStart w:id="17" w:name="_4qaay6qfxo3j" w:colFirst="0" w:colLast="0"/>
+      <w:bookmarkStart w:id="15" w:name="kix.dvor1z7ubmuk" w:colFirst="0" w:colLast="0"/>
+      <w:bookmarkStart w:id="16" w:name="_4qaay6qfxo3j" w:colFirst="0" w:colLast="0"/>
+      <w:bookmarkEnd w:id="15"/>
       <w:bookmarkEnd w:id="16"/>
-      <w:bookmarkEnd w:id="17"/>
       <w:r>
         <w:br/>
       </w:r>
@@ -1958,38 +1956,38 @@
           <w:u w:val="single"/>
         </w:rPr>
       </w:pPr>
-      <w:bookmarkStart w:id="18" w:name="4i7ojhp" w:colFirst="0" w:colLast="0"/>
-      <w:bookmarkStart w:id="19" w:name="_d7l39xn3x8vb" w:colFirst="0" w:colLast="0"/>
+      <w:bookmarkStart w:id="17" w:name="4i7ojhp" w:colFirst="0" w:colLast="0"/>
+      <w:bookmarkStart w:id="18" w:name="_d7l39xn3x8vb" w:colFirst="0" w:colLast="0"/>
+      <w:bookmarkEnd w:id="17"/>
       <w:bookmarkEnd w:id="18"/>
+      <w:r>
+        <w:rPr>
+          <w:u w:val="single"/>
+        </w:rPr>
+        <w:t>General Constraints</w:t>
+      </w:r>
+    </w:p>
+    <w:p/>
+    <w:p>
+      <w:pPr>
+        <w:spacing w:line="480" w:lineRule="auto"/>
+      </w:pPr>
+      <w:r>
+        <w:tab/>
+      </w:r>
+      <w:r>
+        <w:t xml:space="preserve">Due to the limited time of the semester, it is necessary to restrict our made-up language to have </w:t>
+      </w:r>
+      <w:r>
+        <w:t>fewer</w:t>
+      </w:r>
+      <w:r>
+        <w:t xml:space="preserve"> features than the full Implementation Language. </w:t>
+      </w:r>
+      <w:bookmarkStart w:id="19" w:name="1ci93xb" w:colFirst="0" w:colLast="0"/>
+      <w:bookmarkStart w:id="20" w:name="_z9e8oauuop1e" w:colFirst="0" w:colLast="0"/>
       <w:bookmarkEnd w:id="19"/>
-      <w:r>
-        <w:rPr>
-          <w:u w:val="single"/>
-        </w:rPr>
-        <w:t>General Constraints</w:t>
-      </w:r>
-    </w:p>
-    <w:p/>
-    <w:p>
-      <w:pPr>
-        <w:spacing w:line="480" w:lineRule="auto"/>
-      </w:pPr>
-      <w:r>
-        <w:tab/>
-      </w:r>
-      <w:r>
-        <w:t xml:space="preserve">Due to the limited time of the semester, it is necessary to restrict our made-up language to have </w:t>
-      </w:r>
-      <w:r>
-        <w:t>fewer</w:t>
-      </w:r>
-      <w:r>
-        <w:t xml:space="preserve"> features than the full Implementation Language. </w:t>
-      </w:r>
-      <w:bookmarkStart w:id="20" w:name="1ci93xb" w:colFirst="0" w:colLast="0"/>
-      <w:bookmarkStart w:id="21" w:name="_z9e8oauuop1e" w:colFirst="0" w:colLast="0"/>
       <w:bookmarkEnd w:id="20"/>
-      <w:bookmarkEnd w:id="21"/>
       <w:r>
         <w:t>We will not be featuring any memory de-allocation, nor any garbage collection. We also will not be featuring any Generics in our language.</w:t>
       </w:r>
@@ -2092,8 +2090,8 @@
           <w:t xml:space="preserve">. </w:t>
         </w:r>
       </w:hyperlink>
-      <w:bookmarkStart w:id="22" w:name="qsh70q" w:colFirst="0" w:colLast="0"/>
-      <w:bookmarkEnd w:id="22"/>
+      <w:bookmarkStart w:id="21" w:name="qsh70q" w:colFirst="0" w:colLast="0"/>
+      <w:bookmarkEnd w:id="21"/>
       <w:r>
         <w:rPr>
           <w:u w:val="single"/>
@@ -3648,8 +3646,8 @@
           <w:u w:val="single"/>
         </w:rPr>
       </w:pPr>
-      <w:bookmarkStart w:id="23" w:name="kix.2zo52bamul3d" w:colFirst="0" w:colLast="0"/>
-      <w:bookmarkEnd w:id="23"/>
+      <w:bookmarkStart w:id="22" w:name="kix.2zo52bamul3d" w:colFirst="0" w:colLast="0"/>
+      <w:bookmarkEnd w:id="22"/>
     </w:p>
     <w:p>
       <w:pPr>
@@ -4178,8 +4176,8 @@
         <w:widowControl w:val="0"/>
         <w:ind w:left="720"/>
       </w:pPr>
-      <w:bookmarkStart w:id="24" w:name="2j18bm54kiw9" w:colFirst="0" w:colLast="0"/>
-      <w:bookmarkEnd w:id="24"/>
+      <w:bookmarkStart w:id="23" w:name="2j18bm54kiw9" w:colFirst="0" w:colLast="0"/>
+      <w:bookmarkEnd w:id="23"/>
       <w:r>
         <w:rPr>
           <w:b/>
@@ -4189,8 +4187,8 @@
         </w:rPr>
         <w:t xml:space="preserve">Section 4. </w:t>
       </w:r>
-      <w:bookmarkStart w:id="25" w:name="edbilmlibk40" w:colFirst="0" w:colLast="0"/>
-      <w:bookmarkEnd w:id="25"/>
+      <w:bookmarkStart w:id="24" w:name="edbilmlibk40" w:colFirst="0" w:colLast="0"/>
+      <w:bookmarkEnd w:id="24"/>
       <w:r>
         <w:rPr>
           <w:b/>
@@ -9002,7 +9000,14 @@
           <w:rFonts w:ascii="Consolas" w:hAnsi="Consolas"/>
           <w:highlight w:val="lightGray"/>
         </w:rPr>
-        <w:t>( )</w:t>
+        <w:t xml:space="preserve">( </w:t>
+      </w:r>
+      <w:r>
+        <w:rPr>
+          <w:rFonts w:ascii="Consolas" w:hAnsi="Consolas"/>
+          <w:highlight w:val="lightGray"/>
+        </w:rPr>
+        <w:t>)</w:t>
       </w:r>
       <w:r>
         <w:t xml:space="preserve"> method to retrieve its resulting type.</w:t>
@@ -9020,6 +9025,10 @@
         </w:pBdr>
         <w:spacing w:before="0" w:line="480" w:lineRule="auto"/>
       </w:pPr>
+      <w:r>
+        <w:tab/>
+        <w:t>The type checker also assumes other duties, such as ensuring the access modifiers are valid. For example, subclasses in our TL cannot access private members in the superclass.</w:t>
+      </w:r>
     </w:p>
     <w:p>
       <w:pPr>
@@ -9033,6 +9042,48 @@
         </w:pBdr>
         <w:spacing w:before="0" w:line="480" w:lineRule="auto"/>
       </w:pPr>
+      <w:r>
+        <w:tab/>
+        <w:t xml:space="preserve">Type inferencing using auto was also implemented. Variables could be declared or defined with type auto: </w:t>
+      </w:r>
+      <w:r>
+        <w:rPr>
+          <w:rFonts w:ascii="Consolas" w:hAnsi="Consolas"/>
+          <w:highlight w:val="lightGray"/>
+        </w:rPr>
+        <w:t>auto variableName</w:t>
+      </w:r>
+      <w:r>
+        <w:t>. When an auto variable is defined, we simply first get the resulting type of the assignment expression, and save this as actual type for the auto variable. When an auto variable is declared, then it is not until it is first assigned that the auto variable gets its actual type saved in its object.</w:t>
+      </w:r>
+      <w:bookmarkStart w:id="25" w:name="_GoBack"/>
+      <w:bookmarkEnd w:id="25"/>
+    </w:p>
+    <w:p>
+      <w:pPr>
+        <w:widowControl w:val="0"/>
+        <w:pBdr>
+          <w:top w:val="nil"/>
+          <w:left w:val="nil"/>
+          <w:bottom w:val="nil"/>
+          <w:right w:val="nil"/>
+          <w:between w:val="nil"/>
+        </w:pBdr>
+        <w:spacing w:before="0" w:line="480" w:lineRule="auto"/>
+      </w:pPr>
+    </w:p>
+    <w:p>
+      <w:pPr>
+        <w:widowControl w:val="0"/>
+        <w:pBdr>
+          <w:top w:val="nil"/>
+          <w:left w:val="nil"/>
+          <w:bottom w:val="nil"/>
+          <w:right w:val="nil"/>
+          <w:between w:val="nil"/>
+        </w:pBdr>
+        <w:spacing w:before="0" w:line="480" w:lineRule="auto"/>
+      </w:pPr>
     </w:p>
     <w:p>
       <w:pPr>
@@ -9337,7 +9388,6 @@
           <w:szCs w:val="32"/>
           <w:u w:val="single"/>
         </w:rPr>
-        <w:lastRenderedPageBreak/>
         <w:t xml:space="preserve">Section </w:t>
       </w:r>
       <w:r>
@@ -9530,6 +9580,7 @@
           <w:rFonts w:ascii="Consolas" w:hAnsi="Consolas"/>
           <w:highlight w:val="lightGray"/>
         </w:rPr>
+        <w:lastRenderedPageBreak/>
         <w:t>generateObjectNameString( )</w:t>
       </w:r>
       <w:r>
@@ -9584,11 +9635,7 @@
         <w:t>come function pointer mem</w:t>
       </w:r>
       <w:r>
-        <w:t xml:space="preserve">bers of their </w:t>
-      </w:r>
-      <w:r>
-        <w:lastRenderedPageBreak/>
-        <w:t xml:space="preserve">pertaining struct in TL to carry out class inheritance. </w:t>
+        <w:t xml:space="preserve">bers of their pertaining struct in TL to carry out class inheritance. </w:t>
       </w:r>
       <w:r>
         <w:t>The definition of these functions (pointers) lie outside the struct because they are not allowed to be defined in a C struct.</w:t>
@@ -9876,7 +9923,7 @@
               <w:sz w:val="32"/>
               <w:szCs w:val="32"/>
             </w:rPr>
-            <w:t>3</w:t>
+            <w:t>24</w:t>
           </w:r>
           <w:r>
             <w:rPr>
@@ -14016,7 +14063,7 @@
 </file>
 
 <file path=customXml/itemProps1.xml><?xml version="1.0" encoding="utf-8"?>
-<ds:datastoreItem xmlns:ds="http://schemas.openxmlformats.org/officeDocument/2006/customXml" ds:itemID="{47FFF6F0-EC02-4985-8261-EA678598A9D7}">
+<ds:datastoreItem xmlns:ds="http://schemas.openxmlformats.org/officeDocument/2006/customXml" ds:itemID="{5E2B9ED3-5B20-49FC-8787-7AB656F191A5}">
   <ds:schemaRefs>
     <ds:schemaRef ds:uri="http://schemas.openxmlformats.org/officeDocument/2006/bibliography"/>
   </ds:schemaRefs>

</xml_diff>